<commit_message>
Added some contents to initial topics
</commit_message>
<xml_diff>
--- a/Thesis - Intermediate Report.docx
+++ b/Thesis - Intermediate Report.docx
@@ -5,12 +5,11 @@
     <w:p>
       <w:pPr>
         <w:pStyle w:val="TFaculdadeeNome"/>
+        <w:spacing w:line="240" w:lineRule="auto"/>
         <w:rPr>
           <w:lang w:val="en-GB"/>
         </w:rPr>
       </w:pPr>
-      <w:bookmarkStart w:id="0" w:name="_GoBack"/>
-      <w:bookmarkEnd w:id="0"/>
       <w:r>
         <w:rPr>
           <w:lang w:val="en-GB"/>
@@ -26,6 +25,7 @@
     </w:p>
     <w:p>
       <w:pPr>
+        <w:spacing w:line="240" w:lineRule="auto"/>
         <w:jc w:val="center"/>
         <w:rPr>
           <w:sz w:val="20"/>
@@ -56,22 +56,13 @@
     </w:p>
     <w:p>
       <w:pPr>
-        <w:jc w:val="center"/>
-      </w:pPr>
-    </w:p>
-    <w:p>
-      <w:pPr>
-        <w:jc w:val="center"/>
-      </w:pPr>
-    </w:p>
-    <w:p>
-      <w:pPr>
-        <w:jc w:val="center"/>
+        <w:spacing w:line="240" w:lineRule="auto"/>
       </w:pPr>
     </w:p>
     <w:p>
       <w:pPr>
         <w:pStyle w:val="TRostoSubtitulo"/>
+        <w:spacing w:line="240" w:lineRule="auto"/>
         <w:rPr>
           <w:lang w:val="en-GB"/>
         </w:rPr>
@@ -86,6 +77,7 @@
     </w:p>
     <w:p>
       <w:pPr>
+        <w:spacing w:line="240" w:lineRule="auto"/>
         <w:jc w:val="center"/>
         <w:rPr>
           <w:lang w:val="pt-PT"/>
@@ -97,42 +89,22 @@
         </w:rPr>
         <w:t>???SUBTITLE???</w:t>
       </w:r>
-    </w:p>
-    <w:p>
-      <w:pPr>
-        <w:jc w:val="center"/>
-        <w:rPr>
-          <w:lang w:val="pt-PT"/>
-        </w:rPr>
-      </w:pPr>
-    </w:p>
-    <w:p>
-      <w:pPr>
-        <w:jc w:val="center"/>
-        <w:rPr>
-          <w:lang w:val="pt-PT"/>
-        </w:rPr>
-      </w:pPr>
     </w:p>
     <w:p>
       <w:pPr>
         <w:tabs>
           <w:tab w:val="left" w:pos="5496"/>
         </w:tabs>
+        <w:spacing w:line="240" w:lineRule="auto"/>
         <w:jc w:val="left"/>
         <w:rPr>
           <w:lang w:val="pt-PT"/>
         </w:rPr>
       </w:pPr>
-      <w:r>
-        <w:rPr>
-          <w:lang w:val="pt-PT"/>
-        </w:rPr>
-        <w:tab/>
-      </w:r>
-    </w:p>
-    <w:p>
-      <w:pPr>
+    </w:p>
+    <w:p>
+      <w:pPr>
+        <w:spacing w:line="240" w:lineRule="auto"/>
         <w:jc w:val="center"/>
         <w:rPr>
           <w:color w:val="000000" w:themeColor="text1"/>
@@ -153,6 +125,7 @@
     </w:p>
     <w:p>
       <w:pPr>
+        <w:spacing w:line="240" w:lineRule="auto"/>
         <w:jc w:val="center"/>
         <w:rPr>
           <w:sz w:val="20"/>
@@ -172,95 +145,92 @@
     </w:p>
     <w:p>
       <w:pPr>
+        <w:spacing w:line="240" w:lineRule="auto"/>
+        <w:rPr>
+          <w:lang w:val="pt-PT"/>
+        </w:rPr>
+      </w:pPr>
+    </w:p>
+    <w:p>
+      <w:pPr>
+        <w:spacing w:line="240" w:lineRule="auto"/>
         <w:jc w:val="center"/>
         <w:rPr>
-          <w:lang w:val="pt-PT"/>
-        </w:rPr>
-      </w:pPr>
-    </w:p>
-    <w:p>
-      <w:pPr>
+          <w:sz w:val="24"/>
+          <w:lang w:val="pt-PT"/>
+        </w:rPr>
+      </w:pPr>
+      <w:r>
+        <w:rPr>
+          <w:sz w:val="24"/>
+          <w:lang w:val="pt-PT"/>
+        </w:rPr>
+        <w:t>Supervisor:</w:t>
+      </w:r>
+    </w:p>
+    <w:p>
+      <w:pPr>
+        <w:spacing w:line="240" w:lineRule="auto"/>
         <w:jc w:val="center"/>
         <w:rPr>
           <w:lang w:val="pt-PT"/>
         </w:rPr>
       </w:pPr>
-    </w:p>
-    <w:p>
-      <w:pPr>
+      <w:r>
+        <w:rPr>
+          <w:lang w:val="pt-PT"/>
+        </w:rPr>
+        <w:t>Prof. Filipe João Boavista Mendonça Machado Araújo</w:t>
+      </w:r>
+    </w:p>
+    <w:p>
+      <w:pPr>
+        <w:spacing w:line="240" w:lineRule="auto"/>
         <w:jc w:val="center"/>
         <w:rPr>
           <w:sz w:val="24"/>
-          <w:lang w:val="pt-PT"/>
         </w:rPr>
       </w:pPr>
       <w:r>
         <w:rPr>
           <w:sz w:val="24"/>
-          <w:lang w:val="pt-PT"/>
-        </w:rPr>
-        <w:t>Supervisor:</w:t>
-      </w:r>
-    </w:p>
-    <w:p>
-      <w:pPr>
+        </w:rPr>
+        <w:t>C</w:t>
+      </w:r>
+      <w:r>
+        <w:rPr>
+          <w:sz w:val="24"/>
+        </w:rPr>
+        <w:t>o-Supervisors:</w:t>
+      </w:r>
+    </w:p>
+    <w:p>
+      <w:pPr>
+        <w:spacing w:line="240" w:lineRule="auto"/>
         <w:jc w:val="center"/>
-        <w:rPr>
-          <w:lang w:val="pt-PT"/>
-        </w:rPr>
-      </w:pPr>
-      <w:r>
-        <w:rPr>
-          <w:lang w:val="pt-PT"/>
-        </w:rPr>
-        <w:t>Prof. Filipe João Boavista Mendonça Machado Araújo</w:t>
-      </w:r>
-    </w:p>
-    <w:p>
-      <w:pPr>
+      </w:pPr>
+      <w:r>
+        <w:t>???Jorge Cardoso???</w:t>
+      </w:r>
+    </w:p>
+    <w:p>
+      <w:pPr>
+        <w:spacing w:line="240" w:lineRule="auto"/>
         <w:jc w:val="center"/>
-        <w:rPr>
-          <w:lang w:val="pt-PT"/>
-        </w:rPr>
-      </w:pPr>
-    </w:p>
-    <w:p>
-      <w:pPr>
+      </w:pPr>
+      <w:r>
+        <w:t>???Jaime???</w:t>
+      </w:r>
+    </w:p>
+    <w:p>
+      <w:pPr>
+        <w:spacing w:line="240" w:lineRule="auto"/>
         <w:jc w:val="center"/>
-        <w:rPr>
-          <w:sz w:val="24"/>
-        </w:rPr>
-      </w:pPr>
-      <w:r>
-        <w:rPr>
-          <w:sz w:val="24"/>
-        </w:rPr>
-        <w:t>Co-Supervisors:</w:t>
-      </w:r>
-    </w:p>
-    <w:p>
-      <w:pPr>
-        <w:jc w:val="center"/>
-      </w:pPr>
-      <w:r>
-        <w:t>???Jorge Cardoso???</w:t>
-      </w:r>
-    </w:p>
-    <w:p>
-      <w:pPr>
-        <w:jc w:val="center"/>
-      </w:pPr>
-      <w:r>
-        <w:t>???Jaime???</w:t>
-      </w:r>
-    </w:p>
-    <w:p>
-      <w:pPr>
-        <w:jc w:val="center"/>
-      </w:pPr>
-    </w:p>
-    <w:p>
-      <w:pPr>
+      </w:pPr>
+    </w:p>
+    <w:p>
+      <w:pPr>
+        <w:spacing w:line="240" w:lineRule="auto"/>
         <w:jc w:val="center"/>
         <w:rPr>
           <w:sz w:val="28"/>
@@ -300,7 +270,7 @@
           <w:docGrid w:linePitch="360"/>
         </w:sectPr>
       </w:pPr>
-      <w:bookmarkStart w:id="1" w:name="_Toc376456764"/>
+      <w:bookmarkStart w:id="0" w:name="_Toc376456764"/>
     </w:p>
     <w:p>
       <w:pPr>
@@ -309,6 +279,7 @@
           <w:lang w:val="pt-PT"/>
         </w:rPr>
       </w:pPr>
+      <w:proofErr w:type="spellStart"/>
       <w:r>
         <w:rPr>
           <w:lang w:val="pt-PT"/>
@@ -316,16 +287,7 @@
         <w:lastRenderedPageBreak/>
         <w:t>Abstract</w:t>
       </w:r>
-    </w:p>
-    <w:p>
-      <w:pPr>
-        <w:pStyle w:val="InitialTitles"/>
-        <w:rPr>
-          <w:sz w:val="24"/>
-          <w:szCs w:val="24"/>
-          <w:lang w:val="pt-PT"/>
-        </w:rPr>
-      </w:pPr>
+      <w:proofErr w:type="spellEnd"/>
     </w:p>
     <w:p>
       <w:pPr>
@@ -344,14 +306,8 @@
     <w:p>
       <w:pPr>
         <w:ind w:firstLine="720"/>
-        <w:rPr>
-          <w:lang w:val="pt-PT"/>
-        </w:rPr>
-      </w:pPr>
-      <w:r>
-        <w:rPr>
-          <w:lang w:val="pt-PT"/>
-        </w:rPr>
+      </w:pPr>
+      <w:r>
         <w:t>???</w:t>
       </w:r>
     </w:p>
@@ -360,7 +316,6 @@
         <w:rPr>
           <w:b/>
           <w:i/>
-          <w:lang w:val="pt-PT"/>
         </w:rPr>
       </w:pPr>
     </w:p>
@@ -368,23 +323,44 @@
       <w:pPr>
         <w:rPr>
           <w:i/>
-          <w:lang w:val="pt-PT"/>
         </w:rPr>
       </w:pPr>
       <w:r>
         <w:rPr>
           <w:b/>
           <w:i/>
-          <w:lang w:val="pt-PT"/>
         </w:rPr>
         <w:t>KEYWORDS</w:t>
       </w:r>
       <w:r>
         <w:rPr>
           <w:i/>
-          <w:lang w:val="pt-PT"/>
-        </w:rPr>
-        <w:t>: Microservices, Cloud, Tracing.</w:t>
+        </w:rPr>
+        <w:t>: Microservices, Cloud</w:t>
+      </w:r>
+      <w:r>
+        <w:rPr>
+          <w:i/>
+        </w:rPr>
+        <w:t xml:space="preserve"> Computing</w:t>
+      </w:r>
+      <w:r>
+        <w:rPr>
+          <w:i/>
+        </w:rPr>
+        <w:t>, Tracing</w:t>
+      </w:r>
+      <w:r>
+        <w:rPr>
+          <w:i/>
+        </w:rPr>
+        <w:t>, Monitoring</w:t>
+      </w:r>
+      <w:r>
+        <w:rPr>
+          <w:i/>
+        </w:rPr>
+        <w:t>.</w:t>
       </w:r>
     </w:p>
     <w:p>
@@ -396,14 +372,12 @@
           <w:noProof/>
           <w:sz w:val="48"/>
           <w:szCs w:val="28"/>
-          <w:lang w:val="pt-PT"/>
         </w:rPr>
       </w:pPr>
       <w:r>
         <w:rPr>
           <w:noProof/>
           <w:szCs w:val="28"/>
-          <w:lang w:val="pt-PT"/>
         </w:rPr>
         <w:br w:type="page"/>
       </w:r>
@@ -414,53 +388,19 @@
         <w:rPr>
           <w:lang w:val="pt-PT"/>
         </w:rPr>
-        <w:sectPr>
-          <w:footerReference w:type="default" r:id="rId11"/>
-          <w:pgSz w:w="11907" w:h="16840" w:code="9"/>
-          <w:pgMar w:top="1440" w:right="1460" w:bottom="1354" w:left="1800" w:header="720" w:footer="678" w:gutter="0"/>
-          <w:pgNumType w:start="1"/>
-          <w:cols w:space="720"/>
-          <w:docGrid w:linePitch="360"/>
-        </w:sectPr>
-      </w:pPr>
-      <w:r>
-        <w:rPr>
-          <w:lang w:val="pt-PT"/>
-        </w:rPr>
+      </w:pPr>
+      <w:r>
         <w:lastRenderedPageBreak/>
         <w:br w:type="page"/>
       </w:r>
-    </w:p>
-    <w:p>
-      <w:pPr>
-        <w:pStyle w:val="InitialTitles"/>
-        <w:rPr>
-          <w:lang w:val="pt-PT"/>
-        </w:rPr>
-      </w:pPr>
-    </w:p>
-    <w:p>
-      <w:pPr>
-        <w:pStyle w:val="InitialTitles"/>
-        <w:rPr>
-          <w:lang w:val="pt-PT"/>
-        </w:rPr>
-      </w:pPr>
-      <w:r>
-        <w:rPr>
-          <w:lang w:val="pt-PT"/>
-        </w:rPr>
+      <w:r>
+        <w:rPr>
+          <w:lang w:val="pt-PT"/>
+        </w:rPr>
+        <w:lastRenderedPageBreak/>
         <w:t>Resumo</w:t>
       </w:r>
-      <w:bookmarkEnd w:id="1"/>
-    </w:p>
-    <w:p>
-      <w:pPr>
-        <w:pStyle w:val="InitialTitles"/>
-        <w:rPr>
-          <w:lang w:val="pt-PT"/>
-        </w:rPr>
-      </w:pPr>
+      <w:bookmarkEnd w:id="0"/>
     </w:p>
     <w:p>
       <w:pPr>
@@ -502,12 +442,70 @@
         </w:rPr>
         <w:t xml:space="preserve">: </w:t>
       </w:r>
-      <w:r>
-        <w:rPr>
-          <w:lang w:val="pt-PT"/>
-        </w:rPr>
-        <w:t>Microserviços, Cloud, Tracing</w:t>
-      </w:r>
+      <w:proofErr w:type="spellStart"/>
+      <w:r>
+        <w:rPr>
+          <w:i/>
+          <w:lang w:val="pt-PT"/>
+        </w:rPr>
+        <w:t>Microserviços</w:t>
+      </w:r>
+      <w:proofErr w:type="spellEnd"/>
+      <w:r>
+        <w:rPr>
+          <w:i/>
+          <w:lang w:val="pt-PT"/>
+        </w:rPr>
+        <w:t xml:space="preserve">, </w:t>
+      </w:r>
+      <w:r>
+        <w:rPr>
+          <w:i/>
+          <w:lang w:val="pt-PT"/>
+        </w:rPr>
+        <w:t xml:space="preserve">Computação na </w:t>
+      </w:r>
+      <w:proofErr w:type="spellStart"/>
+      <w:r>
+        <w:rPr>
+          <w:i/>
+          <w:lang w:val="pt-PT"/>
+        </w:rPr>
+        <w:t>Cloud</w:t>
+      </w:r>
+      <w:proofErr w:type="spellEnd"/>
+      <w:r>
+        <w:rPr>
+          <w:i/>
+          <w:lang w:val="pt-PT"/>
+        </w:rPr>
+        <w:t xml:space="preserve">, </w:t>
+      </w:r>
+      <w:proofErr w:type="spellStart"/>
+      <w:r>
+        <w:rPr>
+          <w:i/>
+          <w:lang w:val="pt-PT"/>
+        </w:rPr>
+        <w:t>Tracing</w:t>
+      </w:r>
+      <w:proofErr w:type="spellEnd"/>
+      <w:r>
+        <w:rPr>
+          <w:i/>
+          <w:lang w:val="pt-PT"/>
+        </w:rPr>
+        <w:t xml:space="preserve">, </w:t>
+      </w:r>
+      <w:proofErr w:type="spellStart"/>
+      <w:r>
+        <w:rPr>
+          <w:i/>
+          <w:lang w:val="pt-PT"/>
+        </w:rPr>
+        <w:t>Monitoring</w:t>
+      </w:r>
+      <w:proofErr w:type="spellEnd"/>
       <w:r>
         <w:rPr>
           <w:lang w:val="pt-PT"/>
@@ -520,14 +518,13 @@
         <w:spacing w:line="240" w:lineRule="auto"/>
         <w:jc w:val="left"/>
         <w:rPr>
-          <w:rFonts w:ascii="Times New Roman" w:hAnsi="Times New Roman"/>
-          <w:noProof/>
+          <w:rFonts w:ascii="Times New Roman" w:hAnsi="Times New Roman" w:cs="Times New Roman"/>
+          <w:b/>
           <w:sz w:val="48"/>
-          <w:szCs w:val="28"/>
-          <w:lang w:val="pt-PT" w:eastAsia="pt-PT"/>
-        </w:rPr>
-      </w:pPr>
-      <w:bookmarkStart w:id="2" w:name="_Toc376456765"/>
+          <w:szCs w:val="72"/>
+          <w:lang w:val="pt-PT"/>
+        </w:rPr>
+      </w:pPr>
       <w:r>
         <w:rPr>
           <w:lang w:val="pt-PT"/>
@@ -535,11 +532,15 @@
         <w:br w:type="page"/>
       </w:r>
     </w:p>
-    <w:bookmarkEnd w:id="2"/>
-    <w:p>
-      <w:pPr>
-        <w:pStyle w:val="InitialTitles"/>
-        <w:rPr>
+    <w:p>
+      <w:pPr>
+        <w:spacing w:line="240" w:lineRule="auto"/>
+        <w:jc w:val="left"/>
+        <w:rPr>
+          <w:rFonts w:ascii="Times New Roman" w:hAnsi="Times New Roman" w:cs="Times New Roman"/>
+          <w:b/>
+          <w:sz w:val="48"/>
+          <w:szCs w:val="72"/>
           <w:lang w:val="pt-PT"/>
         </w:rPr>
       </w:pPr>
@@ -550,7 +551,18 @@
         <w:lastRenderedPageBreak/>
         <w:br w:type="page"/>
       </w:r>
-      <w:r>
+    </w:p>
+    <w:p>
+      <w:pPr>
+        <w:pStyle w:val="InitialTitles"/>
+        <w:rPr>
+          <w:lang w:val="pt-PT"/>
+        </w:rPr>
+      </w:pPr>
+      <w:r>
+        <w:rPr>
+          <w:noProof/>
+        </w:rPr>
         <w:lastRenderedPageBreak/>
         <mc:AlternateContent>
           <mc:Choice Requires="wps">
@@ -622,29 +634,14 @@
           </mc:Fallback>
         </mc:AlternateContent>
       </w:r>
+      <w:proofErr w:type="spellStart"/>
       <w:r>
         <w:rPr>
           <w:lang w:val="pt-PT"/>
         </w:rPr>
         <w:t>Acknowledgements</w:t>
       </w:r>
-    </w:p>
-    <w:p>
-      <w:pPr>
-        <w:pStyle w:val="InitialTitles"/>
-        <w:rPr>
-          <w:lang w:val="pt-PT"/>
-        </w:rPr>
-      </w:pPr>
-    </w:p>
-    <w:p>
-      <w:pPr>
-        <w:spacing w:line="240" w:lineRule="auto"/>
-        <w:jc w:val="left"/>
-        <w:rPr>
-          <w:lang w:val="pt-PT"/>
-        </w:rPr>
-      </w:pPr>
+      <w:proofErr w:type="spellEnd"/>
     </w:p>
     <w:p>
       <w:pPr>
@@ -713,7 +710,6 @@
           <w:noProof/>
         </w:rPr>
       </w:pPr>
-      <w:commentRangeStart w:id="3"/>
       <w:r>
         <w:rPr>
           <w:noProof/>
@@ -721,23 +717,6 @@
         <w:lastRenderedPageBreak/>
         <w:t>Contents</w:t>
       </w:r>
-      <w:commentRangeEnd w:id="3"/>
-      <w:r>
-        <w:rPr>
-          <w:rStyle w:val="CommentReference"/>
-          <w:rFonts w:ascii="Arial" w:hAnsi="Arial" w:cs="Gill Sans"/>
-          <w:b w:val="0"/>
-        </w:rPr>
-        <w:commentReference w:id="3"/>
-      </w:r>
-    </w:p>
-    <w:p>
-      <w:pPr>
-        <w:pStyle w:val="InitialTitles"/>
-        <w:rPr>
-          <w:noProof/>
-        </w:rPr>
-      </w:pPr>
     </w:p>
     <w:p>
       <w:pPr>
@@ -758,7 +737,6 @@
           <w:rFonts w:asciiTheme="minorHAnsi" w:hAnsiTheme="minorHAnsi"/>
           <w:i/>
           <w:noProof/>
-          <w:sz w:val="24"/>
         </w:rPr>
         <w:fldChar w:fldCharType="begin"/>
       </w:r>
@@ -767,7 +745,6 @@
           <w:rFonts w:asciiTheme="minorHAnsi" w:hAnsiTheme="minorHAnsi"/>
           <w:i/>
           <w:noProof/>
-          <w:sz w:val="24"/>
         </w:rPr>
         <w:instrText xml:space="preserve"> TOC \o "1-3" \h \z \u </w:instrText>
       </w:r>
@@ -776,11 +753,10 @@
           <w:rFonts w:asciiTheme="minorHAnsi" w:hAnsiTheme="minorHAnsi"/>
           <w:i/>
           <w:noProof/>
-          <w:sz w:val="24"/>
         </w:rPr>
         <w:fldChar w:fldCharType="separate"/>
       </w:r>
-      <w:hyperlink w:anchor="_Toc524537245" w:history="1">
+      <w:hyperlink w:anchor="_Toc524611542" w:history="1">
         <w:r>
           <w:rPr>
             <w:rFonts w:asciiTheme="minorHAnsi" w:eastAsiaTheme="minorEastAsia" w:hAnsiTheme="minorHAnsi" w:cstheme="minorBidi"/>
@@ -820,7 +796,7 @@
             <w:noProof/>
             <w:webHidden/>
           </w:rPr>
-          <w:instrText xml:space="preserve"> PAGEREF _Toc524537245 \h </w:instrText>
+          <w:instrText xml:space="preserve"> PAGEREF _Toc524611542 \h </w:instrText>
         </w:r>
         <w:r>
           <w:rPr>
@@ -862,7 +838,7 @@
           <w:lang w:eastAsia="en-GB"/>
         </w:rPr>
       </w:pPr>
-      <w:hyperlink w:anchor="_Toc524537246" w:history="1">
+      <w:hyperlink w:anchor="_Toc524611543" w:history="1">
         <w:r>
           <w:rPr>
             <w:rStyle w:val="Hyperlink"/>
@@ -906,7 +882,7 @@
             <w:noProof/>
             <w:webHidden/>
           </w:rPr>
-          <w:instrText xml:space="preserve"> PAGEREF _Toc524537246 \h </w:instrText>
+          <w:instrText xml:space="preserve"> PAGEREF _Toc524611543 \h </w:instrText>
         </w:r>
         <w:r>
           <w:rPr>
@@ -948,7 +924,7 @@
           <w:lang w:eastAsia="en-GB"/>
         </w:rPr>
       </w:pPr>
-      <w:hyperlink w:anchor="_Toc524537247" w:history="1">
+      <w:hyperlink w:anchor="_Toc524611544" w:history="1">
         <w:r>
           <w:rPr>
             <w:rStyle w:val="Hyperlink"/>
@@ -992,7 +968,7 @@
             <w:noProof/>
             <w:webHidden/>
           </w:rPr>
-          <w:instrText xml:space="preserve"> PAGEREF _Toc524537247 \h </w:instrText>
+          <w:instrText xml:space="preserve"> PAGEREF _Toc524611544 \h </w:instrText>
         </w:r>
         <w:r>
           <w:rPr>
@@ -1034,7 +1010,7 @@
           <w:lang w:eastAsia="en-GB"/>
         </w:rPr>
       </w:pPr>
-      <w:hyperlink w:anchor="_Toc524537248" w:history="1">
+      <w:hyperlink w:anchor="_Toc524611545" w:history="1">
         <w:r>
           <w:rPr>
             <w:rStyle w:val="Hyperlink"/>
@@ -1078,7 +1054,7 @@
             <w:noProof/>
             <w:webHidden/>
           </w:rPr>
-          <w:instrText xml:space="preserve"> PAGEREF _Toc524537248 \h </w:instrText>
+          <w:instrText xml:space="preserve"> PAGEREF _Toc524611545 \h </w:instrText>
         </w:r>
         <w:r>
           <w:rPr>
@@ -1120,7 +1096,7 @@
           <w:lang w:eastAsia="en-GB"/>
         </w:rPr>
       </w:pPr>
-      <w:hyperlink w:anchor="_Toc524537249" w:history="1">
+      <w:hyperlink w:anchor="_Toc524611546" w:history="1">
         <w:r>
           <w:rPr>
             <w:rStyle w:val="Hyperlink"/>
@@ -1164,7 +1140,7 @@
             <w:noProof/>
             <w:webHidden/>
           </w:rPr>
-          <w:instrText xml:space="preserve"> PAGEREF _Toc524537249 \h </w:instrText>
+          <w:instrText xml:space="preserve"> PAGEREF _Toc524611546 \h </w:instrText>
         </w:r>
         <w:r>
           <w:rPr>
@@ -1209,7 +1185,7 @@
           <w:lang w:eastAsia="en-GB"/>
         </w:rPr>
       </w:pPr>
-      <w:hyperlink w:anchor="_Toc524537250" w:history="1">
+      <w:hyperlink w:anchor="_Toc524611547" w:history="1">
         <w:r>
           <w:rPr>
             <w:rFonts w:asciiTheme="minorHAnsi" w:eastAsiaTheme="minorEastAsia" w:hAnsiTheme="minorHAnsi" w:cstheme="minorBidi"/>
@@ -1249,7 +1225,7 @@
             <w:noProof/>
             <w:webHidden/>
           </w:rPr>
-          <w:instrText xml:space="preserve"> PAGEREF _Toc524537250 \h </w:instrText>
+          <w:instrText xml:space="preserve"> PAGEREF _Toc524611547 \h </w:instrText>
         </w:r>
         <w:r>
           <w:rPr>
@@ -1291,7 +1267,7 @@
           <w:lang w:eastAsia="en-GB"/>
         </w:rPr>
       </w:pPr>
-      <w:hyperlink w:anchor="_Toc524537251" w:history="1">
+      <w:hyperlink w:anchor="_Toc524611548" w:history="1">
         <w:r>
           <w:rPr>
             <w:rStyle w:val="Hyperlink"/>
@@ -1335,7 +1311,7 @@
             <w:noProof/>
             <w:webHidden/>
           </w:rPr>
-          <w:instrText xml:space="preserve"> PAGEREF _Toc524537251 \h </w:instrText>
+          <w:instrText xml:space="preserve"> PAGEREF _Toc524611548 \h </w:instrText>
         </w:r>
         <w:r>
           <w:rPr>
@@ -1376,7 +1352,7 @@
           <w:lang w:eastAsia="en-GB"/>
         </w:rPr>
       </w:pPr>
-      <w:hyperlink w:anchor="_Toc524537252" w:history="1">
+      <w:hyperlink w:anchor="_Toc524611549" w:history="1">
         <w:r>
           <w:rPr>
             <w:rStyle w:val="Hyperlink"/>
@@ -1419,7 +1395,7 @@
             <w:noProof/>
             <w:webHidden/>
           </w:rPr>
-          <w:instrText xml:space="preserve"> PAGEREF _Toc524537252 \h </w:instrText>
+          <w:instrText xml:space="preserve"> PAGEREF _Toc524611549 \h </w:instrText>
         </w:r>
         <w:r>
           <w:rPr>
@@ -1464,7 +1440,7 @@
           <w:lang w:eastAsia="en-GB"/>
         </w:rPr>
       </w:pPr>
-      <w:hyperlink w:anchor="_Toc524537253" w:history="1">
+      <w:hyperlink w:anchor="_Toc524611550" w:history="1">
         <w:r>
           <w:rPr>
             <w:rFonts w:asciiTheme="minorHAnsi" w:eastAsiaTheme="minorEastAsia" w:hAnsiTheme="minorHAnsi" w:cstheme="minorBidi"/>
@@ -1504,7 +1480,7 @@
             <w:noProof/>
             <w:webHidden/>
           </w:rPr>
-          <w:instrText xml:space="preserve"> PAGEREF _Toc524537253 \h </w:instrText>
+          <w:instrText xml:space="preserve"> PAGEREF _Toc524611550 \h </w:instrText>
         </w:r>
         <w:r>
           <w:rPr>
@@ -1549,7 +1525,7 @@
           <w:lang w:eastAsia="en-GB"/>
         </w:rPr>
       </w:pPr>
-      <w:hyperlink w:anchor="_Toc524537254" w:history="1">
+      <w:hyperlink w:anchor="_Toc524611551" w:history="1">
         <w:r>
           <w:rPr>
             <w:rFonts w:asciiTheme="minorHAnsi" w:eastAsiaTheme="minorEastAsia" w:hAnsiTheme="minorHAnsi" w:cstheme="minorBidi"/>
@@ -1589,7 +1565,7 @@
             <w:noProof/>
             <w:webHidden/>
           </w:rPr>
-          <w:instrText xml:space="preserve"> PAGEREF _Toc524537254 \h </w:instrText>
+          <w:instrText xml:space="preserve"> PAGEREF _Toc524611551 \h </w:instrText>
         </w:r>
         <w:r>
           <w:rPr>
@@ -1634,7 +1610,7 @@
           <w:lang w:eastAsia="en-GB"/>
         </w:rPr>
       </w:pPr>
-      <w:hyperlink w:anchor="_Toc524537255" w:history="1">
+      <w:hyperlink w:anchor="_Toc524611552" w:history="1">
         <w:r>
           <w:rPr>
             <w:rFonts w:asciiTheme="minorHAnsi" w:eastAsiaTheme="minorEastAsia" w:hAnsiTheme="minorHAnsi" w:cstheme="minorBidi"/>
@@ -1674,7 +1650,7 @@
             <w:noProof/>
             <w:webHidden/>
           </w:rPr>
-          <w:instrText xml:space="preserve"> PAGEREF _Toc524537255 \h </w:instrText>
+          <w:instrText xml:space="preserve"> PAGEREF _Toc524611552 \h </w:instrText>
         </w:r>
         <w:r>
           <w:rPr>
@@ -1719,7 +1695,7 @@
           <w:lang w:eastAsia="en-GB"/>
         </w:rPr>
       </w:pPr>
-      <w:hyperlink w:anchor="_Toc524537256" w:history="1">
+      <w:hyperlink w:anchor="_Toc524611553" w:history="1">
         <w:r>
           <w:rPr>
             <w:rFonts w:asciiTheme="minorHAnsi" w:eastAsiaTheme="minorEastAsia" w:hAnsiTheme="minorHAnsi" w:cstheme="minorBidi"/>
@@ -1759,7 +1735,7 @@
             <w:noProof/>
             <w:webHidden/>
           </w:rPr>
-          <w:instrText xml:space="preserve"> PAGEREF _Toc524537256 \h </w:instrText>
+          <w:instrText xml:space="preserve"> PAGEREF _Toc524611553 \h </w:instrText>
         </w:r>
         <w:r>
           <w:rPr>
@@ -1780,91 +1756,6 @@
             <w:webHidden/>
           </w:rPr>
           <w:t>8</w:t>
-        </w:r>
-        <w:r>
-          <w:rPr>
-            <w:noProof/>
-            <w:webHidden/>
-          </w:rPr>
-          <w:fldChar w:fldCharType="end"/>
-        </w:r>
-      </w:hyperlink>
-    </w:p>
-    <w:p>
-      <w:pPr>
-        <w:pStyle w:val="TOC1"/>
-        <w:rPr>
-          <w:rFonts w:asciiTheme="minorHAnsi" w:eastAsiaTheme="minorEastAsia" w:hAnsiTheme="minorHAnsi" w:cstheme="minorBidi"/>
-          <w:b w:val="0"/>
-          <w:bCs w:val="0"/>
-          <w:iCs w:val="0"/>
-          <w:noProof/>
-          <w:sz w:val="22"/>
-          <w:szCs w:val="22"/>
-          <w:lang w:eastAsia="en-GB"/>
-        </w:rPr>
-      </w:pPr>
-      <w:hyperlink w:anchor="_Toc524537257" w:history="1">
-        <w:r>
-          <w:rPr>
-            <w:rFonts w:asciiTheme="minorHAnsi" w:eastAsiaTheme="minorEastAsia" w:hAnsiTheme="minorHAnsi" w:cstheme="minorBidi"/>
-            <w:b w:val="0"/>
-            <w:bCs w:val="0"/>
-            <w:iCs w:val="0"/>
-            <w:noProof/>
-            <w:sz w:val="22"/>
-            <w:szCs w:val="22"/>
-            <w:lang w:eastAsia="en-GB"/>
-          </w:rPr>
-          <w:tab/>
-        </w:r>
-        <w:r>
-          <w:rPr>
-            <w:rStyle w:val="Hyperlink"/>
-            <w:noProof/>
-          </w:rPr>
-          <w:t>References</w:t>
-        </w:r>
-        <w:r>
-          <w:rPr>
-            <w:noProof/>
-            <w:webHidden/>
-          </w:rPr>
-          <w:tab/>
-        </w:r>
-        <w:r>
-          <w:rPr>
-            <w:noProof/>
-            <w:webHidden/>
-          </w:rPr>
-          <w:fldChar w:fldCharType="begin"/>
-        </w:r>
-        <w:r>
-          <w:rPr>
-            <w:noProof/>
-            <w:webHidden/>
-          </w:rPr>
-          <w:instrText xml:space="preserve"> PAGEREF _Toc524537257 \h </w:instrText>
-        </w:r>
-        <w:r>
-          <w:rPr>
-            <w:noProof/>
-            <w:webHidden/>
-          </w:rPr>
-        </w:r>
-        <w:r>
-          <w:rPr>
-            <w:noProof/>
-            <w:webHidden/>
-          </w:rPr>
-          <w:fldChar w:fldCharType="separate"/>
-        </w:r>
-        <w:r>
-          <w:rPr>
-            <w:noProof/>
-            <w:webHidden/>
-          </w:rPr>
-          <w:t>9</w:t>
         </w:r>
         <w:r>
           <w:rPr>
@@ -1895,6 +1786,8 @@
         </w:rPr>
         <w:fldChar w:fldCharType="end"/>
       </w:r>
+      <w:bookmarkStart w:id="1" w:name="_GoBack"/>
+      <w:bookmarkEnd w:id="1"/>
       <w:r>
         <w:rPr>
           <w:b/>
@@ -1931,11 +1824,6 @@
     </w:p>
     <w:p>
       <w:pPr>
-        <w:pStyle w:val="InitialTitles"/>
-      </w:pPr>
-    </w:p>
-    <w:p>
-      <w:pPr>
         <w:pStyle w:val="TableofFigures"/>
         <w:tabs>
           <w:tab w:val="right" w:leader="dot" w:pos="8637"/>
@@ -2057,11 +1945,6 @@
     </w:p>
     <w:p>
       <w:pPr>
-        <w:pStyle w:val="InitialTitles"/>
-      </w:pPr>
-    </w:p>
-    <w:p>
-      <w:pPr>
         <w:pStyle w:val="TableofFigures"/>
         <w:tabs>
           <w:tab w:val="right" w:leader="dot" w:pos="8637"/>
@@ -2179,11 +2062,6 @@
     </w:p>
     <w:p>
       <w:pPr>
-        <w:pStyle w:val="InitialTitles"/>
-      </w:pPr>
-    </w:p>
-    <w:p>
-      <w:pPr>
         <w:pStyle w:val="TextoJustificado"/>
         <w:rPr>
           <w:lang w:eastAsia="pt-PT"/>
@@ -2200,8 +2078,16 @@
         <w:rPr>
           <w:lang w:eastAsia="pt-PT"/>
         </w:rPr>
-        <w:t xml:space="preserve"> Central Processing Unit. 1, 2, 3, 4, 5, … ???</w:t>
-      </w:r>
+        <w:t xml:space="preserve"> Central Processing Unit. 1, 2, 3, 4, 5, </w:t>
+      </w:r>
+      <w:proofErr w:type="gramStart"/>
+      <w:r>
+        <w:rPr>
+          <w:lang w:eastAsia="pt-PT"/>
+        </w:rPr>
+        <w:t>… ???</w:t>
+      </w:r>
+      <w:proofErr w:type="gramEnd"/>
     </w:p>
     <w:p>
       <w:pPr>
@@ -2238,7 +2124,22 @@
         <w:spacing w:line="240" w:lineRule="auto"/>
         <w:jc w:val="left"/>
         <w:sectPr>
+          <w:footerReference w:type="default" r:id="rId11"/>
           <w:type w:val="oddPage"/>
+          <w:pgSz w:w="11907" w:h="16840" w:code="9"/>
+          <w:pgMar w:top="1440" w:right="1460" w:bottom="1354" w:left="1800" w:header="720" w:footer="678" w:gutter="0"/>
+          <w:pgNumType w:fmt="lowerRoman" w:start="1"/>
+          <w:cols w:space="720"/>
+          <w:docGrid w:linePitch="360"/>
+        </w:sectPr>
+      </w:pPr>
+    </w:p>
+    <w:p>
+      <w:pPr>
+        <w:spacing w:line="240" w:lineRule="auto"/>
+        <w:jc w:val="left"/>
+        <w:sectPr>
+          <w:footerReference w:type="default" r:id="rId12"/>
           <w:pgSz w:w="11907" w:h="16840" w:code="9"/>
           <w:pgMar w:top="1440" w:right="1460" w:bottom="1354" w:left="1800" w:header="720" w:footer="678" w:gutter="0"/>
           <w:pgNumType w:start="1"/>
@@ -2246,282 +2147,324 @@
           <w:docGrid w:linePitch="360"/>
         </w:sectPr>
       </w:pPr>
+      <w:r>
+        <w:lastRenderedPageBreak/>
+        <w:br w:type="page"/>
+      </w:r>
+    </w:p>
+    <w:p>
+      <w:pPr>
+        <w:pStyle w:val="Chapter"/>
+      </w:pPr>
+      <w:r>
+        <w:lastRenderedPageBreak/>
+        <w:t>C</w:t>
+      </w:r>
+      <w:r>
+        <w:t>hapter 1</w:t>
+      </w:r>
+    </w:p>
+    <w:p>
+      <w:pPr>
+        <w:pStyle w:val="Heading1"/>
+      </w:pPr>
+      <w:bookmarkStart w:id="2" w:name="_Toc524533504"/>
+      <w:bookmarkStart w:id="3" w:name="_Toc524534145"/>
+      <w:bookmarkStart w:id="4" w:name="_Toc524535205"/>
+      <w:bookmarkStart w:id="5" w:name="_Toc524611542"/>
+      <w:r>
+        <w:t>Introduction</w:t>
+      </w:r>
+      <w:bookmarkEnd w:id="2"/>
+      <w:bookmarkEnd w:id="3"/>
+      <w:bookmarkEnd w:id="4"/>
+      <w:bookmarkEnd w:id="5"/>
+    </w:p>
+    <w:p>
+      <w:r>
+        <w:tab/>
+      </w:r>
+      <w:r>
+        <w:t xml:space="preserve">This document represents the </w:t>
+      </w:r>
+      <w:r>
+        <w:rPr>
+          <w:i/>
+        </w:rPr>
+        <w:t>Master Thesis</w:t>
+      </w:r>
+      <w:r>
+        <w:t xml:space="preserve"> in </w:t>
+      </w:r>
+      <w:r>
+        <w:rPr>
+          <w:i/>
+        </w:rPr>
+        <w:t>Informatics Engineering</w:t>
+      </w:r>
+      <w:r>
+        <w:t xml:space="preserve">, of the student </w:t>
+      </w:r>
+      <w:r>
+        <w:rPr>
+          <w:i/>
+        </w:rPr>
+        <w:t xml:space="preserve">André </w:t>
+      </w:r>
+      <w:proofErr w:type="spellStart"/>
+      <w:r>
+        <w:rPr>
+          <w:i/>
+        </w:rPr>
+        <w:t>Pascoal</w:t>
+      </w:r>
+      <w:proofErr w:type="spellEnd"/>
+      <w:r>
+        <w:rPr>
+          <w:i/>
+        </w:rPr>
+        <w:t xml:space="preserve"> Bento</w:t>
+      </w:r>
+      <w:r>
+        <w:rPr>
+          <w:i/>
+        </w:rPr>
+        <w:t xml:space="preserve"> </w:t>
+      </w:r>
+      <w:r>
+        <w:t>during the school year of 2018/2019</w:t>
+      </w:r>
+      <w:r>
+        <w:t xml:space="preserve">, taking place in the </w:t>
+      </w:r>
+      <w:r>
+        <w:rPr>
+          <w:i/>
+        </w:rPr>
+        <w:t>Department of Informatics Engineering</w:t>
+      </w:r>
+      <w:r>
+        <w:t xml:space="preserve"> of the </w:t>
+      </w:r>
+      <w:r>
+        <w:rPr>
+          <w:i/>
+        </w:rPr>
+        <w:t>University of Coimbra</w:t>
+      </w:r>
+      <w:r>
+        <w:t>.</w:t>
+      </w:r>
+    </w:p>
+    <w:p/>
+    <w:p>
+      <w:pPr>
+        <w:pStyle w:val="Heading2"/>
+      </w:pPr>
+      <w:bookmarkStart w:id="6" w:name="_Toc524535206"/>
+      <w:bookmarkStart w:id="7" w:name="_Toc524611543"/>
+      <w:r>
+        <w:t>Context</w:t>
+      </w:r>
+      <w:bookmarkEnd w:id="6"/>
+      <w:bookmarkEnd w:id="7"/>
+    </w:p>
+    <w:p>
+      <w:pPr>
+        <w:pStyle w:val="TextoJustificado"/>
+      </w:pPr>
+      <w:r>
+        <w:t>Lorem Ipsum</w:t>
+      </w:r>
+    </w:p>
+    <w:p>
+      <w:pPr>
+        <w:pStyle w:val="Heading2"/>
+      </w:pPr>
+      <w:bookmarkStart w:id="8" w:name="_Toc524533506"/>
+      <w:bookmarkStart w:id="9" w:name="_Toc524534147"/>
+      <w:bookmarkStart w:id="10" w:name="_Toc524535207"/>
+      <w:bookmarkStart w:id="11" w:name="_Toc524611544"/>
+      <w:bookmarkEnd w:id="8"/>
+      <w:bookmarkEnd w:id="9"/>
+      <w:r>
+        <w:t>Motivation</w:t>
+      </w:r>
+      <w:bookmarkEnd w:id="10"/>
+      <w:bookmarkEnd w:id="11"/>
+    </w:p>
+    <w:p>
+      <w:pPr>
+        <w:pStyle w:val="TextoJustificado"/>
+      </w:pPr>
+      <w:r>
+        <w:t>Lorem Ipsum</w:t>
+      </w:r>
+    </w:p>
+    <w:p>
+      <w:pPr>
+        <w:pStyle w:val="Heading2"/>
+      </w:pPr>
+      <w:bookmarkStart w:id="12" w:name="_Toc524535208"/>
+      <w:bookmarkStart w:id="13" w:name="_Toc524611545"/>
+      <w:r>
+        <w:t>Goals</w:t>
+      </w:r>
+      <w:bookmarkEnd w:id="12"/>
+      <w:bookmarkEnd w:id="13"/>
+    </w:p>
+    <w:p>
+      <w:pPr>
+        <w:pStyle w:val="TextoJustificado"/>
+      </w:pPr>
+      <w:r>
+        <w:t>Lorem Ipsum</w:t>
+      </w:r>
+    </w:p>
+    <w:p>
+      <w:pPr>
+        <w:pStyle w:val="Heading2"/>
+      </w:pPr>
+      <w:bookmarkStart w:id="14" w:name="_Toc524535209"/>
+      <w:bookmarkStart w:id="15" w:name="_Toc524611546"/>
+      <w:r>
+        <w:t>Document Structure</w:t>
+      </w:r>
+      <w:bookmarkEnd w:id="14"/>
+      <w:bookmarkEnd w:id="15"/>
+    </w:p>
+    <w:p>
+      <w:pPr>
+        <w:pStyle w:val="TextoJustificado"/>
+        <w:ind w:left="576" w:firstLine="0"/>
+      </w:pPr>
+      <w:r>
+        <w:tab/>
+        <w:t>Lorem Ipsum</w:t>
+      </w:r>
+      <w:r>
+        <w:br w:type="page"/>
+      </w:r>
+    </w:p>
+    <w:p>
+      <w:pPr>
+        <w:pStyle w:val="Chapter"/>
+      </w:pPr>
+      <w:bookmarkStart w:id="16" w:name="_Toc524533508"/>
+      <w:bookmarkStart w:id="17" w:name="_Toc524534149"/>
+      <w:r>
+        <w:lastRenderedPageBreak/>
+        <w:t>Chapter 2</w:t>
+      </w:r>
+    </w:p>
+    <w:p>
+      <w:pPr>
+        <w:pStyle w:val="Heading1"/>
+      </w:pPr>
+      <w:bookmarkStart w:id="18" w:name="_Toc524535210"/>
+      <w:bookmarkStart w:id="19" w:name="_Toc524611547"/>
+      <w:r>
+        <w:t>State of The Art</w:t>
+      </w:r>
+      <w:bookmarkEnd w:id="16"/>
+      <w:bookmarkEnd w:id="17"/>
+      <w:bookmarkEnd w:id="18"/>
+      <w:bookmarkEnd w:id="19"/>
+    </w:p>
+    <w:p>
+      <w:pPr>
+        <w:pStyle w:val="TextoJustificado"/>
+      </w:pPr>
+      <w:r>
+        <w:t>Lorem Ipsum</w:t>
+      </w:r>
+    </w:p>
+    <w:p>
+      <w:pPr>
+        <w:pStyle w:val="Heading2"/>
+      </w:pPr>
+      <w:bookmarkStart w:id="20" w:name="_Toc524533509"/>
+      <w:bookmarkStart w:id="21" w:name="_Toc524534150"/>
+      <w:bookmarkStart w:id="22" w:name="_Toc524535211"/>
+      <w:bookmarkStart w:id="23" w:name="_Toc524611548"/>
+      <w:r>
+        <w:t>Heading 2.1</w:t>
+      </w:r>
+      <w:bookmarkEnd w:id="20"/>
+      <w:bookmarkEnd w:id="21"/>
+      <w:bookmarkEnd w:id="22"/>
+      <w:bookmarkEnd w:id="23"/>
+    </w:p>
+    <w:p>
+      <w:pPr>
+        <w:pStyle w:val="TextoJustificado"/>
+      </w:pPr>
+      <w:bookmarkStart w:id="24" w:name="_Toc524533510"/>
+      <w:bookmarkStart w:id="25" w:name="_Toc524534151"/>
+      <w:r>
+        <w:t>Lorem Ipsum</w:t>
+      </w:r>
+    </w:p>
+    <w:p>
+      <w:pPr>
+        <w:pStyle w:val="Heading3"/>
+      </w:pPr>
+      <w:bookmarkStart w:id="26" w:name="_Toc524535212"/>
+      <w:bookmarkStart w:id="27" w:name="_Toc524611549"/>
+      <w:r>
+        <w:t>Heading 2.1.1</w:t>
+      </w:r>
+      <w:bookmarkEnd w:id="24"/>
+      <w:bookmarkEnd w:id="25"/>
+      <w:bookmarkEnd w:id="26"/>
+      <w:bookmarkEnd w:id="27"/>
+    </w:p>
+    <w:p>
+      <w:pPr>
+        <w:pStyle w:val="TextoJustificado"/>
+      </w:pPr>
+      <w:r>
+        <w:t>Lorem Ipsum</w:t>
+      </w:r>
     </w:p>
     <w:p>
       <w:pPr>
         <w:spacing w:line="240" w:lineRule="auto"/>
         <w:jc w:val="left"/>
-        <w:sectPr>
-          <w:footerReference w:type="default" r:id="rId15"/>
-          <w:pgSz w:w="11907" w:h="16840" w:code="9"/>
-          <w:pgMar w:top="1440" w:right="1460" w:bottom="1354" w:left="1800" w:header="720" w:footer="678" w:gutter="0"/>
-          <w:pgNumType w:start="1"/>
-          <w:cols w:space="720"/>
-          <w:docGrid w:linePitch="360"/>
-        </w:sectPr>
-      </w:pPr>
+      </w:pPr>
+      <w:r>
+        <w:br w:type="page"/>
+      </w:r>
+    </w:p>
+    <w:p>
+      <w:pPr>
+        <w:pStyle w:val="Chapter"/>
+      </w:pPr>
+      <w:bookmarkStart w:id="28" w:name="_Toc524533511"/>
+      <w:bookmarkStart w:id="29" w:name="_Toc524534152"/>
       <w:r>
         <w:lastRenderedPageBreak/>
-        <w:br w:type="page"/>
-      </w:r>
-    </w:p>
-    <w:p>
-      <w:pPr>
-        <w:pStyle w:val="Chapter"/>
-      </w:pPr>
-      <w:r>
-        <w:lastRenderedPageBreak/>
-        <w:t>C</w:t>
-      </w:r>
-      <w:r>
-        <w:t>hapter 1</w:t>
+        <w:t>Chapter 3</w:t>
       </w:r>
     </w:p>
     <w:p>
       <w:pPr>
         <w:pStyle w:val="Heading1"/>
       </w:pPr>
-      <w:bookmarkStart w:id="4" w:name="_Toc524533504"/>
-      <w:bookmarkStart w:id="5" w:name="_Toc524534145"/>
-      <w:bookmarkStart w:id="6" w:name="_Toc524535205"/>
-      <w:bookmarkStart w:id="7" w:name="_Toc524537245"/>
-      <w:r>
-        <w:t>Introduction</w:t>
-      </w:r>
-      <w:bookmarkEnd w:id="4"/>
-      <w:bookmarkEnd w:id="5"/>
-      <w:bookmarkEnd w:id="6"/>
-      <w:bookmarkEnd w:id="7"/>
-    </w:p>
-    <w:p>
-      <w:r>
-        <w:tab/>
-      </w:r>
-      <w:r>
-        <w:t xml:space="preserve">This document represents the </w:t>
-      </w:r>
-      <w:r>
-        <w:rPr>
-          <w:i/>
-        </w:rPr>
-        <w:t>Master Thesis</w:t>
-      </w:r>
-      <w:r>
-        <w:t xml:space="preserve"> in </w:t>
-      </w:r>
-      <w:r>
-        <w:rPr>
-          <w:i/>
-        </w:rPr>
-        <w:t>Informatics Engineering</w:t>
-      </w:r>
-      <w:r>
-        <w:t xml:space="preserve">, of the student </w:t>
-      </w:r>
-      <w:r>
-        <w:rPr>
-          <w:i/>
-        </w:rPr>
-        <w:t>André Pascoal Bento</w:t>
-      </w:r>
-      <w:r>
-        <w:rPr>
-          <w:i/>
-        </w:rPr>
-        <w:t xml:space="preserve"> </w:t>
-      </w:r>
-      <w:r>
-        <w:t>during the school year of 2018/2019</w:t>
-      </w:r>
-      <w:r>
-        <w:t xml:space="preserve">, taking place in the </w:t>
-      </w:r>
-      <w:r>
-        <w:rPr>
-          <w:i/>
-        </w:rPr>
-        <w:t>Department of Informatics Engineering</w:t>
-      </w:r>
-      <w:r>
-        <w:t xml:space="preserve"> of the </w:t>
-      </w:r>
-      <w:r>
-        <w:rPr>
-          <w:i/>
-        </w:rPr>
-        <w:t>University of Coimbra</w:t>
-      </w:r>
-      <w:r>
-        <w:t>.</w:t>
-      </w:r>
-    </w:p>
-    <w:p/>
-    <w:p>
-      <w:pPr>
-        <w:pStyle w:val="Heading2"/>
-      </w:pPr>
-      <w:bookmarkStart w:id="8" w:name="_Toc524535206"/>
-      <w:bookmarkStart w:id="9" w:name="_Toc524537246"/>
-      <w:r>
-        <w:t>Context</w:t>
-      </w:r>
-      <w:bookmarkEnd w:id="8"/>
-      <w:bookmarkEnd w:id="9"/>
-    </w:p>
-    <w:p>
-      <w:pPr>
-        <w:pStyle w:val="TextoJustificado"/>
-      </w:pPr>
-      <w:r>
-        <w:t>Lorem Ipsum</w:t>
-      </w:r>
-    </w:p>
-    <w:p>
-      <w:pPr>
-        <w:pStyle w:val="Heading2"/>
-      </w:pPr>
-      <w:bookmarkStart w:id="10" w:name="_Toc524533506"/>
-      <w:bookmarkStart w:id="11" w:name="_Toc524534147"/>
-      <w:bookmarkStart w:id="12" w:name="_Toc524535207"/>
-      <w:bookmarkStart w:id="13" w:name="_Toc524537247"/>
-      <w:bookmarkEnd w:id="10"/>
-      <w:bookmarkEnd w:id="11"/>
-      <w:r>
-        <w:t>Motivation</w:t>
-      </w:r>
-      <w:bookmarkEnd w:id="12"/>
-      <w:bookmarkEnd w:id="13"/>
-    </w:p>
-    <w:p>
-      <w:pPr>
-        <w:pStyle w:val="TextoJustificado"/>
-      </w:pPr>
-      <w:r>
-        <w:t>Lorem Ipsum</w:t>
-      </w:r>
-    </w:p>
-    <w:p>
-      <w:pPr>
-        <w:pStyle w:val="Heading2"/>
-      </w:pPr>
-      <w:bookmarkStart w:id="14" w:name="_Toc524535208"/>
-      <w:bookmarkStart w:id="15" w:name="_Toc524537248"/>
-      <w:r>
-        <w:t>Goals</w:t>
-      </w:r>
-      <w:bookmarkEnd w:id="14"/>
-      <w:bookmarkEnd w:id="15"/>
-    </w:p>
-    <w:p>
-      <w:pPr>
-        <w:pStyle w:val="TextoJustificado"/>
-      </w:pPr>
-      <w:r>
-        <w:t>Lorem Ipsum</w:t>
-      </w:r>
-    </w:p>
-    <w:p>
-      <w:pPr>
-        <w:pStyle w:val="Heading2"/>
-      </w:pPr>
-      <w:bookmarkStart w:id="16" w:name="_Toc524535209"/>
-      <w:bookmarkStart w:id="17" w:name="_Toc524537249"/>
-      <w:r>
-        <w:t>Document Structure</w:t>
-      </w:r>
-      <w:bookmarkEnd w:id="16"/>
-      <w:bookmarkEnd w:id="17"/>
-    </w:p>
-    <w:p>
-      <w:pPr>
-        <w:pStyle w:val="TextoJustificado"/>
-        <w:ind w:left="576" w:firstLine="0"/>
-      </w:pPr>
-      <w:r>
-        <w:tab/>
-        <w:t>Lorem Ipsum</w:t>
-      </w:r>
-      <w:r>
-        <w:br w:type="page"/>
-      </w:r>
-    </w:p>
-    <w:p>
-      <w:pPr>
-        <w:pStyle w:val="Chapter"/>
-      </w:pPr>
-      <w:bookmarkStart w:id="18" w:name="_Toc524533508"/>
-      <w:bookmarkStart w:id="19" w:name="_Toc524534149"/>
-      <w:r>
-        <w:lastRenderedPageBreak/>
-        <w:t>Chapter 2</w:t>
-      </w:r>
-    </w:p>
-    <w:p>
-      <w:pPr>
-        <w:pStyle w:val="Heading1"/>
-      </w:pPr>
-      <w:bookmarkStart w:id="20" w:name="_Toc524535210"/>
-      <w:bookmarkStart w:id="21" w:name="_Toc524537250"/>
-      <w:r>
-        <w:t>State of The Art</w:t>
-      </w:r>
-      <w:bookmarkEnd w:id="18"/>
-      <w:bookmarkEnd w:id="19"/>
-      <w:bookmarkEnd w:id="20"/>
-      <w:bookmarkEnd w:id="21"/>
-    </w:p>
-    <w:p>
-      <w:pPr>
-        <w:pStyle w:val="TextoJustificado"/>
-      </w:pPr>
-      <w:r>
-        <w:t>Lorem Ipsum</w:t>
-      </w:r>
-    </w:p>
-    <w:p>
-      <w:pPr>
-        <w:pStyle w:val="Heading2"/>
-      </w:pPr>
-      <w:bookmarkStart w:id="22" w:name="_Toc524533509"/>
-      <w:bookmarkStart w:id="23" w:name="_Toc524534150"/>
-      <w:bookmarkStart w:id="24" w:name="_Toc524535211"/>
-      <w:bookmarkStart w:id="25" w:name="_Toc524537251"/>
-      <w:r>
-        <w:t>Heading 2.1</w:t>
-      </w:r>
-      <w:bookmarkEnd w:id="22"/>
-      <w:bookmarkEnd w:id="23"/>
-      <w:bookmarkEnd w:id="24"/>
-      <w:bookmarkEnd w:id="25"/>
-    </w:p>
-    <w:p>
-      <w:pPr>
-        <w:pStyle w:val="TextoJustificado"/>
-      </w:pPr>
-      <w:bookmarkStart w:id="26" w:name="_Toc524533510"/>
-      <w:bookmarkStart w:id="27" w:name="_Toc524534151"/>
-      <w:r>
-        <w:t>Lorem Ipsum</w:t>
-      </w:r>
-    </w:p>
-    <w:p>
-      <w:pPr>
-        <w:pStyle w:val="Heading3"/>
-      </w:pPr>
-      <w:bookmarkStart w:id="28" w:name="_Toc524535212"/>
-      <w:bookmarkStart w:id="29" w:name="_Toc524537252"/>
-      <w:r>
-        <w:t>Heading 2.1.1</w:t>
-      </w:r>
-      <w:bookmarkEnd w:id="26"/>
-      <w:bookmarkEnd w:id="27"/>
+      <w:bookmarkStart w:id="30" w:name="_Toc524535213"/>
+      <w:bookmarkStart w:id="31" w:name="_Toc524611550"/>
+      <w:r>
+        <w:t>Section 3</w:t>
+      </w:r>
       <w:bookmarkEnd w:id="28"/>
       <w:bookmarkEnd w:id="29"/>
-    </w:p>
-    <w:p>
-      <w:pPr>
-        <w:pStyle w:val="TextoJustificado"/>
-      </w:pPr>
+      <w:bookmarkEnd w:id="30"/>
+      <w:bookmarkEnd w:id="31"/>
+    </w:p>
+    <w:p>
+      <w:r>
+        <w:tab/>
+      </w:r>
       <w:r>
         <w:t>Lorem Ipsum</w:t>
       </w:r>
@@ -2539,26 +2482,26 @@
       <w:pPr>
         <w:pStyle w:val="Chapter"/>
       </w:pPr>
-      <w:bookmarkStart w:id="30" w:name="_Toc524533511"/>
-      <w:bookmarkStart w:id="31" w:name="_Toc524534152"/>
       <w:r>
         <w:lastRenderedPageBreak/>
-        <w:t>Chapter 3</w:t>
+        <w:t>Chapter 5</w:t>
       </w:r>
     </w:p>
     <w:p>
       <w:pPr>
         <w:pStyle w:val="Heading1"/>
       </w:pPr>
-      <w:bookmarkStart w:id="32" w:name="_Toc524535213"/>
-      <w:bookmarkStart w:id="33" w:name="_Toc524537253"/>
-      <w:r>
-        <w:t>Section 3</w:t>
-      </w:r>
-      <w:bookmarkEnd w:id="30"/>
-      <w:bookmarkEnd w:id="31"/>
+      <w:bookmarkStart w:id="32" w:name="_Toc524533512"/>
+      <w:bookmarkStart w:id="33" w:name="_Toc524534153"/>
+      <w:bookmarkStart w:id="34" w:name="_Toc524535214"/>
+      <w:bookmarkStart w:id="35" w:name="_Toc524611551"/>
+      <w:r>
+        <w:t>Section 4</w:t>
+      </w:r>
       <w:bookmarkEnd w:id="32"/>
       <w:bookmarkEnd w:id="33"/>
+      <w:bookmarkEnd w:id="34"/>
+      <w:bookmarkEnd w:id="35"/>
     </w:p>
     <w:p>
       <w:r>
@@ -2590,59 +2533,17 @@
       <w:pPr>
         <w:pStyle w:val="Heading1"/>
       </w:pPr>
-      <w:bookmarkStart w:id="34" w:name="_Toc524533512"/>
-      <w:bookmarkStart w:id="35" w:name="_Toc524534153"/>
-      <w:bookmarkStart w:id="36" w:name="_Toc524535214"/>
-      <w:bookmarkStart w:id="37" w:name="_Toc524537254"/>
-      <w:r>
-        <w:t>Section 4</w:t>
-      </w:r>
-      <w:bookmarkEnd w:id="34"/>
-      <w:bookmarkEnd w:id="35"/>
+      <w:bookmarkStart w:id="36" w:name="_Toc524533513"/>
+      <w:bookmarkStart w:id="37" w:name="_Toc524534154"/>
+      <w:bookmarkStart w:id="38" w:name="_Toc524535215"/>
+      <w:bookmarkStart w:id="39" w:name="_Toc524611552"/>
+      <w:r>
+        <w:t>Section 5</w:t>
+      </w:r>
       <w:bookmarkEnd w:id="36"/>
       <w:bookmarkEnd w:id="37"/>
-    </w:p>
-    <w:p>
-      <w:r>
-        <w:tab/>
-      </w:r>
-      <w:r>
-        <w:t>Lorem Ipsum</w:t>
-      </w:r>
-    </w:p>
-    <w:p>
-      <w:pPr>
-        <w:spacing w:line="240" w:lineRule="auto"/>
-        <w:jc w:val="left"/>
-      </w:pPr>
-      <w:r>
-        <w:br w:type="page"/>
-      </w:r>
-    </w:p>
-    <w:p>
-      <w:pPr>
-        <w:pStyle w:val="Chapter"/>
-      </w:pPr>
-      <w:r>
-        <w:lastRenderedPageBreak/>
-        <w:t>Chapter 5</w:t>
-      </w:r>
-    </w:p>
-    <w:p>
-      <w:pPr>
-        <w:pStyle w:val="Heading1"/>
-      </w:pPr>
-      <w:bookmarkStart w:id="38" w:name="_Toc524533513"/>
-      <w:bookmarkStart w:id="39" w:name="_Toc524534154"/>
-      <w:bookmarkStart w:id="40" w:name="_Toc524535215"/>
-      <w:bookmarkStart w:id="41" w:name="_Toc524537255"/>
-      <w:r>
-        <w:t>Section 5</w:t>
-      </w:r>
       <w:bookmarkEnd w:id="38"/>
       <w:bookmarkEnd w:id="39"/>
-      <w:bookmarkEnd w:id="40"/>
-      <w:bookmarkEnd w:id="41"/>
     </w:p>
     <w:p>
       <w:r>
@@ -2730,7 +2631,7 @@
       <w:pPr>
         <w:pStyle w:val="Caption"/>
       </w:pPr>
-      <w:bookmarkStart w:id="42" w:name="_Toc524529253"/>
+      <w:bookmarkStart w:id="40" w:name="_Toc524529253"/>
       <w:r>
         <w:t xml:space="preserve">Figure </w:t>
       </w:r>
@@ -2755,7 +2656,7 @@
       <w:r>
         <w:t xml:space="preserve"> – Example</w:t>
       </w:r>
-      <w:bookmarkEnd w:id="42"/>
+      <w:bookmarkEnd w:id="40"/>
     </w:p>
     <w:p>
       <w:pPr>
@@ -2769,13 +2670,351 @@
         </w:rPr>
       </w:pPr>
       <w:r>
-        <w:t xml:space="preserve">Lorem ipsum dolor sit amet, cons ectetuer adipiscing elit, sed diam nonummy nibh euismod tincidunt ut laoreet dolore magna aliquam erat volutpat. </w:t>
-      </w:r>
-      <w:r>
-        <w:rPr>
-          <w:lang w:val="pt-PT"/>
-        </w:rPr>
-        <w:t>Ut wisi enim ad minim veniam, quis nostrud exerci tation ullamcorper suscipit lobortis nisl ut aliquip ex ea commodo consequat.</w:t>
+        <w:t xml:space="preserve">Lorem ipsum </w:t>
+      </w:r>
+      <w:proofErr w:type="spellStart"/>
+      <w:r>
+        <w:t>dolor</w:t>
+      </w:r>
+      <w:proofErr w:type="spellEnd"/>
+      <w:r>
+        <w:t xml:space="preserve"> sit </w:t>
+      </w:r>
+      <w:proofErr w:type="spellStart"/>
+      <w:r>
+        <w:t>amet</w:t>
+      </w:r>
+      <w:proofErr w:type="spellEnd"/>
+      <w:r>
+        <w:t xml:space="preserve">, cons </w:t>
+      </w:r>
+      <w:proofErr w:type="spellStart"/>
+      <w:r>
+        <w:t>ectetuer</w:t>
+      </w:r>
+      <w:proofErr w:type="spellEnd"/>
+      <w:r>
+        <w:t xml:space="preserve"> </w:t>
+      </w:r>
+      <w:proofErr w:type="spellStart"/>
+      <w:r>
+        <w:t>adipiscing</w:t>
+      </w:r>
+      <w:proofErr w:type="spellEnd"/>
+      <w:r>
+        <w:t xml:space="preserve"> </w:t>
+      </w:r>
+      <w:proofErr w:type="spellStart"/>
+      <w:r>
+        <w:t>elit</w:t>
+      </w:r>
+      <w:proofErr w:type="spellEnd"/>
+      <w:r>
+        <w:t xml:space="preserve">, </w:t>
+      </w:r>
+      <w:proofErr w:type="spellStart"/>
+      <w:r>
+        <w:t>sed</w:t>
+      </w:r>
+      <w:proofErr w:type="spellEnd"/>
+      <w:r>
+        <w:t xml:space="preserve"> </w:t>
+      </w:r>
+      <w:proofErr w:type="spellStart"/>
+      <w:r>
+        <w:t>diam</w:t>
+      </w:r>
+      <w:proofErr w:type="spellEnd"/>
+      <w:r>
+        <w:t xml:space="preserve"> </w:t>
+      </w:r>
+      <w:proofErr w:type="spellStart"/>
+      <w:r>
+        <w:t>nonummy</w:t>
+      </w:r>
+      <w:proofErr w:type="spellEnd"/>
+      <w:r>
+        <w:t xml:space="preserve"> </w:t>
+      </w:r>
+      <w:proofErr w:type="spellStart"/>
+      <w:r>
+        <w:t>nibh</w:t>
+      </w:r>
+      <w:proofErr w:type="spellEnd"/>
+      <w:r>
+        <w:t xml:space="preserve"> </w:t>
+      </w:r>
+      <w:proofErr w:type="spellStart"/>
+      <w:r>
+        <w:t>euismod</w:t>
+      </w:r>
+      <w:proofErr w:type="spellEnd"/>
+      <w:r>
+        <w:t xml:space="preserve"> </w:t>
+      </w:r>
+      <w:proofErr w:type="spellStart"/>
+      <w:r>
+        <w:t>tincidunt</w:t>
+      </w:r>
+      <w:proofErr w:type="spellEnd"/>
+      <w:r>
+        <w:t xml:space="preserve"> </w:t>
+      </w:r>
+      <w:proofErr w:type="spellStart"/>
+      <w:r>
+        <w:t>ut</w:t>
+      </w:r>
+      <w:proofErr w:type="spellEnd"/>
+      <w:r>
+        <w:t xml:space="preserve"> </w:t>
+      </w:r>
+      <w:proofErr w:type="spellStart"/>
+      <w:r>
+        <w:t>laoreet</w:t>
+      </w:r>
+      <w:proofErr w:type="spellEnd"/>
+      <w:r>
+        <w:t xml:space="preserve"> dolore magna </w:t>
+      </w:r>
+      <w:proofErr w:type="spellStart"/>
+      <w:r>
+        <w:t>aliquam</w:t>
+      </w:r>
+      <w:proofErr w:type="spellEnd"/>
+      <w:r>
+        <w:t xml:space="preserve"> </w:t>
+      </w:r>
+      <w:proofErr w:type="spellStart"/>
+      <w:r>
+        <w:t>erat</w:t>
+      </w:r>
+      <w:proofErr w:type="spellEnd"/>
+      <w:r>
+        <w:t xml:space="preserve"> </w:t>
+      </w:r>
+      <w:proofErr w:type="spellStart"/>
+      <w:r>
+        <w:t>volutpat</w:t>
+      </w:r>
+      <w:proofErr w:type="spellEnd"/>
+      <w:r>
+        <w:t xml:space="preserve">. </w:t>
+      </w:r>
+      <w:r>
+        <w:rPr>
+          <w:lang w:val="pt-PT"/>
+        </w:rPr>
+        <w:t xml:space="preserve">Ut </w:t>
+      </w:r>
+      <w:proofErr w:type="spellStart"/>
+      <w:r>
+        <w:rPr>
+          <w:lang w:val="pt-PT"/>
+        </w:rPr>
+        <w:t>wisi</w:t>
+      </w:r>
+      <w:proofErr w:type="spellEnd"/>
+      <w:r>
+        <w:rPr>
+          <w:lang w:val="pt-PT"/>
+        </w:rPr>
+        <w:t xml:space="preserve"> </w:t>
+      </w:r>
+      <w:proofErr w:type="spellStart"/>
+      <w:r>
+        <w:rPr>
+          <w:lang w:val="pt-PT"/>
+        </w:rPr>
+        <w:t>enim</w:t>
+      </w:r>
+      <w:proofErr w:type="spellEnd"/>
+      <w:r>
+        <w:rPr>
+          <w:lang w:val="pt-PT"/>
+        </w:rPr>
+        <w:t xml:space="preserve"> ad </w:t>
+      </w:r>
+      <w:proofErr w:type="spellStart"/>
+      <w:r>
+        <w:rPr>
+          <w:lang w:val="pt-PT"/>
+        </w:rPr>
+        <w:t>minim</w:t>
+      </w:r>
+      <w:proofErr w:type="spellEnd"/>
+      <w:r>
+        <w:rPr>
+          <w:lang w:val="pt-PT"/>
+        </w:rPr>
+        <w:t xml:space="preserve"> </w:t>
+      </w:r>
+      <w:proofErr w:type="spellStart"/>
+      <w:r>
+        <w:rPr>
+          <w:lang w:val="pt-PT"/>
+        </w:rPr>
+        <w:t>veniam</w:t>
+      </w:r>
+      <w:proofErr w:type="spellEnd"/>
+      <w:r>
+        <w:rPr>
+          <w:lang w:val="pt-PT"/>
+        </w:rPr>
+        <w:t xml:space="preserve">, quis </w:t>
+      </w:r>
+      <w:proofErr w:type="spellStart"/>
+      <w:r>
+        <w:rPr>
+          <w:lang w:val="pt-PT"/>
+        </w:rPr>
+        <w:t>nostrud</w:t>
+      </w:r>
+      <w:proofErr w:type="spellEnd"/>
+      <w:r>
+        <w:rPr>
+          <w:lang w:val="pt-PT"/>
+        </w:rPr>
+        <w:t xml:space="preserve"> exerci </w:t>
+      </w:r>
+      <w:proofErr w:type="spellStart"/>
+      <w:r>
+        <w:rPr>
+          <w:lang w:val="pt-PT"/>
+        </w:rPr>
+        <w:t>tation</w:t>
+      </w:r>
+      <w:proofErr w:type="spellEnd"/>
+      <w:r>
+        <w:rPr>
+          <w:lang w:val="pt-PT"/>
+        </w:rPr>
+        <w:t xml:space="preserve"> </w:t>
+      </w:r>
+      <w:proofErr w:type="spellStart"/>
+      <w:r>
+        <w:rPr>
+          <w:lang w:val="pt-PT"/>
+        </w:rPr>
+        <w:t>ullamcorper</w:t>
+      </w:r>
+      <w:proofErr w:type="spellEnd"/>
+      <w:r>
+        <w:rPr>
+          <w:lang w:val="pt-PT"/>
+        </w:rPr>
+        <w:t xml:space="preserve"> </w:t>
+      </w:r>
+      <w:proofErr w:type="spellStart"/>
+      <w:r>
+        <w:rPr>
+          <w:lang w:val="pt-PT"/>
+        </w:rPr>
+        <w:t>suscipit</w:t>
+      </w:r>
+      <w:proofErr w:type="spellEnd"/>
+      <w:r>
+        <w:rPr>
+          <w:lang w:val="pt-PT"/>
+        </w:rPr>
+        <w:t xml:space="preserve"> </w:t>
+      </w:r>
+      <w:proofErr w:type="spellStart"/>
+      <w:r>
+        <w:rPr>
+          <w:lang w:val="pt-PT"/>
+        </w:rPr>
+        <w:t>lobortis</w:t>
+      </w:r>
+      <w:proofErr w:type="spellEnd"/>
+      <w:r>
+        <w:rPr>
+          <w:lang w:val="pt-PT"/>
+        </w:rPr>
+        <w:t xml:space="preserve"> </w:t>
+      </w:r>
+      <w:proofErr w:type="spellStart"/>
+      <w:r>
+        <w:rPr>
+          <w:lang w:val="pt-PT"/>
+        </w:rPr>
+        <w:t>nisl</w:t>
+      </w:r>
+      <w:proofErr w:type="spellEnd"/>
+      <w:r>
+        <w:rPr>
+          <w:lang w:val="pt-PT"/>
+        </w:rPr>
+        <w:t xml:space="preserve"> ut </w:t>
+      </w:r>
+      <w:proofErr w:type="spellStart"/>
+      <w:r>
+        <w:rPr>
+          <w:lang w:val="pt-PT"/>
+        </w:rPr>
+        <w:t>aliquip</w:t>
+      </w:r>
+      <w:proofErr w:type="spellEnd"/>
+      <w:r>
+        <w:rPr>
+          <w:lang w:val="pt-PT"/>
+        </w:rPr>
+        <w:t xml:space="preserve"> </w:t>
+      </w:r>
+      <w:proofErr w:type="spellStart"/>
+      <w:r>
+        <w:rPr>
+          <w:lang w:val="pt-PT"/>
+        </w:rPr>
+        <w:t>ex</w:t>
+      </w:r>
+      <w:proofErr w:type="spellEnd"/>
+      <w:r>
+        <w:rPr>
+          <w:lang w:val="pt-PT"/>
+        </w:rPr>
+        <w:t xml:space="preserve"> </w:t>
+      </w:r>
+      <w:proofErr w:type="spellStart"/>
+      <w:r>
+        <w:rPr>
+          <w:lang w:val="pt-PT"/>
+        </w:rPr>
+        <w:t>ea</w:t>
+      </w:r>
+      <w:proofErr w:type="spellEnd"/>
+      <w:r>
+        <w:rPr>
+          <w:lang w:val="pt-PT"/>
+        </w:rPr>
+        <w:t xml:space="preserve"> </w:t>
+      </w:r>
+      <w:proofErr w:type="spellStart"/>
+      <w:r>
+        <w:rPr>
+          <w:lang w:val="pt-PT"/>
+        </w:rPr>
+        <w:t>commodo</w:t>
+      </w:r>
+      <w:proofErr w:type="spellEnd"/>
+      <w:r>
+        <w:rPr>
+          <w:lang w:val="pt-PT"/>
+        </w:rPr>
+        <w:t xml:space="preserve"> </w:t>
+      </w:r>
+      <w:proofErr w:type="spellStart"/>
+      <w:r>
+        <w:rPr>
+          <w:lang w:val="pt-PT"/>
+        </w:rPr>
+        <w:t>consequat</w:t>
+      </w:r>
+      <w:proofErr w:type="spellEnd"/>
+      <w:r>
+        <w:rPr>
+          <w:lang w:val="pt-PT"/>
+        </w:rPr>
+        <w:t>.</w:t>
       </w:r>
     </w:p>
     <w:p>
@@ -2786,32 +3025,1304 @@
         </w:rPr>
       </w:pPr>
       <w:r>
-        <w:t xml:space="preserve">Lorem ipsum dolor sit amet, consectetuer adipiscing elit, sed diam nonummy nibh euismod tincidunt ut laoreet dolore magna aliquam erat volutpat. </w:t>
-      </w:r>
-      <w:r>
-        <w:rPr>
-          <w:lang w:val="pt-PT"/>
-        </w:rPr>
-        <w:t>Ut wisi enim ad minim veniam, quis nostrud exerci tation ullamcorper suscipit lobortis nisl ut aliquip ex ea commodo consequat. Duis autem vel eum iriure dolor in hendrerit in vulputate velit esse molestie consequat, vel illum dolore eu feugiat nulla facilisis at vero eros et accumsan et iusto odio dignissim qui blandit praesent luptatum zzril delenit augue duis dolore te feugait nulla facilisi.</w:t>
-      </w:r>
-    </w:p>
-    <w:p>
-      <w:pPr>
-        <w:rPr>
-          <w:lang w:val="pt-PT"/>
-        </w:rPr>
-      </w:pPr>
-      <w:r>
-        <w:rPr>
-          <w:lang w:val="pt-PT"/>
-        </w:rPr>
-        <w:t>Lorem ipsum dolor sit amet, cons ectetuer adipiscing elit, Ut wisi enim ad minim veniam, quis nostrud exerci tation ullamcorper suscipit lobortis nisl ut aliquip ex ea commodo consequat.</w:t>
-      </w:r>
-    </w:p>
-    <w:p>
-      <w:r>
+        <w:t xml:space="preserve">Lorem ipsum </w:t>
+      </w:r>
+      <w:proofErr w:type="spellStart"/>
+      <w:r>
+        <w:t>dolor</w:t>
+      </w:r>
+      <w:proofErr w:type="spellEnd"/>
+      <w:r>
+        <w:t xml:space="preserve"> sit </w:t>
+      </w:r>
+      <w:proofErr w:type="spellStart"/>
+      <w:r>
+        <w:t>amet</w:t>
+      </w:r>
+      <w:proofErr w:type="spellEnd"/>
+      <w:r>
+        <w:t xml:space="preserve">, </w:t>
+      </w:r>
+      <w:proofErr w:type="spellStart"/>
+      <w:r>
+        <w:t>consectetuer</w:t>
+      </w:r>
+      <w:proofErr w:type="spellEnd"/>
+      <w:r>
+        <w:t xml:space="preserve"> </w:t>
+      </w:r>
+      <w:proofErr w:type="spellStart"/>
+      <w:r>
+        <w:t>adipiscing</w:t>
+      </w:r>
+      <w:proofErr w:type="spellEnd"/>
+      <w:r>
+        <w:t xml:space="preserve"> </w:t>
+      </w:r>
+      <w:proofErr w:type="spellStart"/>
+      <w:r>
+        <w:t>elit</w:t>
+      </w:r>
+      <w:proofErr w:type="spellEnd"/>
+      <w:r>
+        <w:t xml:space="preserve">, </w:t>
+      </w:r>
+      <w:proofErr w:type="spellStart"/>
+      <w:r>
+        <w:t>sed</w:t>
+      </w:r>
+      <w:proofErr w:type="spellEnd"/>
+      <w:r>
+        <w:t xml:space="preserve"> </w:t>
+      </w:r>
+      <w:proofErr w:type="spellStart"/>
+      <w:r>
+        <w:t>diam</w:t>
+      </w:r>
+      <w:proofErr w:type="spellEnd"/>
+      <w:r>
+        <w:t xml:space="preserve"> </w:t>
+      </w:r>
+      <w:proofErr w:type="spellStart"/>
+      <w:r>
+        <w:t>nonummy</w:t>
+      </w:r>
+      <w:proofErr w:type="spellEnd"/>
+      <w:r>
+        <w:t xml:space="preserve"> </w:t>
+      </w:r>
+      <w:proofErr w:type="spellStart"/>
+      <w:r>
+        <w:t>nibh</w:t>
+      </w:r>
+      <w:proofErr w:type="spellEnd"/>
+      <w:r>
+        <w:t xml:space="preserve"> </w:t>
+      </w:r>
+      <w:proofErr w:type="spellStart"/>
+      <w:r>
+        <w:t>euismod</w:t>
+      </w:r>
+      <w:proofErr w:type="spellEnd"/>
+      <w:r>
+        <w:t xml:space="preserve"> </w:t>
+      </w:r>
+      <w:proofErr w:type="spellStart"/>
+      <w:r>
+        <w:t>tincidunt</w:t>
+      </w:r>
+      <w:proofErr w:type="spellEnd"/>
+      <w:r>
+        <w:t xml:space="preserve"> </w:t>
+      </w:r>
+      <w:proofErr w:type="spellStart"/>
+      <w:r>
+        <w:t>ut</w:t>
+      </w:r>
+      <w:proofErr w:type="spellEnd"/>
+      <w:r>
+        <w:t xml:space="preserve"> </w:t>
+      </w:r>
+      <w:proofErr w:type="spellStart"/>
+      <w:r>
+        <w:t>laoreet</w:t>
+      </w:r>
+      <w:proofErr w:type="spellEnd"/>
+      <w:r>
+        <w:t xml:space="preserve"> dolore magna </w:t>
+      </w:r>
+      <w:proofErr w:type="spellStart"/>
+      <w:r>
+        <w:t>aliquam</w:t>
+      </w:r>
+      <w:proofErr w:type="spellEnd"/>
+      <w:r>
+        <w:t xml:space="preserve"> </w:t>
+      </w:r>
+      <w:proofErr w:type="spellStart"/>
+      <w:r>
+        <w:t>erat</w:t>
+      </w:r>
+      <w:proofErr w:type="spellEnd"/>
+      <w:r>
+        <w:t xml:space="preserve"> </w:t>
+      </w:r>
+      <w:proofErr w:type="spellStart"/>
+      <w:r>
+        <w:t>volutpat</w:t>
+      </w:r>
+      <w:proofErr w:type="spellEnd"/>
+      <w:r>
+        <w:t xml:space="preserve">. </w:t>
+      </w:r>
+      <w:r>
+        <w:rPr>
+          <w:lang w:val="pt-PT"/>
+        </w:rPr>
+        <w:t xml:space="preserve">Ut </w:t>
+      </w:r>
+      <w:proofErr w:type="spellStart"/>
+      <w:r>
+        <w:rPr>
+          <w:lang w:val="pt-PT"/>
+        </w:rPr>
+        <w:t>wisi</w:t>
+      </w:r>
+      <w:proofErr w:type="spellEnd"/>
+      <w:r>
+        <w:rPr>
+          <w:lang w:val="pt-PT"/>
+        </w:rPr>
+        <w:t xml:space="preserve"> </w:t>
+      </w:r>
+      <w:proofErr w:type="spellStart"/>
+      <w:r>
+        <w:rPr>
+          <w:lang w:val="pt-PT"/>
+        </w:rPr>
+        <w:t>enim</w:t>
+      </w:r>
+      <w:proofErr w:type="spellEnd"/>
+      <w:r>
+        <w:rPr>
+          <w:lang w:val="pt-PT"/>
+        </w:rPr>
+        <w:t xml:space="preserve"> ad </w:t>
+      </w:r>
+      <w:proofErr w:type="spellStart"/>
+      <w:r>
+        <w:rPr>
+          <w:lang w:val="pt-PT"/>
+        </w:rPr>
+        <w:t>minim</w:t>
+      </w:r>
+      <w:proofErr w:type="spellEnd"/>
+      <w:r>
+        <w:rPr>
+          <w:lang w:val="pt-PT"/>
+        </w:rPr>
+        <w:t xml:space="preserve"> </w:t>
+      </w:r>
+      <w:proofErr w:type="spellStart"/>
+      <w:r>
+        <w:rPr>
+          <w:lang w:val="pt-PT"/>
+        </w:rPr>
+        <w:t>veniam</w:t>
+      </w:r>
+      <w:proofErr w:type="spellEnd"/>
+      <w:r>
+        <w:rPr>
+          <w:lang w:val="pt-PT"/>
+        </w:rPr>
+        <w:t xml:space="preserve">, quis </w:t>
+      </w:r>
+      <w:proofErr w:type="spellStart"/>
+      <w:r>
+        <w:rPr>
+          <w:lang w:val="pt-PT"/>
+        </w:rPr>
+        <w:t>nostrud</w:t>
+      </w:r>
+      <w:proofErr w:type="spellEnd"/>
+      <w:r>
+        <w:rPr>
+          <w:lang w:val="pt-PT"/>
+        </w:rPr>
+        <w:t xml:space="preserve"> exerci </w:t>
+      </w:r>
+      <w:proofErr w:type="spellStart"/>
+      <w:r>
+        <w:rPr>
+          <w:lang w:val="pt-PT"/>
+        </w:rPr>
+        <w:t>tation</w:t>
+      </w:r>
+      <w:proofErr w:type="spellEnd"/>
+      <w:r>
+        <w:rPr>
+          <w:lang w:val="pt-PT"/>
+        </w:rPr>
+        <w:t xml:space="preserve"> </w:t>
+      </w:r>
+      <w:proofErr w:type="spellStart"/>
+      <w:r>
+        <w:rPr>
+          <w:lang w:val="pt-PT"/>
+        </w:rPr>
+        <w:t>ullamcorper</w:t>
+      </w:r>
+      <w:proofErr w:type="spellEnd"/>
+      <w:r>
+        <w:rPr>
+          <w:lang w:val="pt-PT"/>
+        </w:rPr>
+        <w:t xml:space="preserve"> </w:t>
+      </w:r>
+      <w:proofErr w:type="spellStart"/>
+      <w:r>
+        <w:rPr>
+          <w:lang w:val="pt-PT"/>
+        </w:rPr>
+        <w:t>suscipit</w:t>
+      </w:r>
+      <w:proofErr w:type="spellEnd"/>
+      <w:r>
+        <w:rPr>
+          <w:lang w:val="pt-PT"/>
+        </w:rPr>
+        <w:t xml:space="preserve"> </w:t>
+      </w:r>
+      <w:proofErr w:type="spellStart"/>
+      <w:r>
+        <w:rPr>
+          <w:lang w:val="pt-PT"/>
+        </w:rPr>
+        <w:t>lobortis</w:t>
+      </w:r>
+      <w:proofErr w:type="spellEnd"/>
+      <w:r>
+        <w:rPr>
+          <w:lang w:val="pt-PT"/>
+        </w:rPr>
+        <w:t xml:space="preserve"> </w:t>
+      </w:r>
+      <w:proofErr w:type="spellStart"/>
+      <w:r>
+        <w:rPr>
+          <w:lang w:val="pt-PT"/>
+        </w:rPr>
+        <w:t>nisl</w:t>
+      </w:r>
+      <w:proofErr w:type="spellEnd"/>
+      <w:r>
+        <w:rPr>
+          <w:lang w:val="pt-PT"/>
+        </w:rPr>
+        <w:t xml:space="preserve"> ut </w:t>
+      </w:r>
+      <w:proofErr w:type="spellStart"/>
+      <w:r>
+        <w:rPr>
+          <w:lang w:val="pt-PT"/>
+        </w:rPr>
+        <w:t>aliquip</w:t>
+      </w:r>
+      <w:proofErr w:type="spellEnd"/>
+      <w:r>
+        <w:rPr>
+          <w:lang w:val="pt-PT"/>
+        </w:rPr>
+        <w:t xml:space="preserve"> </w:t>
+      </w:r>
+      <w:proofErr w:type="spellStart"/>
+      <w:r>
+        <w:rPr>
+          <w:lang w:val="pt-PT"/>
+        </w:rPr>
+        <w:t>ex</w:t>
+      </w:r>
+      <w:proofErr w:type="spellEnd"/>
+      <w:r>
+        <w:rPr>
+          <w:lang w:val="pt-PT"/>
+        </w:rPr>
+        <w:t xml:space="preserve"> </w:t>
+      </w:r>
+      <w:proofErr w:type="spellStart"/>
+      <w:r>
+        <w:rPr>
+          <w:lang w:val="pt-PT"/>
+        </w:rPr>
+        <w:t>ea</w:t>
+      </w:r>
+      <w:proofErr w:type="spellEnd"/>
+      <w:r>
+        <w:rPr>
+          <w:lang w:val="pt-PT"/>
+        </w:rPr>
+        <w:t xml:space="preserve"> </w:t>
+      </w:r>
+      <w:proofErr w:type="spellStart"/>
+      <w:r>
+        <w:rPr>
+          <w:lang w:val="pt-PT"/>
+        </w:rPr>
+        <w:t>commodo</w:t>
+      </w:r>
+      <w:proofErr w:type="spellEnd"/>
+      <w:r>
+        <w:rPr>
+          <w:lang w:val="pt-PT"/>
+        </w:rPr>
+        <w:t xml:space="preserve"> </w:t>
+      </w:r>
+      <w:proofErr w:type="spellStart"/>
+      <w:r>
+        <w:rPr>
+          <w:lang w:val="pt-PT"/>
+        </w:rPr>
+        <w:t>consequat</w:t>
+      </w:r>
+      <w:proofErr w:type="spellEnd"/>
+      <w:r>
+        <w:rPr>
+          <w:lang w:val="pt-PT"/>
+        </w:rPr>
+        <w:t xml:space="preserve">. </w:t>
+      </w:r>
+      <w:proofErr w:type="spellStart"/>
+      <w:r>
+        <w:rPr>
+          <w:lang w:val="pt-PT"/>
+        </w:rPr>
+        <w:t>Duis</w:t>
+      </w:r>
+      <w:proofErr w:type="spellEnd"/>
+      <w:r>
+        <w:rPr>
+          <w:lang w:val="pt-PT"/>
+        </w:rPr>
+        <w:t xml:space="preserve"> </w:t>
+      </w:r>
+      <w:proofErr w:type="spellStart"/>
+      <w:r>
+        <w:rPr>
+          <w:lang w:val="pt-PT"/>
+        </w:rPr>
+        <w:t>autem</w:t>
+      </w:r>
+      <w:proofErr w:type="spellEnd"/>
+      <w:r>
+        <w:rPr>
+          <w:lang w:val="pt-PT"/>
+        </w:rPr>
+        <w:t xml:space="preserve"> </w:t>
+      </w:r>
+      <w:proofErr w:type="spellStart"/>
+      <w:r>
+        <w:rPr>
+          <w:lang w:val="pt-PT"/>
+        </w:rPr>
+        <w:t>vel</w:t>
+      </w:r>
+      <w:proofErr w:type="spellEnd"/>
+      <w:r>
+        <w:rPr>
+          <w:lang w:val="pt-PT"/>
+        </w:rPr>
+        <w:t xml:space="preserve"> </w:t>
+      </w:r>
+      <w:proofErr w:type="spellStart"/>
+      <w:r>
+        <w:rPr>
+          <w:lang w:val="pt-PT"/>
+        </w:rPr>
+        <w:t>eum</w:t>
+      </w:r>
+      <w:proofErr w:type="spellEnd"/>
+      <w:r>
+        <w:rPr>
+          <w:lang w:val="pt-PT"/>
+        </w:rPr>
+        <w:t xml:space="preserve"> </w:t>
+      </w:r>
+      <w:proofErr w:type="spellStart"/>
+      <w:r>
+        <w:rPr>
+          <w:lang w:val="pt-PT"/>
+        </w:rPr>
+        <w:t>iriure</w:t>
+      </w:r>
+      <w:proofErr w:type="spellEnd"/>
+      <w:r>
+        <w:rPr>
+          <w:lang w:val="pt-PT"/>
+        </w:rPr>
+        <w:t xml:space="preserve"> </w:t>
+      </w:r>
+      <w:proofErr w:type="spellStart"/>
+      <w:r>
+        <w:rPr>
+          <w:lang w:val="pt-PT"/>
+        </w:rPr>
+        <w:t>dolor</w:t>
+      </w:r>
+      <w:proofErr w:type="spellEnd"/>
+      <w:r>
+        <w:rPr>
+          <w:lang w:val="pt-PT"/>
+        </w:rPr>
+        <w:t xml:space="preserve"> in </w:t>
+      </w:r>
+      <w:proofErr w:type="spellStart"/>
+      <w:r>
+        <w:rPr>
+          <w:lang w:val="pt-PT"/>
+        </w:rPr>
+        <w:t>hendrerit</w:t>
+      </w:r>
+      <w:proofErr w:type="spellEnd"/>
+      <w:r>
+        <w:rPr>
+          <w:lang w:val="pt-PT"/>
+        </w:rPr>
+        <w:t xml:space="preserve"> in </w:t>
+      </w:r>
+      <w:proofErr w:type="spellStart"/>
+      <w:r>
+        <w:rPr>
+          <w:lang w:val="pt-PT"/>
+        </w:rPr>
+        <w:t>vulputate</w:t>
+      </w:r>
+      <w:proofErr w:type="spellEnd"/>
+      <w:r>
+        <w:rPr>
+          <w:lang w:val="pt-PT"/>
+        </w:rPr>
+        <w:t xml:space="preserve"> </w:t>
+      </w:r>
+      <w:proofErr w:type="spellStart"/>
+      <w:r>
+        <w:rPr>
+          <w:lang w:val="pt-PT"/>
+        </w:rPr>
+        <w:t>velit</w:t>
+      </w:r>
+      <w:proofErr w:type="spellEnd"/>
+      <w:r>
+        <w:rPr>
+          <w:lang w:val="pt-PT"/>
+        </w:rPr>
+        <w:t xml:space="preserve"> esse </w:t>
+      </w:r>
+      <w:proofErr w:type="spellStart"/>
+      <w:r>
+        <w:rPr>
+          <w:lang w:val="pt-PT"/>
+        </w:rPr>
+        <w:t>molestie</w:t>
+      </w:r>
+      <w:proofErr w:type="spellEnd"/>
+      <w:r>
+        <w:rPr>
+          <w:lang w:val="pt-PT"/>
+        </w:rPr>
+        <w:t xml:space="preserve"> </w:t>
+      </w:r>
+      <w:proofErr w:type="spellStart"/>
+      <w:r>
+        <w:rPr>
+          <w:lang w:val="pt-PT"/>
+        </w:rPr>
+        <w:t>consequat</w:t>
+      </w:r>
+      <w:proofErr w:type="spellEnd"/>
+      <w:r>
+        <w:rPr>
+          <w:lang w:val="pt-PT"/>
+        </w:rPr>
+        <w:t xml:space="preserve">, </w:t>
+      </w:r>
+      <w:proofErr w:type="spellStart"/>
+      <w:r>
+        <w:rPr>
+          <w:lang w:val="pt-PT"/>
+        </w:rPr>
+        <w:t>vel</w:t>
+      </w:r>
+      <w:proofErr w:type="spellEnd"/>
+      <w:r>
+        <w:rPr>
+          <w:lang w:val="pt-PT"/>
+        </w:rPr>
+        <w:t xml:space="preserve"> </w:t>
+      </w:r>
+      <w:proofErr w:type="spellStart"/>
+      <w:r>
+        <w:rPr>
+          <w:lang w:val="pt-PT"/>
+        </w:rPr>
+        <w:t>illum</w:t>
+      </w:r>
+      <w:proofErr w:type="spellEnd"/>
+      <w:r>
+        <w:rPr>
+          <w:lang w:val="pt-PT"/>
+        </w:rPr>
+        <w:t xml:space="preserve"> </w:t>
+      </w:r>
+      <w:proofErr w:type="spellStart"/>
+      <w:r>
+        <w:rPr>
+          <w:lang w:val="pt-PT"/>
+        </w:rPr>
+        <w:t>dolore</w:t>
+      </w:r>
+      <w:proofErr w:type="spellEnd"/>
+      <w:r>
+        <w:rPr>
+          <w:lang w:val="pt-PT"/>
+        </w:rPr>
+        <w:t xml:space="preserve"> eu </w:t>
+      </w:r>
+      <w:proofErr w:type="spellStart"/>
+      <w:r>
+        <w:rPr>
+          <w:lang w:val="pt-PT"/>
+        </w:rPr>
+        <w:t>feugiat</w:t>
+      </w:r>
+      <w:proofErr w:type="spellEnd"/>
+      <w:r>
+        <w:rPr>
+          <w:lang w:val="pt-PT"/>
+        </w:rPr>
+        <w:t xml:space="preserve"> </w:t>
+      </w:r>
+      <w:proofErr w:type="spellStart"/>
+      <w:r>
+        <w:rPr>
+          <w:lang w:val="pt-PT"/>
+        </w:rPr>
+        <w:t>nulla</w:t>
+      </w:r>
+      <w:proofErr w:type="spellEnd"/>
+      <w:r>
+        <w:rPr>
+          <w:lang w:val="pt-PT"/>
+        </w:rPr>
+        <w:t xml:space="preserve"> </w:t>
+      </w:r>
+      <w:proofErr w:type="spellStart"/>
+      <w:r>
+        <w:rPr>
+          <w:lang w:val="pt-PT"/>
+        </w:rPr>
+        <w:t>facilisis</w:t>
+      </w:r>
+      <w:proofErr w:type="spellEnd"/>
+      <w:r>
+        <w:rPr>
+          <w:lang w:val="pt-PT"/>
+        </w:rPr>
+        <w:t xml:space="preserve"> </w:t>
+      </w:r>
+      <w:proofErr w:type="spellStart"/>
+      <w:r>
+        <w:rPr>
+          <w:lang w:val="pt-PT"/>
+        </w:rPr>
+        <w:t>at</w:t>
+      </w:r>
+      <w:proofErr w:type="spellEnd"/>
+      <w:r>
+        <w:rPr>
+          <w:lang w:val="pt-PT"/>
+        </w:rPr>
+        <w:t xml:space="preserve"> </w:t>
+      </w:r>
+      <w:proofErr w:type="gramStart"/>
+      <w:r>
+        <w:rPr>
+          <w:lang w:val="pt-PT"/>
+        </w:rPr>
+        <w:t>vero eros</w:t>
+      </w:r>
+      <w:proofErr w:type="gramEnd"/>
+      <w:r>
+        <w:rPr>
+          <w:lang w:val="pt-PT"/>
+        </w:rPr>
+        <w:t xml:space="preserve"> </w:t>
+      </w:r>
+      <w:proofErr w:type="spellStart"/>
+      <w:r>
+        <w:rPr>
+          <w:lang w:val="pt-PT"/>
+        </w:rPr>
+        <w:t>et</w:t>
+      </w:r>
+      <w:proofErr w:type="spellEnd"/>
+      <w:r>
+        <w:rPr>
+          <w:lang w:val="pt-PT"/>
+        </w:rPr>
+        <w:t xml:space="preserve"> </w:t>
+      </w:r>
+      <w:proofErr w:type="spellStart"/>
+      <w:r>
+        <w:rPr>
+          <w:lang w:val="pt-PT"/>
+        </w:rPr>
+        <w:t>accumsan</w:t>
+      </w:r>
+      <w:proofErr w:type="spellEnd"/>
+      <w:r>
+        <w:rPr>
+          <w:lang w:val="pt-PT"/>
+        </w:rPr>
+        <w:t xml:space="preserve"> </w:t>
+      </w:r>
+      <w:proofErr w:type="spellStart"/>
+      <w:r>
+        <w:rPr>
+          <w:lang w:val="pt-PT"/>
+        </w:rPr>
+        <w:t>et</w:t>
+      </w:r>
+      <w:proofErr w:type="spellEnd"/>
+      <w:r>
+        <w:rPr>
+          <w:lang w:val="pt-PT"/>
+        </w:rPr>
+        <w:t xml:space="preserve"> </w:t>
+      </w:r>
+      <w:proofErr w:type="spellStart"/>
+      <w:r>
+        <w:rPr>
+          <w:lang w:val="pt-PT"/>
+        </w:rPr>
+        <w:t>iusto</w:t>
+      </w:r>
+      <w:proofErr w:type="spellEnd"/>
+      <w:r>
+        <w:rPr>
+          <w:lang w:val="pt-PT"/>
+        </w:rPr>
+        <w:t xml:space="preserve"> odio </w:t>
+      </w:r>
+      <w:proofErr w:type="spellStart"/>
+      <w:r>
+        <w:rPr>
+          <w:lang w:val="pt-PT"/>
+        </w:rPr>
+        <w:t>dignissim</w:t>
+      </w:r>
+      <w:proofErr w:type="spellEnd"/>
+      <w:r>
+        <w:rPr>
+          <w:lang w:val="pt-PT"/>
+        </w:rPr>
+        <w:t xml:space="preserve"> qui </w:t>
+      </w:r>
+      <w:proofErr w:type="spellStart"/>
+      <w:r>
+        <w:rPr>
+          <w:lang w:val="pt-PT"/>
+        </w:rPr>
+        <w:t>blandit</w:t>
+      </w:r>
+      <w:proofErr w:type="spellEnd"/>
+      <w:r>
+        <w:rPr>
+          <w:lang w:val="pt-PT"/>
+        </w:rPr>
+        <w:t xml:space="preserve"> </w:t>
+      </w:r>
+      <w:proofErr w:type="spellStart"/>
+      <w:r>
+        <w:rPr>
+          <w:lang w:val="pt-PT"/>
+        </w:rPr>
+        <w:t>praesent</w:t>
+      </w:r>
+      <w:proofErr w:type="spellEnd"/>
+      <w:r>
+        <w:rPr>
+          <w:lang w:val="pt-PT"/>
+        </w:rPr>
+        <w:t xml:space="preserve"> </w:t>
+      </w:r>
+      <w:proofErr w:type="spellStart"/>
+      <w:r>
+        <w:rPr>
+          <w:lang w:val="pt-PT"/>
+        </w:rPr>
+        <w:t>luptatum</w:t>
+      </w:r>
+      <w:proofErr w:type="spellEnd"/>
+      <w:r>
+        <w:rPr>
+          <w:lang w:val="pt-PT"/>
+        </w:rPr>
+        <w:t xml:space="preserve"> </w:t>
+      </w:r>
+      <w:proofErr w:type="spellStart"/>
+      <w:r>
+        <w:rPr>
+          <w:lang w:val="pt-PT"/>
+        </w:rPr>
+        <w:t>zzril</w:t>
+      </w:r>
+      <w:proofErr w:type="spellEnd"/>
+      <w:r>
+        <w:rPr>
+          <w:lang w:val="pt-PT"/>
+        </w:rPr>
+        <w:t xml:space="preserve"> </w:t>
+      </w:r>
+      <w:proofErr w:type="spellStart"/>
+      <w:r>
+        <w:rPr>
+          <w:lang w:val="pt-PT"/>
+        </w:rPr>
+        <w:t>delenit</w:t>
+      </w:r>
+      <w:proofErr w:type="spellEnd"/>
+      <w:r>
+        <w:rPr>
+          <w:lang w:val="pt-PT"/>
+        </w:rPr>
+        <w:t xml:space="preserve"> augue </w:t>
+      </w:r>
+      <w:proofErr w:type="spellStart"/>
+      <w:r>
+        <w:rPr>
+          <w:lang w:val="pt-PT"/>
+        </w:rPr>
+        <w:t>duis</w:t>
+      </w:r>
+      <w:proofErr w:type="spellEnd"/>
+      <w:r>
+        <w:rPr>
+          <w:lang w:val="pt-PT"/>
+        </w:rPr>
+        <w:t xml:space="preserve"> </w:t>
+      </w:r>
+      <w:proofErr w:type="spellStart"/>
+      <w:r>
+        <w:rPr>
+          <w:lang w:val="pt-PT"/>
+        </w:rPr>
+        <w:t>dolore</w:t>
+      </w:r>
+      <w:proofErr w:type="spellEnd"/>
+      <w:r>
+        <w:rPr>
+          <w:lang w:val="pt-PT"/>
+        </w:rPr>
+        <w:t xml:space="preserve"> te </w:t>
+      </w:r>
+      <w:proofErr w:type="spellStart"/>
+      <w:r>
+        <w:rPr>
+          <w:lang w:val="pt-PT"/>
+        </w:rPr>
+        <w:t>feugait</w:t>
+      </w:r>
+      <w:proofErr w:type="spellEnd"/>
+      <w:r>
+        <w:rPr>
+          <w:lang w:val="pt-PT"/>
+        </w:rPr>
+        <w:t xml:space="preserve"> </w:t>
+      </w:r>
+      <w:proofErr w:type="spellStart"/>
+      <w:r>
+        <w:rPr>
+          <w:lang w:val="pt-PT"/>
+        </w:rPr>
+        <w:t>nulla</w:t>
+      </w:r>
+      <w:proofErr w:type="spellEnd"/>
+      <w:r>
+        <w:rPr>
+          <w:lang w:val="pt-PT"/>
+        </w:rPr>
+        <w:t xml:space="preserve"> </w:t>
+      </w:r>
+      <w:proofErr w:type="spellStart"/>
+      <w:r>
+        <w:rPr>
+          <w:lang w:val="pt-PT"/>
+        </w:rPr>
+        <w:t>facilisi</w:t>
+      </w:r>
+      <w:proofErr w:type="spellEnd"/>
+      <w:r>
+        <w:rPr>
+          <w:lang w:val="pt-PT"/>
+        </w:rPr>
+        <w:t>.</w:t>
+      </w:r>
+    </w:p>
+    <w:p>
+      <w:pPr>
+        <w:rPr>
+          <w:lang w:val="pt-PT"/>
+        </w:rPr>
+      </w:pPr>
+      <w:proofErr w:type="spellStart"/>
+      <w:r>
+        <w:rPr>
+          <w:lang w:val="pt-PT"/>
+        </w:rPr>
         <w:lastRenderedPageBreak/>
-        <w:t>Lorem ipsum dolor sit amet, consectetuer adipiscing elit, sed diam nonummy nibh euismod tincidunt ut laoreet dolore magna aliquam erat volutpat.</w:t>
+        <w:t>Lorem</w:t>
+      </w:r>
+      <w:proofErr w:type="spellEnd"/>
+      <w:r>
+        <w:rPr>
+          <w:lang w:val="pt-PT"/>
+        </w:rPr>
+        <w:t xml:space="preserve"> </w:t>
+      </w:r>
+      <w:proofErr w:type="spellStart"/>
+      <w:r>
+        <w:rPr>
+          <w:lang w:val="pt-PT"/>
+        </w:rPr>
+        <w:t>ipsum</w:t>
+      </w:r>
+      <w:proofErr w:type="spellEnd"/>
+      <w:r>
+        <w:rPr>
+          <w:lang w:val="pt-PT"/>
+        </w:rPr>
+        <w:t xml:space="preserve"> </w:t>
+      </w:r>
+      <w:proofErr w:type="spellStart"/>
+      <w:r>
+        <w:rPr>
+          <w:lang w:val="pt-PT"/>
+        </w:rPr>
+        <w:t>dolor</w:t>
+      </w:r>
+      <w:proofErr w:type="spellEnd"/>
+      <w:r>
+        <w:rPr>
+          <w:lang w:val="pt-PT"/>
+        </w:rPr>
+        <w:t xml:space="preserve"> </w:t>
+      </w:r>
+      <w:proofErr w:type="spellStart"/>
+      <w:r>
+        <w:rPr>
+          <w:lang w:val="pt-PT"/>
+        </w:rPr>
+        <w:t>sit</w:t>
+      </w:r>
+      <w:proofErr w:type="spellEnd"/>
+      <w:r>
+        <w:rPr>
+          <w:lang w:val="pt-PT"/>
+        </w:rPr>
+        <w:t xml:space="preserve"> </w:t>
+      </w:r>
+      <w:proofErr w:type="spellStart"/>
+      <w:r>
+        <w:rPr>
+          <w:lang w:val="pt-PT"/>
+        </w:rPr>
+        <w:t>amet</w:t>
+      </w:r>
+      <w:proofErr w:type="spellEnd"/>
+      <w:r>
+        <w:rPr>
+          <w:lang w:val="pt-PT"/>
+        </w:rPr>
+        <w:t xml:space="preserve">, </w:t>
+      </w:r>
+      <w:proofErr w:type="spellStart"/>
+      <w:r>
+        <w:rPr>
+          <w:lang w:val="pt-PT"/>
+        </w:rPr>
+        <w:t>cons</w:t>
+      </w:r>
+      <w:proofErr w:type="spellEnd"/>
+      <w:r>
+        <w:rPr>
+          <w:lang w:val="pt-PT"/>
+        </w:rPr>
+        <w:t xml:space="preserve"> </w:t>
+      </w:r>
+      <w:proofErr w:type="spellStart"/>
+      <w:r>
+        <w:rPr>
+          <w:lang w:val="pt-PT"/>
+        </w:rPr>
+        <w:t>ectetuer</w:t>
+      </w:r>
+      <w:proofErr w:type="spellEnd"/>
+      <w:r>
+        <w:rPr>
+          <w:lang w:val="pt-PT"/>
+        </w:rPr>
+        <w:t xml:space="preserve"> </w:t>
+      </w:r>
+      <w:proofErr w:type="spellStart"/>
+      <w:r>
+        <w:rPr>
+          <w:lang w:val="pt-PT"/>
+        </w:rPr>
+        <w:t>adipiscing</w:t>
+      </w:r>
+      <w:proofErr w:type="spellEnd"/>
+      <w:r>
+        <w:rPr>
+          <w:lang w:val="pt-PT"/>
+        </w:rPr>
+        <w:t xml:space="preserve"> </w:t>
+      </w:r>
+      <w:proofErr w:type="spellStart"/>
+      <w:r>
+        <w:rPr>
+          <w:lang w:val="pt-PT"/>
+        </w:rPr>
+        <w:t>elit</w:t>
+      </w:r>
+      <w:proofErr w:type="spellEnd"/>
+      <w:r>
+        <w:rPr>
+          <w:lang w:val="pt-PT"/>
+        </w:rPr>
+        <w:t xml:space="preserve">, Ut </w:t>
+      </w:r>
+      <w:proofErr w:type="spellStart"/>
+      <w:r>
+        <w:rPr>
+          <w:lang w:val="pt-PT"/>
+        </w:rPr>
+        <w:t>wisi</w:t>
+      </w:r>
+      <w:proofErr w:type="spellEnd"/>
+      <w:r>
+        <w:rPr>
+          <w:lang w:val="pt-PT"/>
+        </w:rPr>
+        <w:t xml:space="preserve"> </w:t>
+      </w:r>
+      <w:proofErr w:type="spellStart"/>
+      <w:r>
+        <w:rPr>
+          <w:lang w:val="pt-PT"/>
+        </w:rPr>
+        <w:t>enim</w:t>
+      </w:r>
+      <w:proofErr w:type="spellEnd"/>
+      <w:r>
+        <w:rPr>
+          <w:lang w:val="pt-PT"/>
+        </w:rPr>
+        <w:t xml:space="preserve"> ad </w:t>
+      </w:r>
+      <w:proofErr w:type="spellStart"/>
+      <w:r>
+        <w:rPr>
+          <w:lang w:val="pt-PT"/>
+        </w:rPr>
+        <w:t>minim</w:t>
+      </w:r>
+      <w:proofErr w:type="spellEnd"/>
+      <w:r>
+        <w:rPr>
+          <w:lang w:val="pt-PT"/>
+        </w:rPr>
+        <w:t xml:space="preserve"> </w:t>
+      </w:r>
+      <w:proofErr w:type="spellStart"/>
+      <w:r>
+        <w:rPr>
+          <w:lang w:val="pt-PT"/>
+        </w:rPr>
+        <w:t>veniam</w:t>
+      </w:r>
+      <w:proofErr w:type="spellEnd"/>
+      <w:r>
+        <w:rPr>
+          <w:lang w:val="pt-PT"/>
+        </w:rPr>
+        <w:t xml:space="preserve">, quis </w:t>
+      </w:r>
+      <w:proofErr w:type="spellStart"/>
+      <w:r>
+        <w:rPr>
+          <w:lang w:val="pt-PT"/>
+        </w:rPr>
+        <w:t>nostrud</w:t>
+      </w:r>
+      <w:proofErr w:type="spellEnd"/>
+      <w:r>
+        <w:rPr>
+          <w:lang w:val="pt-PT"/>
+        </w:rPr>
+        <w:t xml:space="preserve"> exerci </w:t>
+      </w:r>
+      <w:proofErr w:type="spellStart"/>
+      <w:r>
+        <w:rPr>
+          <w:lang w:val="pt-PT"/>
+        </w:rPr>
+        <w:t>tation</w:t>
+      </w:r>
+      <w:proofErr w:type="spellEnd"/>
+      <w:r>
+        <w:rPr>
+          <w:lang w:val="pt-PT"/>
+        </w:rPr>
+        <w:t xml:space="preserve"> </w:t>
+      </w:r>
+      <w:proofErr w:type="spellStart"/>
+      <w:r>
+        <w:rPr>
+          <w:lang w:val="pt-PT"/>
+        </w:rPr>
+        <w:t>ullamcorper</w:t>
+      </w:r>
+      <w:proofErr w:type="spellEnd"/>
+      <w:r>
+        <w:rPr>
+          <w:lang w:val="pt-PT"/>
+        </w:rPr>
+        <w:t xml:space="preserve"> </w:t>
+      </w:r>
+      <w:proofErr w:type="spellStart"/>
+      <w:r>
+        <w:rPr>
+          <w:lang w:val="pt-PT"/>
+        </w:rPr>
+        <w:t>suscipit</w:t>
+      </w:r>
+      <w:proofErr w:type="spellEnd"/>
+      <w:r>
+        <w:rPr>
+          <w:lang w:val="pt-PT"/>
+        </w:rPr>
+        <w:t xml:space="preserve"> </w:t>
+      </w:r>
+      <w:proofErr w:type="spellStart"/>
+      <w:r>
+        <w:rPr>
+          <w:lang w:val="pt-PT"/>
+        </w:rPr>
+        <w:t>lobortis</w:t>
+      </w:r>
+      <w:proofErr w:type="spellEnd"/>
+      <w:r>
+        <w:rPr>
+          <w:lang w:val="pt-PT"/>
+        </w:rPr>
+        <w:t xml:space="preserve"> </w:t>
+      </w:r>
+      <w:proofErr w:type="spellStart"/>
+      <w:r>
+        <w:rPr>
+          <w:lang w:val="pt-PT"/>
+        </w:rPr>
+        <w:t>nisl</w:t>
+      </w:r>
+      <w:proofErr w:type="spellEnd"/>
+      <w:r>
+        <w:rPr>
+          <w:lang w:val="pt-PT"/>
+        </w:rPr>
+        <w:t xml:space="preserve"> ut </w:t>
+      </w:r>
+      <w:proofErr w:type="spellStart"/>
+      <w:r>
+        <w:rPr>
+          <w:lang w:val="pt-PT"/>
+        </w:rPr>
+        <w:t>aliquip</w:t>
+      </w:r>
+      <w:proofErr w:type="spellEnd"/>
+      <w:r>
+        <w:rPr>
+          <w:lang w:val="pt-PT"/>
+        </w:rPr>
+        <w:t xml:space="preserve"> </w:t>
+      </w:r>
+      <w:proofErr w:type="spellStart"/>
+      <w:r>
+        <w:rPr>
+          <w:lang w:val="pt-PT"/>
+        </w:rPr>
+        <w:t>ex</w:t>
+      </w:r>
+      <w:proofErr w:type="spellEnd"/>
+      <w:r>
+        <w:rPr>
+          <w:lang w:val="pt-PT"/>
+        </w:rPr>
+        <w:t xml:space="preserve"> </w:t>
+      </w:r>
+      <w:proofErr w:type="spellStart"/>
+      <w:r>
+        <w:rPr>
+          <w:lang w:val="pt-PT"/>
+        </w:rPr>
+        <w:t>ea</w:t>
+      </w:r>
+      <w:proofErr w:type="spellEnd"/>
+      <w:r>
+        <w:rPr>
+          <w:lang w:val="pt-PT"/>
+        </w:rPr>
+        <w:t xml:space="preserve"> </w:t>
+      </w:r>
+      <w:proofErr w:type="spellStart"/>
+      <w:r>
+        <w:rPr>
+          <w:lang w:val="pt-PT"/>
+        </w:rPr>
+        <w:t>commodo</w:t>
+      </w:r>
+      <w:proofErr w:type="spellEnd"/>
+      <w:r>
+        <w:rPr>
+          <w:lang w:val="pt-PT"/>
+        </w:rPr>
+        <w:t xml:space="preserve"> </w:t>
+      </w:r>
+      <w:proofErr w:type="spellStart"/>
+      <w:r>
+        <w:rPr>
+          <w:lang w:val="pt-PT"/>
+        </w:rPr>
+        <w:t>consequat</w:t>
+      </w:r>
+      <w:proofErr w:type="spellEnd"/>
+      <w:r>
+        <w:rPr>
+          <w:lang w:val="pt-PT"/>
+        </w:rPr>
+        <w:t>.</w:t>
+      </w:r>
+    </w:p>
+    <w:p>
+      <w:r>
+        <w:t xml:space="preserve">Lorem ipsum </w:t>
+      </w:r>
+      <w:proofErr w:type="spellStart"/>
+      <w:r>
+        <w:t>dolor</w:t>
+      </w:r>
+      <w:proofErr w:type="spellEnd"/>
+      <w:r>
+        <w:t xml:space="preserve"> sit </w:t>
+      </w:r>
+      <w:proofErr w:type="spellStart"/>
+      <w:r>
+        <w:t>amet</w:t>
+      </w:r>
+      <w:proofErr w:type="spellEnd"/>
+      <w:r>
+        <w:t xml:space="preserve">, </w:t>
+      </w:r>
+      <w:proofErr w:type="spellStart"/>
+      <w:r>
+        <w:t>consectetuer</w:t>
+      </w:r>
+      <w:proofErr w:type="spellEnd"/>
+      <w:r>
+        <w:t xml:space="preserve"> </w:t>
+      </w:r>
+      <w:proofErr w:type="spellStart"/>
+      <w:r>
+        <w:t>adipiscing</w:t>
+      </w:r>
+      <w:proofErr w:type="spellEnd"/>
+      <w:r>
+        <w:t xml:space="preserve"> </w:t>
+      </w:r>
+      <w:proofErr w:type="spellStart"/>
+      <w:r>
+        <w:t>elit</w:t>
+      </w:r>
+      <w:proofErr w:type="spellEnd"/>
+      <w:r>
+        <w:t xml:space="preserve">, </w:t>
+      </w:r>
+      <w:proofErr w:type="spellStart"/>
+      <w:r>
+        <w:t>sed</w:t>
+      </w:r>
+      <w:proofErr w:type="spellEnd"/>
+      <w:r>
+        <w:t xml:space="preserve"> </w:t>
+      </w:r>
+      <w:proofErr w:type="spellStart"/>
+      <w:r>
+        <w:t>diam</w:t>
+      </w:r>
+      <w:proofErr w:type="spellEnd"/>
+      <w:r>
+        <w:t xml:space="preserve"> </w:t>
+      </w:r>
+      <w:proofErr w:type="spellStart"/>
+      <w:r>
+        <w:t>nonummy</w:t>
+      </w:r>
+      <w:proofErr w:type="spellEnd"/>
+      <w:r>
+        <w:t xml:space="preserve"> </w:t>
+      </w:r>
+      <w:proofErr w:type="spellStart"/>
+      <w:r>
+        <w:t>nibh</w:t>
+      </w:r>
+      <w:proofErr w:type="spellEnd"/>
+      <w:r>
+        <w:t xml:space="preserve"> </w:t>
+      </w:r>
+      <w:proofErr w:type="spellStart"/>
+      <w:r>
+        <w:t>euismod</w:t>
+      </w:r>
+      <w:proofErr w:type="spellEnd"/>
+      <w:r>
+        <w:t xml:space="preserve"> </w:t>
+      </w:r>
+      <w:proofErr w:type="spellStart"/>
+      <w:r>
+        <w:t>tincidunt</w:t>
+      </w:r>
+      <w:proofErr w:type="spellEnd"/>
+      <w:r>
+        <w:t xml:space="preserve"> </w:t>
+      </w:r>
+      <w:proofErr w:type="spellStart"/>
+      <w:r>
+        <w:t>ut</w:t>
+      </w:r>
+      <w:proofErr w:type="spellEnd"/>
+      <w:r>
+        <w:t xml:space="preserve"> </w:t>
+      </w:r>
+      <w:proofErr w:type="spellStart"/>
+      <w:r>
+        <w:t>laoreet</w:t>
+      </w:r>
+      <w:proofErr w:type="spellEnd"/>
+      <w:r>
+        <w:t xml:space="preserve"> dolore magna </w:t>
+      </w:r>
+      <w:proofErr w:type="spellStart"/>
+      <w:r>
+        <w:t>aliquam</w:t>
+      </w:r>
+      <w:proofErr w:type="spellEnd"/>
+      <w:r>
+        <w:t xml:space="preserve"> </w:t>
+      </w:r>
+      <w:proofErr w:type="spellStart"/>
+      <w:r>
+        <w:t>erat</w:t>
+      </w:r>
+      <w:proofErr w:type="spellEnd"/>
+      <w:r>
+        <w:t xml:space="preserve"> </w:t>
+      </w:r>
+      <w:proofErr w:type="spellStart"/>
+      <w:r>
+        <w:t>volutpat</w:t>
+      </w:r>
+      <w:proofErr w:type="spellEnd"/>
+      <w:r>
+        <w:t>.</w:t>
       </w:r>
     </w:p>
     <w:p/>
@@ -2819,7 +4330,7 @@
       <w:pPr>
         <w:pStyle w:val="Caption"/>
       </w:pPr>
-      <w:bookmarkStart w:id="43" w:name="_Toc524535277"/>
+      <w:bookmarkStart w:id="41" w:name="_Toc524535277"/>
       <w:r>
         <w:t xml:space="preserve">Table </w:t>
       </w:r>
@@ -2844,7 +4355,7 @@
       <w:r>
         <w:t xml:space="preserve"> - Sample table</w:t>
       </w:r>
-      <w:bookmarkEnd w:id="43"/>
+      <w:bookmarkEnd w:id="41"/>
     </w:p>
     <w:tbl>
       <w:tblPr>
@@ -2990,17 +4501,17 @@
       <w:pPr>
         <w:pStyle w:val="Heading1"/>
       </w:pPr>
-      <w:bookmarkStart w:id="44" w:name="_Toc524533514"/>
-      <w:bookmarkStart w:id="45" w:name="_Toc524534155"/>
-      <w:bookmarkStart w:id="46" w:name="_Toc524535216"/>
-      <w:bookmarkStart w:id="47" w:name="_Toc524537256"/>
+      <w:bookmarkStart w:id="42" w:name="_Toc524533514"/>
+      <w:bookmarkStart w:id="43" w:name="_Toc524534155"/>
+      <w:bookmarkStart w:id="44" w:name="_Toc524535216"/>
+      <w:bookmarkStart w:id="45" w:name="_Toc524611553"/>
       <w:r>
         <w:t>Conclusion</w:t>
       </w:r>
+      <w:bookmarkEnd w:id="42"/>
+      <w:bookmarkEnd w:id="43"/>
       <w:bookmarkEnd w:id="44"/>
       <w:bookmarkEnd w:id="45"/>
-      <w:bookmarkEnd w:id="46"/>
-      <w:bookmarkEnd w:id="47"/>
     </w:p>
     <w:p>
       <w:pPr>
@@ -3010,8 +4521,13 @@
         </w:rPr>
       </w:pPr>
       <w:r>
-        <w:t>Lorem Impsum</w:t>
-      </w:r>
+        <w:t xml:space="preserve">Lorem </w:t>
+      </w:r>
+      <w:proofErr w:type="spellStart"/>
+      <w:r>
+        <w:t>Impsum</w:t>
+      </w:r>
+      <w:proofErr w:type="spellEnd"/>
       <w:sdt>
         <w:sdtPr>
           <w:rPr>
@@ -3020,6 +4536,7 @@
           <w:id w:val="531005314"/>
           <w:citation/>
         </w:sdtPr>
+        <w:sdtEndPr/>
         <w:sdtContent>
           <w:r>
             <w:rPr>
@@ -3080,6 +4597,11 @@
     </w:p>
     <w:sdt>
       <w:sdtPr>
+        <w:rPr>
+          <w:rFonts w:ascii="Arial" w:hAnsi="Arial"/>
+          <w:iCs/>
+          <w:sz w:val="22"/>
+        </w:rPr>
         <w:id w:val="-1016377952"/>
         <w:docPartObj>
           <w:docPartGallery w:val="Bibliographies"/>
@@ -3088,26 +4610,49 @@
       </w:sdtPr>
       <w:sdtEndPr>
         <w:rPr>
-          <w:rFonts w:ascii="Arial" w:hAnsi="Arial"/>
           <w:iCs w:val="0"/>
-          <w:sz w:val="22"/>
-          <w:szCs w:val="24"/>
         </w:rPr>
       </w:sdtEndPr>
       <w:sdtContent>
         <w:p>
           <w:pPr>
-            <w:pStyle w:val="Heading1"/>
+            <w:pStyle w:val="TNotaRodape"/>
+            <w:rPr>
+              <w:rStyle w:val="ReferencesStyleChar"/>
+            </w:rPr>
           </w:pPr>
           <w:r>
+            <w:rPr>
+              <w:rStyle w:val="ReferencesStyleChar"/>
+            </w:rPr>
             <w:t>References</w:t>
           </w:r>
         </w:p>
+        <w:p>
+          <w:pPr>
+            <w:pStyle w:val="TNotaRodape"/>
+            <w:rPr>
+              <w:rStyle w:val="ReferencesStyleChar"/>
+              <w:sz w:val="22"/>
+              <w:szCs w:val="22"/>
+            </w:rPr>
+          </w:pPr>
+        </w:p>
         <w:sdt>
           <w:sdtPr>
+            <w:rPr>
+              <w:rFonts w:ascii="Times New Roman" w:hAnsi="Times New Roman"/>
+              <w:sz w:val="48"/>
+            </w:rPr>
             <w:id w:val="-573587230"/>
             <w:bibliography/>
           </w:sdtPr>
+          <w:sdtEndPr>
+            <w:rPr>
+              <w:rFonts w:ascii="Arial" w:hAnsi="Arial"/>
+              <w:sz w:val="22"/>
+            </w:rPr>
+          </w:sdtEndPr>
           <w:sdtContent>
             <w:p>
               <w:pPr>
@@ -3169,18 +4714,8 @@
         </w:sdt>
       </w:sdtContent>
     </w:sdt>
-    <w:p>
-      <w:pPr>
-        <w:pStyle w:val="Heading2"/>
-        <w:numPr>
-          <w:ilvl w:val="0"/>
-          <w:numId w:val="0"/>
-        </w:numPr>
-        <w:ind w:left="576" w:hanging="576"/>
-      </w:pPr>
-    </w:p>
     <w:sectPr>
-      <w:footerReference w:type="default" r:id="rId16"/>
+      <w:footerReference w:type="default" r:id="rId13"/>
       <w:pgSz w:w="11907" w:h="16840" w:code="9"/>
       <w:pgMar w:top="1440" w:right="1460" w:bottom="1354" w:left="1800" w:header="720" w:footer="678" w:gutter="0"/>
       <w:pgNumType w:start="1"/>
@@ -3189,39 +4724,6 @@
     </w:sectPr>
   </w:body>
 </w:document>
-</file>
-
-<file path=word/comments.xml><?xml version="1.0" encoding="utf-8"?>
-<w:comments xmlns:wpc="http://schemas.microsoft.com/office/word/2010/wordprocessingCanvas" xmlns:cx="http://schemas.microsoft.com/office/drawing/2014/chartex" xmlns:cx1="http://schemas.microsoft.com/office/drawing/2015/9/8/chartex" xmlns:cx2="http://schemas.microsoft.com/office/drawing/2015/10/21/chartex" xmlns:cx3="http://schemas.microsoft.com/office/drawing/2016/5/9/chartex" xmlns:cx4="http://schemas.microsoft.com/office/drawing/2016/5/10/chartex" xmlns:cx5="http://schemas.microsoft.com/office/drawing/2016/5/11/chartex" xmlns:cx6="http://schemas.microsoft.com/office/drawing/2016/5/12/chartex" xmlns:cx7="http://schemas.microsoft.com/office/drawing/2016/5/13/chartex" xmlns:cx8="http://schemas.microsoft.com/office/drawing/2016/5/14/chartex" xmlns:mc="http://schemas.openxmlformats.org/markup-compatibility/2006" xmlns:aink="http://schemas.microsoft.com/office/drawing/2016/ink" xmlns:am3d="http://schemas.microsoft.com/office/drawing/2017/model3d" xmlns:o="urn:schemas-microsoft-com:office:office" xmlns:r="http://schemas.openxmlformats.org/officeDocument/2006/relationships" xmlns:m="http://schemas.openxmlformats.org/officeDocument/2006/math" xmlns:v="urn:schemas-microsoft-com:vml" xmlns:wp14="http://schemas.microsoft.com/office/word/2010/wordprocessingDrawing" xmlns:wp="http://schemas.openxmlformats.org/drawingml/2006/wordprocessingDrawing" xmlns:w10="urn:schemas-microsoft-com:office:word" xmlns:w="http://schemas.openxmlformats.org/wordprocessingml/2006/main" xmlns:w14="http://schemas.microsoft.com/office/word/2010/wordml" xmlns:w15="http://schemas.microsoft.com/office/word/2012/wordml" xmlns:w16cid="http://schemas.microsoft.com/office/word/2016/wordml/cid" xmlns:w16se="http://schemas.microsoft.com/office/word/2015/wordml/symex" xmlns:wpg="http://schemas.microsoft.com/office/word/2010/wordprocessingGroup" xmlns:wpi="http://schemas.microsoft.com/office/word/2010/wordprocessingInk" xmlns:wne="http://schemas.microsoft.com/office/word/2006/wordml" xmlns:wps="http://schemas.microsoft.com/office/word/2010/wordprocessingShape" mc:Ignorable="w14 w15 w16se w16cid wp14">
-  <w:comment w:id="3" w:author="André Bento" w:date="2018-09-12T17:43:00Z" w:initials="AB">
-    <w:p>
-      <w:pPr>
-        <w:pStyle w:val="CommentText"/>
-      </w:pPr>
-      <w:r>
-        <w:rPr>
-          <w:rStyle w:val="CommentReference"/>
-        </w:rPr>
-        <w:annotationRef/>
-      </w:r>
-      <w:r>
-        <w:t>Fix Sub-sub heading</w:t>
-      </w:r>
-    </w:p>
-  </w:comment>
-</w:comments>
-</file>
-
-<file path=word/commentsExtended.xml><?xml version="1.0" encoding="utf-8"?>
-<w15:commentsEx xmlns:wpc="http://schemas.microsoft.com/office/word/2010/wordprocessingCanvas" xmlns:cx="http://schemas.microsoft.com/office/drawing/2014/chartex" xmlns:cx1="http://schemas.microsoft.com/office/drawing/2015/9/8/chartex" xmlns:cx2="http://schemas.microsoft.com/office/drawing/2015/10/21/chartex" xmlns:cx3="http://schemas.microsoft.com/office/drawing/2016/5/9/chartex" xmlns:cx4="http://schemas.microsoft.com/office/drawing/2016/5/10/chartex" xmlns:cx5="http://schemas.microsoft.com/office/drawing/2016/5/11/chartex" xmlns:cx6="http://schemas.microsoft.com/office/drawing/2016/5/12/chartex" xmlns:cx7="http://schemas.microsoft.com/office/drawing/2016/5/13/chartex" xmlns:cx8="http://schemas.microsoft.com/office/drawing/2016/5/14/chartex" xmlns:mc="http://schemas.openxmlformats.org/markup-compatibility/2006" xmlns:aink="http://schemas.microsoft.com/office/drawing/2016/ink" xmlns:am3d="http://schemas.microsoft.com/office/drawing/2017/model3d" xmlns:o="urn:schemas-microsoft-com:office:office" xmlns:r="http://schemas.openxmlformats.org/officeDocument/2006/relationships" xmlns:m="http://schemas.openxmlformats.org/officeDocument/2006/math" xmlns:v="urn:schemas-microsoft-com:vml" xmlns:wp14="http://schemas.microsoft.com/office/word/2010/wordprocessingDrawing" xmlns:wp="http://schemas.openxmlformats.org/drawingml/2006/wordprocessingDrawing" xmlns:w10="urn:schemas-microsoft-com:office:word" xmlns:w="http://schemas.openxmlformats.org/wordprocessingml/2006/main" xmlns:w14="http://schemas.microsoft.com/office/word/2010/wordml" xmlns:w15="http://schemas.microsoft.com/office/word/2012/wordml" xmlns:w16cid="http://schemas.microsoft.com/office/word/2016/wordml/cid" xmlns:w16se="http://schemas.microsoft.com/office/word/2015/wordml/symex" xmlns:wpg="http://schemas.microsoft.com/office/word/2010/wordprocessingGroup" xmlns:wpi="http://schemas.microsoft.com/office/word/2010/wordprocessingInk" xmlns:wne="http://schemas.microsoft.com/office/word/2006/wordml" xmlns:wps="http://schemas.microsoft.com/office/word/2010/wordprocessingShape" mc:Ignorable="w14 w15 w16se w16cid wp14">
-  <w15:commentEx w15:paraId="63B4D94D" w15:done="0"/>
-</w15:commentsEx>
-</file>
-
-<file path=word/commentsIds.xml><?xml version="1.0" encoding="utf-8"?>
-<w16cid:commentsIds xmlns:wpc="http://schemas.microsoft.com/office/word/2010/wordprocessingCanvas" xmlns:cx="http://schemas.microsoft.com/office/drawing/2014/chartex" xmlns:cx1="http://schemas.microsoft.com/office/drawing/2015/9/8/chartex" xmlns:cx2="http://schemas.microsoft.com/office/drawing/2015/10/21/chartex" xmlns:cx3="http://schemas.microsoft.com/office/drawing/2016/5/9/chartex" xmlns:cx4="http://schemas.microsoft.com/office/drawing/2016/5/10/chartex" xmlns:cx5="http://schemas.microsoft.com/office/drawing/2016/5/11/chartex" xmlns:cx6="http://schemas.microsoft.com/office/drawing/2016/5/12/chartex" xmlns:cx7="http://schemas.microsoft.com/office/drawing/2016/5/13/chartex" xmlns:cx8="http://schemas.microsoft.com/office/drawing/2016/5/14/chartex" xmlns:mc="http://schemas.openxmlformats.org/markup-compatibility/2006" xmlns:aink="http://schemas.microsoft.com/office/drawing/2016/ink" xmlns:am3d="http://schemas.microsoft.com/office/drawing/2017/model3d" xmlns:o="urn:schemas-microsoft-com:office:office" xmlns:r="http://schemas.openxmlformats.org/officeDocument/2006/relationships" xmlns:m="http://schemas.openxmlformats.org/officeDocument/2006/math" xmlns:v="urn:schemas-microsoft-com:vml" xmlns:wp14="http://schemas.microsoft.com/office/word/2010/wordprocessingDrawing" xmlns:wp="http://schemas.openxmlformats.org/drawingml/2006/wordprocessingDrawing" xmlns:w10="urn:schemas-microsoft-com:office:word" xmlns:w="http://schemas.openxmlformats.org/wordprocessingml/2006/main" xmlns:w14="http://schemas.microsoft.com/office/word/2010/wordml" xmlns:w15="http://schemas.microsoft.com/office/word/2012/wordml" xmlns:w16cid="http://schemas.microsoft.com/office/word/2016/wordml/cid" xmlns:w16se="http://schemas.microsoft.com/office/word/2015/wordml/symex" xmlns:wpg="http://schemas.microsoft.com/office/word/2010/wordprocessingGroup" xmlns:wpi="http://schemas.microsoft.com/office/word/2010/wordprocessingInk" xmlns:wne="http://schemas.microsoft.com/office/word/2006/wordml" xmlns:wps="http://schemas.microsoft.com/office/word/2010/wordprocessingShape" mc:Ignorable="w14 w15 w16se w16cid wp14">
-  <w16cid:commentId w16cid:paraId="63B4D94D" w16cid:durableId="1F43CECF"/>
-</w16cid:commentsIds>
 </file>
 
 <file path=word/endnotes.xml><?xml version="1.0" encoding="utf-8"?>
@@ -3261,6 +4763,7 @@
         <w:lang w:val="pt-PT"/>
       </w:rPr>
     </w:pPr>
+    <w:proofErr w:type="spellStart"/>
     <w:r>
       <w:rPr>
         <w:rStyle w:val="PageNumber"/>
@@ -3270,7 +4773,19 @@
         <w:szCs w:val="20"/>
         <w:lang w:val="pt-PT"/>
       </w:rPr>
-      <w:t>Geobrasões – Brasões de Portugal (</w:t>
+      <w:t>Geobrasões</w:t>
+    </w:r>
+    <w:proofErr w:type="spellEnd"/>
+    <w:r>
+      <w:rPr>
+        <w:rStyle w:val="PageNumber"/>
+        <w:rFonts w:ascii="Gill Sans MT Condensed" w:hAnsi="Gill Sans MT Condensed"/>
+        <w:color w:val="595959" w:themeColor="text1" w:themeTint="A6"/>
+        <w:sz w:val="20"/>
+        <w:szCs w:val="20"/>
+        <w:lang w:val="pt-PT"/>
+      </w:rPr>
+      <w:t xml:space="preserve"> – Brasões de Portugal (</w:t>
     </w:r>
     <w:hyperlink r:id="rId1" w:history="1">
       <w:r>
@@ -3514,26 +5029,49 @@
 
 <file path=word/footer4.xml><?xml version="1.0" encoding="utf-8"?>
 <w:ftr xmlns:wpc="http://schemas.microsoft.com/office/word/2010/wordprocessingCanvas" xmlns:cx="http://schemas.microsoft.com/office/drawing/2014/chartex" xmlns:cx1="http://schemas.microsoft.com/office/drawing/2015/9/8/chartex" xmlns:cx2="http://schemas.microsoft.com/office/drawing/2015/10/21/chartex" xmlns:cx3="http://schemas.microsoft.com/office/drawing/2016/5/9/chartex" xmlns:cx4="http://schemas.microsoft.com/office/drawing/2016/5/10/chartex" xmlns:cx5="http://schemas.microsoft.com/office/drawing/2016/5/11/chartex" xmlns:cx6="http://schemas.microsoft.com/office/drawing/2016/5/12/chartex" xmlns:cx7="http://schemas.microsoft.com/office/drawing/2016/5/13/chartex" xmlns:cx8="http://schemas.microsoft.com/office/drawing/2016/5/14/chartex" xmlns:mc="http://schemas.openxmlformats.org/markup-compatibility/2006" xmlns:aink="http://schemas.microsoft.com/office/drawing/2016/ink" xmlns:am3d="http://schemas.microsoft.com/office/drawing/2017/model3d" xmlns:o="urn:schemas-microsoft-com:office:office" xmlns:r="http://schemas.openxmlformats.org/officeDocument/2006/relationships" xmlns:m="http://schemas.openxmlformats.org/officeDocument/2006/math" xmlns:v="urn:schemas-microsoft-com:vml" xmlns:wp14="http://schemas.microsoft.com/office/word/2010/wordprocessingDrawing" xmlns:wp="http://schemas.openxmlformats.org/drawingml/2006/wordprocessingDrawing" xmlns:w10="urn:schemas-microsoft-com:office:word" xmlns:w="http://schemas.openxmlformats.org/wordprocessingml/2006/main" xmlns:w14="http://schemas.microsoft.com/office/word/2010/wordml" xmlns:w15="http://schemas.microsoft.com/office/word/2012/wordml" xmlns:w16cid="http://schemas.microsoft.com/office/word/2016/wordml/cid" xmlns:w16se="http://schemas.microsoft.com/office/word/2015/wordml/symex" xmlns:wpg="http://schemas.microsoft.com/office/word/2010/wordprocessingGroup" xmlns:wpi="http://schemas.microsoft.com/office/word/2010/wordprocessingInk" xmlns:wne="http://schemas.microsoft.com/office/word/2006/wordml" xmlns:wps="http://schemas.microsoft.com/office/word/2010/wordprocessingShape" mc:Ignorable="w14 w15 w16se w16cid wp14">
-  <w:p>
-    <w:pPr>
-      <w:pStyle w:val="PageNumbersStyle"/>
-    </w:pPr>
-    <w:r>
-      <w:fldChar w:fldCharType="begin"/>
-    </w:r>
-    <w:r>
-      <w:instrText xml:space="preserve"> PAGE  \* roman  \* MERGEFORMAT </w:instrText>
-    </w:r>
-    <w:r>
-      <w:fldChar w:fldCharType="separate"/>
-    </w:r>
-    <w:r>
-      <w:t>iv</w:t>
-    </w:r>
-    <w:r>
-      <w:fldChar w:fldCharType="end"/>
-    </w:r>
-  </w:p>
+  <w:sdt>
+    <w:sdtPr>
+      <w:id w:val="-1350096648"/>
+      <w:docPartObj>
+        <w:docPartGallery w:val="Page Numbers (Bottom of Page)"/>
+        <w:docPartUnique/>
+      </w:docPartObj>
+    </w:sdtPr>
+    <w:sdtEndPr>
+      <w:rPr>
+        <w:noProof/>
+      </w:rPr>
+    </w:sdtEndPr>
+    <w:sdtContent>
+      <w:p>
+        <w:pPr>
+          <w:pStyle w:val="Footer"/>
+          <w:jc w:val="center"/>
+        </w:pPr>
+        <w:r>
+          <w:fldChar w:fldCharType="begin"/>
+        </w:r>
+        <w:r>
+          <w:instrText xml:space="preserve"> PAGE   \* MERGEFORMAT </w:instrText>
+        </w:r>
+        <w:r>
+          <w:fldChar w:fldCharType="separate"/>
+        </w:r>
+        <w:r>
+          <w:rPr>
+            <w:noProof/>
+          </w:rPr>
+          <w:t>2</w:t>
+        </w:r>
+        <w:r>
+          <w:rPr>
+            <w:noProof/>
+          </w:rPr>
+          <w:fldChar w:fldCharType="end"/>
+        </w:r>
+      </w:p>
+    </w:sdtContent>
+  </w:sdt>
 </w:ftr>
 </file>
 
@@ -4203,14 +5741,6 @@
   </w:num>
   <w:numIdMacAtCleanup w:val="5"/>
 </w:numbering>
-</file>
-
-<file path=word/people.xml><?xml version="1.0" encoding="utf-8"?>
-<w15:people xmlns:wpc="http://schemas.microsoft.com/office/word/2010/wordprocessingCanvas" xmlns:cx="http://schemas.microsoft.com/office/drawing/2014/chartex" xmlns:cx1="http://schemas.microsoft.com/office/drawing/2015/9/8/chartex" xmlns:cx2="http://schemas.microsoft.com/office/drawing/2015/10/21/chartex" xmlns:cx3="http://schemas.microsoft.com/office/drawing/2016/5/9/chartex" xmlns:cx4="http://schemas.microsoft.com/office/drawing/2016/5/10/chartex" xmlns:cx5="http://schemas.microsoft.com/office/drawing/2016/5/11/chartex" xmlns:cx6="http://schemas.microsoft.com/office/drawing/2016/5/12/chartex" xmlns:cx7="http://schemas.microsoft.com/office/drawing/2016/5/13/chartex" xmlns:cx8="http://schemas.microsoft.com/office/drawing/2016/5/14/chartex" xmlns:mc="http://schemas.openxmlformats.org/markup-compatibility/2006" xmlns:aink="http://schemas.microsoft.com/office/drawing/2016/ink" xmlns:am3d="http://schemas.microsoft.com/office/drawing/2017/model3d" xmlns:o="urn:schemas-microsoft-com:office:office" xmlns:r="http://schemas.openxmlformats.org/officeDocument/2006/relationships" xmlns:m="http://schemas.openxmlformats.org/officeDocument/2006/math" xmlns:v="urn:schemas-microsoft-com:vml" xmlns:wp14="http://schemas.microsoft.com/office/word/2010/wordprocessingDrawing" xmlns:wp="http://schemas.openxmlformats.org/drawingml/2006/wordprocessingDrawing" xmlns:w10="urn:schemas-microsoft-com:office:word" xmlns:w="http://schemas.openxmlformats.org/wordprocessingml/2006/main" xmlns:w14="http://schemas.microsoft.com/office/word/2010/wordml" xmlns:w15="http://schemas.microsoft.com/office/word/2012/wordml" xmlns:w16cid="http://schemas.microsoft.com/office/word/2016/wordml/cid" xmlns:w16se="http://schemas.microsoft.com/office/word/2015/wordml/symex" xmlns:wpg="http://schemas.microsoft.com/office/word/2010/wordprocessingGroup" xmlns:wpi="http://schemas.microsoft.com/office/word/2010/wordprocessingInk" xmlns:wne="http://schemas.microsoft.com/office/word/2006/wordml" xmlns:wps="http://schemas.microsoft.com/office/word/2010/wordprocessingShape" mc:Ignorable="w14 w15 w16se w16cid wp14">
-  <w15:person w15:author="André Bento">
-    <w15:presenceInfo w15:providerId="Windows Live" w15:userId="9b8f3b6e7adb5441"/>
-  </w15:person>
-</w15:people>
 </file>
 
 <file path=word/styles.xml><?xml version="1.0" encoding="utf-8"?>
@@ -4601,9 +6131,9 @@
     <w:name w:val="Normal"/>
     <w:aliases w:val="T Normal"/>
     <w:qFormat/>
-    <w:rsid w:val="00EB64E7"/>
+    <w:rsid w:val="003D3B7F"/>
     <w:pPr>
-      <w:spacing w:line="336" w:lineRule="auto"/>
+      <w:spacing w:before="120" w:after="120" w:line="360" w:lineRule="auto"/>
       <w:jc w:val="both"/>
     </w:pPr>
     <w:rPr>
@@ -4648,7 +6178,7 @@
         <w:ilvl w:val="1"/>
         <w:numId w:val="4"/>
       </w:numPr>
-      <w:spacing w:before="240" w:after="60" w:line="360" w:lineRule="auto"/>
+      <w:spacing w:before="240" w:after="60"/>
       <w:outlineLvl w:val="1"/>
     </w:pPr>
     <w:rPr>
@@ -4999,14 +6529,14 @@
     <w:next w:val="Normal"/>
     <w:autoRedefine/>
     <w:uiPriority w:val="39"/>
-    <w:rsid w:val="009A1BBC"/>
+    <w:rsid w:val="0038756F"/>
     <w:pPr>
       <w:tabs>
         <w:tab w:val="left" w:pos="142"/>
         <w:tab w:val="left" w:pos="8364"/>
         <w:tab w:val="left" w:pos="8647"/>
       </w:tabs>
-      <w:spacing w:before="120" w:line="240" w:lineRule="auto"/>
+      <w:spacing w:line="240" w:lineRule="auto"/>
       <w:jc w:val="left"/>
     </w:pPr>
     <w:rPr>
@@ -5014,7 +6544,7 @@
       <w:b/>
       <w:bCs/>
       <w:iCs/>
-      <w:sz w:val="26"/>
+      <w:sz w:val="24"/>
     </w:rPr>
   </w:style>
   <w:style w:type="paragraph" w:styleId="TOC2">
@@ -5029,7 +6559,6 @@
         <w:tab w:val="left" w:pos="880"/>
         <w:tab w:val="right" w:leader="dot" w:pos="8505"/>
       </w:tabs>
-      <w:spacing w:before="120"/>
       <w:ind w:left="220"/>
       <w:jc w:val="left"/>
     </w:pPr>
@@ -5059,9 +6588,6 @@
     <w:name w:val="Estilo Legenda + Centrado"/>
     <w:basedOn w:val="Caption"/>
     <w:rsid w:val="009C6618"/>
-    <w:pPr>
-      <w:spacing w:after="120"/>
-    </w:pPr>
     <w:rPr>
       <w:rFonts w:eastAsia="Times New Roman"/>
     </w:rPr>
@@ -5144,9 +6670,6 @@
     <w:uiPriority w:val="99"/>
     <w:unhideWhenUsed/>
     <w:rsid w:val="00AD61A9"/>
-    <w:pPr>
-      <w:spacing w:after="120"/>
-    </w:pPr>
   </w:style>
   <w:style w:type="character" w:customStyle="1" w:styleId="BodyTextChar">
     <w:name w:val="Body Text Char"/>
@@ -5168,7 +6691,7 @@
     <w:unhideWhenUsed/>
     <w:rsid w:val="001F54BA"/>
     <w:pPr>
-      <w:spacing w:after="120" w:line="480" w:lineRule="auto"/>
+      <w:spacing w:line="480" w:lineRule="auto"/>
     </w:pPr>
   </w:style>
   <w:style w:type="character" w:customStyle="1" w:styleId="BodyText2Char">
@@ -5190,9 +6713,6 @@
     <w:uiPriority w:val="99"/>
     <w:unhideWhenUsed/>
     <w:rsid w:val="001F54BA"/>
-    <w:pPr>
-      <w:spacing w:after="120"/>
-    </w:pPr>
     <w:rPr>
       <w:sz w:val="16"/>
       <w:szCs w:val="16"/>
@@ -5255,10 +6775,10 @@
     <w:autoRedefine/>
     <w:uiPriority w:val="39"/>
     <w:unhideWhenUsed/>
-    <w:rsid w:val="00261FFA"/>
+    <w:rsid w:val="005570D6"/>
     <w:pPr>
       <w:tabs>
-        <w:tab w:val="left" w:leader="dot" w:pos="1320"/>
+        <w:tab w:val="left" w:pos="1320"/>
         <w:tab w:val="left" w:leader="dot" w:pos="8364"/>
       </w:tabs>
       <w:ind w:left="440" w:right="142"/>
@@ -5521,6 +7041,7 @@
   <w:style w:type="paragraph" w:customStyle="1" w:styleId="TNotaRodape">
     <w:name w:val="T Nota Rodape"/>
     <w:basedOn w:val="Normal"/>
+    <w:link w:val="TNotaRodapeChar"/>
     <w:qFormat/>
     <w:rsid w:val="00D0321A"/>
     <w:rPr>
@@ -5599,7 +7120,7 @@
     <w:qFormat/>
     <w:rsid w:val="00DD2A6B"/>
     <w:pPr>
-      <w:spacing w:before="120" w:after="240" w:line="312" w:lineRule="auto"/>
+      <w:spacing w:after="240" w:line="312" w:lineRule="auto"/>
       <w:ind w:left="709"/>
     </w:pPr>
     <w:rPr>
@@ -5866,7 +7387,7 @@
     <w:qFormat/>
     <w:rsid w:val="0092032D"/>
     <w:pPr>
-      <w:spacing w:before="120" w:after="120" w:line="240" w:lineRule="auto"/>
+      <w:spacing w:line="240" w:lineRule="auto"/>
     </w:pPr>
     <w:rPr>
       <w:rFonts w:ascii="Times New Roman" w:hAnsi="Times New Roman"/>
@@ -5878,9 +7399,9 @@
     <w:basedOn w:val="Normal"/>
     <w:link w:val="InitialTitlesChar"/>
     <w:qFormat/>
-    <w:rsid w:val="0092032D"/>
+    <w:rsid w:val="005570D6"/>
     <w:pPr>
-      <w:spacing w:line="240" w:lineRule="auto"/>
+      <w:spacing w:before="240" w:after="240" w:line="480" w:lineRule="auto"/>
       <w:jc w:val="left"/>
     </w:pPr>
     <w:rPr>
@@ -5909,7 +7430,6 @@
     <w:qFormat/>
     <w:rsid w:val="00D0321A"/>
     <w:pPr>
-      <w:spacing w:line="360" w:lineRule="auto"/>
       <w:jc w:val="center"/>
     </w:pPr>
     <w:rPr>
@@ -5922,7 +7442,7 @@
     <w:name w:val="Initial Titles Char"/>
     <w:basedOn w:val="DefaultParagraphFont"/>
     <w:link w:val="InitialTitles"/>
-    <w:rsid w:val="0092032D"/>
+    <w:rsid w:val="005570D6"/>
     <w:rPr>
       <w:rFonts w:ascii="Times New Roman" w:hAnsi="Times New Roman"/>
       <w:b/>
@@ -6079,625 +7599,43 @@
     <w:unhideWhenUsed/>
     <w:rsid w:val="00261FFA"/>
   </w:style>
+  <w:style w:type="paragraph" w:customStyle="1" w:styleId="ReferencesStyle">
+    <w:name w:val="References Style"/>
+    <w:basedOn w:val="TNotaRodape"/>
+    <w:link w:val="ReferencesStyleChar"/>
+    <w:qFormat/>
+    <w:rsid w:val="005570D6"/>
+    <w:pPr>
+      <w:spacing w:before="240" w:after="480" w:line="480" w:lineRule="auto"/>
+    </w:pPr>
+    <w:rPr>
+      <w:sz w:val="48"/>
+    </w:rPr>
+  </w:style>
+  <w:style w:type="character" w:customStyle="1" w:styleId="TNotaRodapeChar">
+    <w:name w:val="T Nota Rodape Char"/>
+    <w:basedOn w:val="DefaultParagraphFont"/>
+    <w:link w:val="TNotaRodape"/>
+    <w:rsid w:val="005570D6"/>
+    <w:rPr>
+      <w:rFonts w:ascii="Times New Roman" w:hAnsi="Times New Roman" w:cs="Gill Sans"/>
+      <w:szCs w:val="24"/>
+      <w:lang w:val="en-GB" w:eastAsia="en-US"/>
+    </w:rPr>
+  </w:style>
+  <w:style w:type="character" w:customStyle="1" w:styleId="ReferencesStyleChar">
+    <w:name w:val="References Style Char"/>
+    <w:basedOn w:val="TNotaRodapeChar"/>
+    <w:link w:val="ReferencesStyle"/>
+    <w:rsid w:val="005570D6"/>
+    <w:rPr>
+      <w:rFonts w:ascii="Times New Roman" w:hAnsi="Times New Roman" w:cs="Gill Sans"/>
+      <w:sz w:val="48"/>
+      <w:szCs w:val="24"/>
+      <w:lang w:val="en-GB" w:eastAsia="en-US"/>
+    </w:rPr>
+  </w:style>
 </w:styles>
-</file>
-
-<file path=word/glossary/document.xml><?xml version="1.0" encoding="utf-8"?>
-<w:glossaryDocument xmlns:wpc="http://schemas.microsoft.com/office/word/2010/wordprocessingCanvas" xmlns:cx="http://schemas.microsoft.com/office/drawing/2014/chartex" xmlns:cx1="http://schemas.microsoft.com/office/drawing/2015/9/8/chartex" xmlns:cx2="http://schemas.microsoft.com/office/drawing/2015/10/21/chartex" xmlns:cx3="http://schemas.microsoft.com/office/drawing/2016/5/9/chartex" xmlns:cx4="http://schemas.microsoft.com/office/drawing/2016/5/10/chartex" xmlns:cx5="http://schemas.microsoft.com/office/drawing/2016/5/11/chartex" xmlns:cx6="http://schemas.microsoft.com/office/drawing/2016/5/12/chartex" xmlns:cx7="http://schemas.microsoft.com/office/drawing/2016/5/13/chartex" xmlns:cx8="http://schemas.microsoft.com/office/drawing/2016/5/14/chartex" xmlns:mc="http://schemas.openxmlformats.org/markup-compatibility/2006" xmlns:aink="http://schemas.microsoft.com/office/drawing/2016/ink" xmlns:am3d="http://schemas.microsoft.com/office/drawing/2017/model3d" xmlns:o="urn:schemas-microsoft-com:office:office" xmlns:r="http://schemas.openxmlformats.org/officeDocument/2006/relationships" xmlns:m="http://schemas.openxmlformats.org/officeDocument/2006/math" xmlns:v="urn:schemas-microsoft-com:vml" xmlns:wp14="http://schemas.microsoft.com/office/word/2010/wordprocessingDrawing" xmlns:wp="http://schemas.openxmlformats.org/drawingml/2006/wordprocessingDrawing" xmlns:w10="urn:schemas-microsoft-com:office:word" xmlns:w="http://schemas.openxmlformats.org/wordprocessingml/2006/main" xmlns:w14="http://schemas.microsoft.com/office/word/2010/wordml" xmlns:w15="http://schemas.microsoft.com/office/word/2012/wordml" xmlns:w16cid="http://schemas.microsoft.com/office/word/2016/wordml/cid" xmlns:w16se="http://schemas.microsoft.com/office/word/2015/wordml/symex" xmlns:wpg="http://schemas.microsoft.com/office/word/2010/wordprocessingGroup" xmlns:wpi="http://schemas.microsoft.com/office/word/2010/wordprocessingInk" xmlns:wne="http://schemas.microsoft.com/office/word/2006/wordml" xmlns:wps="http://schemas.microsoft.com/office/word/2010/wordprocessingShape" mc:Ignorable="w14 w15 w16se w16cid wp14"/>
-</file>
-
-<file path=word/glossary/fontTable.xml><?xml version="1.0" encoding="utf-8"?>
-<w:fonts xmlns:mc="http://schemas.openxmlformats.org/markup-compatibility/2006" xmlns:r="http://schemas.openxmlformats.org/officeDocument/2006/relationships" xmlns:w="http://schemas.openxmlformats.org/wordprocessingml/2006/main" xmlns:w14="http://schemas.microsoft.com/office/word/2010/wordml" xmlns:w15="http://schemas.microsoft.com/office/word/2012/wordml" xmlns:w16cid="http://schemas.microsoft.com/office/word/2016/wordml/cid" xmlns:w16se="http://schemas.microsoft.com/office/word/2015/wordml/symex" mc:Ignorable="w14 w15 w16se w16cid">
-  <w:font w:name="Times New Roman">
-    <w:panose1 w:val="02020603050405020304"/>
-    <w:charset w:val="00"/>
-    <w:family w:val="roman"/>
-    <w:pitch w:val="variable"/>
-    <w:sig w:usb0="E0002AFF" w:usb1="C0007843" w:usb2="00000009" w:usb3="00000000" w:csb0="000001FF" w:csb1="00000000"/>
-  </w:font>
-  <w:font w:name="Courier New">
-    <w:panose1 w:val="02070309020205020404"/>
-    <w:charset w:val="00"/>
-    <w:family w:val="modern"/>
-    <w:pitch w:val="fixed"/>
-    <w:sig w:usb0="E0002EFF" w:usb1="C0007843" w:usb2="00000009" w:usb3="00000000" w:csb0="000001FF" w:csb1="00000000"/>
-  </w:font>
-  <w:font w:name="Wingdings">
-    <w:panose1 w:val="05000000000000000000"/>
-    <w:charset w:val="02"/>
-    <w:family w:val="auto"/>
-    <w:pitch w:val="variable"/>
-    <w:sig w:usb0="00000000" w:usb1="10000000" w:usb2="00000000" w:usb3="00000000" w:csb0="80000000" w:csb1="00000000"/>
-  </w:font>
-  <w:font w:name="Symbol">
-    <w:panose1 w:val="05050102010706020507"/>
-    <w:charset w:val="02"/>
-    <w:family w:val="roman"/>
-    <w:pitch w:val="variable"/>
-    <w:sig w:usb0="00000000" w:usb1="10000000" w:usb2="00000000" w:usb3="00000000" w:csb0="80000000" w:csb1="00000000"/>
-  </w:font>
-  <w:font w:name="Calibri">
-    <w:panose1 w:val="020F0502020204030204"/>
-    <w:charset w:val="00"/>
-    <w:family w:val="swiss"/>
-    <w:pitch w:val="variable"/>
-    <w:sig w:usb0="E0002AFF" w:usb1="4000ACFF" w:usb2="00000001" w:usb3="00000000" w:csb0="000001FF" w:csb1="00000000"/>
-  </w:font>
-  <w:font w:name="Arial">
-    <w:panose1 w:val="020B0604020202020204"/>
-    <w:charset w:val="00"/>
-    <w:family w:val="swiss"/>
-    <w:pitch w:val="variable"/>
-    <w:sig w:usb0="E0002AFF" w:usb1="C0007843" w:usb2="00000009" w:usb3="00000000" w:csb0="000001FF" w:csb1="00000000"/>
-  </w:font>
-  <w:font w:name="Gill Sans">
-    <w:altName w:val="Arial"/>
-    <w:charset w:val="00"/>
-    <w:family w:val="auto"/>
-    <w:pitch w:val="variable"/>
-    <w:sig w:usb0="80000267" w:usb1="00000000" w:usb2="00000000" w:usb3="00000000" w:csb0="000001F7" w:csb1="00000000"/>
-  </w:font>
-  <w:font w:name="Cambria">
-    <w:panose1 w:val="02040503050406030204"/>
-    <w:charset w:val="00"/>
-    <w:family w:val="roman"/>
-    <w:pitch w:val="variable"/>
-    <w:sig w:usb0="E00006FF" w:usb1="420024FF" w:usb2="02000000" w:usb3="00000000" w:csb0="0000019F" w:csb1="00000000"/>
-  </w:font>
-  <w:font w:name="Tahoma">
-    <w:panose1 w:val="020B0604030504040204"/>
-    <w:charset w:val="00"/>
-    <w:family w:val="swiss"/>
-    <w:pitch w:val="variable"/>
-    <w:sig w:usb0="E1002EFF" w:usb1="C000605B" w:usb2="00000029" w:usb3="00000000" w:csb0="000101FF" w:csb1="00000000"/>
-  </w:font>
-  <w:font w:name="Garamond">
-    <w:panose1 w:val="02020404030301010803"/>
-    <w:charset w:val="00"/>
-    <w:family w:val="roman"/>
-    <w:pitch w:val="variable"/>
-    <w:sig w:usb0="00000287" w:usb1="00000000" w:usb2="00000000" w:usb3="00000000" w:csb0="0000009F" w:csb1="00000000"/>
-  </w:font>
-  <w:font w:name="Consolas">
-    <w:panose1 w:val="020B0609020204030204"/>
-    <w:charset w:val="00"/>
-    <w:family w:val="modern"/>
-    <w:pitch w:val="fixed"/>
-    <w:sig w:usb0="E00006FF" w:usb1="0000FCFF" w:usb2="00000001" w:usb3="00000000" w:csb0="0000019F" w:csb1="00000000"/>
-  </w:font>
-  <w:font w:name="Gill Sans Std">
-    <w:altName w:val="Calibri"/>
-    <w:charset w:val="00"/>
-    <w:family w:val="auto"/>
-    <w:pitch w:val="variable"/>
-    <w:sig w:usb0="800000AF" w:usb1="4000204A" w:usb2="00000000" w:usb3="00000000" w:csb0="00000001" w:csb1="00000000"/>
-  </w:font>
-  <w:font w:name="Gill Sans MT Condensed">
-    <w:panose1 w:val="020B0506020104020203"/>
-    <w:charset w:val="00"/>
-    <w:family w:val="swiss"/>
-    <w:pitch w:val="variable"/>
-    <w:sig w:usb0="00000007" w:usb1="00000000" w:usb2="00000000" w:usb3="00000000" w:csb0="00000003" w:csb1="00000000"/>
-  </w:font>
-  <w:font w:name="Calibri Light">
-    <w:panose1 w:val="020F0302020204030204"/>
-    <w:charset w:val="00"/>
-    <w:family w:val="swiss"/>
-    <w:pitch w:val="variable"/>
-    <w:sig w:usb0="A0002AEF" w:usb1="4000207B" w:usb2="00000000" w:usb3="00000000" w:csb0="000001FF" w:csb1="00000000"/>
-  </w:font>
-</w:fonts>
-</file>
-
-<file path=word/glossary/settings.xml><?xml version="1.0" encoding="utf-8"?>
-<w:settings xmlns:mc="http://schemas.openxmlformats.org/markup-compatibility/2006" xmlns:o="urn:schemas-microsoft-com:office:office" xmlns:r="http://schemas.openxmlformats.org/officeDocument/2006/relationships" xmlns:m="http://schemas.openxmlformats.org/officeDocument/2006/math" xmlns:v="urn:schemas-microsoft-com:vml" xmlns:w10="urn:schemas-microsoft-com:office:word" xmlns:w="http://schemas.openxmlformats.org/wordprocessingml/2006/main" xmlns:w14="http://schemas.microsoft.com/office/word/2010/wordml" xmlns:w15="http://schemas.microsoft.com/office/word/2012/wordml" xmlns:w16cid="http://schemas.microsoft.com/office/word/2016/wordml/cid" xmlns:w16se="http://schemas.microsoft.com/office/word/2015/wordml/symex" xmlns:sl="http://schemas.openxmlformats.org/schemaLibrary/2006/main" mc:Ignorable="w14 w15 w16se w16cid">
-  <w:view w:val="normal"/>
-  <w:defaultTabStop w:val="720"/>
-  <w:characterSpacingControl w:val="doNotCompress"/>
-  <w:compat>
-    <w:useFELayout/>
-    <w:compatSetting w:name="compatibilityMode" w:uri="http://schemas.microsoft.com/office/word" w:val="15"/>
-    <w:compatSetting w:name="overrideTableStyleFontSizeAndJustification" w:uri="http://schemas.microsoft.com/office/word" w:val="1"/>
-    <w:compatSetting w:name="enableOpenTypeFeatures" w:uri="http://schemas.microsoft.com/office/word" w:val="1"/>
-    <w:compatSetting w:name="doNotFlipMirrorIndents" w:uri="http://schemas.microsoft.com/office/word" w:val="1"/>
-    <w:compatSetting w:name="differentiateMultirowTableHeaders" w:uri="http://schemas.microsoft.com/office/word" w:val="1"/>
-    <w:compatSetting w:name="useWord2013TrackBottomHyphenation" w:uri="http://schemas.microsoft.com/office/word" w:val="0"/>
-  </w:compat>
-  <w:rsids>
-    <w:rsidRoot w:val="00F60AB9"/>
-    <w:rsid w:val="006B24AA"/>
-    <w:rsid w:val="00F60AB9"/>
-  </w:rsids>
-  <m:mathPr>
-    <m:mathFont m:val="Cambria Math"/>
-    <m:brkBin m:val="before"/>
-    <m:brkBinSub m:val="--"/>
-    <m:smallFrac m:val="0"/>
-    <m:dispDef/>
-    <m:lMargin m:val="0"/>
-    <m:rMargin m:val="0"/>
-    <m:defJc m:val="centerGroup"/>
-    <m:wrapIndent m:val="1440"/>
-    <m:intLim m:val="subSup"/>
-    <m:naryLim m:val="undOvr"/>
-  </m:mathPr>
-  <w:themeFontLang w:val="en-GB"/>
-  <w:clrSchemeMapping w:bg1="light1" w:t1="dark1" w:bg2="light2" w:t2="dark2" w:accent1="accent1" w:accent2="accent2" w:accent3="accent3" w:accent4="accent4" w:accent5="accent5" w:accent6="accent6" w:hyperlink="hyperlink" w:followedHyperlink="followedHyperlink"/>
-  <w:decimalSymbol w:val=","/>
-  <w:listSeparator w:val=";"/>
-  <w15:chartTrackingRefBased/>
-</w:settings>
-</file>
-
-<file path=word/glossary/styles.xml><?xml version="1.0" encoding="utf-8"?>
-<w:styles xmlns:mc="http://schemas.openxmlformats.org/markup-compatibility/2006" xmlns:r="http://schemas.openxmlformats.org/officeDocument/2006/relationships" xmlns:w="http://schemas.openxmlformats.org/wordprocessingml/2006/main" xmlns:w14="http://schemas.microsoft.com/office/word/2010/wordml" xmlns:w15="http://schemas.microsoft.com/office/word/2012/wordml" xmlns:w16cid="http://schemas.microsoft.com/office/word/2016/wordml/cid" xmlns:w16se="http://schemas.microsoft.com/office/word/2015/wordml/symex" mc:Ignorable="w14 w15 w16se w16cid">
-  <w:docDefaults>
-    <w:rPrDefault>
-      <w:rPr>
-        <w:rFonts w:asciiTheme="minorHAnsi" w:eastAsiaTheme="minorEastAsia" w:hAnsiTheme="minorHAnsi" w:cstheme="minorBidi"/>
-        <w:sz w:val="22"/>
-        <w:szCs w:val="22"/>
-        <w:lang w:val="en-GB" w:eastAsia="en-GB" w:bidi="ar-SA"/>
-      </w:rPr>
-    </w:rPrDefault>
-    <w:pPrDefault>
-      <w:pPr>
-        <w:spacing w:after="160" w:line="259" w:lineRule="auto"/>
-      </w:pPr>
-    </w:pPrDefault>
-  </w:docDefaults>
-  <w:latentStyles w:defLockedState="0" w:defUIPriority="99" w:defSemiHidden="0" w:defUnhideWhenUsed="0" w:defQFormat="0" w:count="375">
-    <w:lsdException w:name="Normal" w:uiPriority="0" w:qFormat="1"/>
-    <w:lsdException w:name="heading 1" w:uiPriority="9" w:qFormat="1"/>
-    <w:lsdException w:name="heading 2" w:semiHidden="1" w:uiPriority="9" w:unhideWhenUsed="1" w:qFormat="1"/>
-    <w:lsdException w:name="heading 3" w:semiHidden="1" w:uiPriority="9" w:unhideWhenUsed="1" w:qFormat="1"/>
-    <w:lsdException w:name="heading 4" w:semiHidden="1" w:uiPriority="9" w:unhideWhenUsed="1" w:qFormat="1"/>
-    <w:lsdException w:name="heading 5" w:semiHidden="1" w:uiPriority="9" w:unhideWhenUsed="1" w:qFormat="1"/>
-    <w:lsdException w:name="heading 6" w:semiHidden="1" w:uiPriority="9" w:unhideWhenUsed="1" w:qFormat="1"/>
-    <w:lsdException w:name="heading 7" w:semiHidden="1" w:uiPriority="9" w:unhideWhenUsed="1" w:qFormat="1"/>
-    <w:lsdException w:name="heading 8" w:semiHidden="1" w:uiPriority="9" w:unhideWhenUsed="1" w:qFormat="1"/>
-    <w:lsdException w:name="heading 9" w:semiHidden="1" w:uiPriority="9" w:unhideWhenUsed="1" w:qFormat="1"/>
-    <w:lsdException w:name="index 1" w:semiHidden="1" w:unhideWhenUsed="1"/>
-    <w:lsdException w:name="index 2" w:semiHidden="1" w:unhideWhenUsed="1"/>
-    <w:lsdException w:name="index 3" w:semiHidden="1" w:unhideWhenUsed="1"/>
-    <w:lsdException w:name="index 4" w:semiHidden="1" w:unhideWhenUsed="1"/>
-    <w:lsdException w:name="index 5" w:semiHidden="1" w:unhideWhenUsed="1"/>
-    <w:lsdException w:name="index 6" w:semiHidden="1" w:unhideWhenUsed="1"/>
-    <w:lsdException w:name="index 7" w:semiHidden="1" w:unhideWhenUsed="1"/>
-    <w:lsdException w:name="index 8" w:semiHidden="1" w:unhideWhenUsed="1"/>
-    <w:lsdException w:name="index 9" w:semiHidden="1" w:unhideWhenUsed="1"/>
-    <w:lsdException w:name="toc 1" w:semiHidden="1" w:uiPriority="39" w:unhideWhenUsed="1"/>
-    <w:lsdException w:name="toc 2" w:semiHidden="1" w:uiPriority="39" w:unhideWhenUsed="1"/>
-    <w:lsdException w:name="toc 3" w:semiHidden="1" w:uiPriority="39" w:unhideWhenUsed="1"/>
-    <w:lsdException w:name="toc 4" w:semiHidden="1" w:uiPriority="39" w:unhideWhenUsed="1"/>
-    <w:lsdException w:name="toc 5" w:semiHidden="1" w:uiPriority="39" w:unhideWhenUsed="1"/>
-    <w:lsdException w:name="toc 6" w:semiHidden="1" w:uiPriority="39" w:unhideWhenUsed="1"/>
-    <w:lsdException w:name="toc 7" w:semiHidden="1" w:uiPriority="39" w:unhideWhenUsed="1"/>
-    <w:lsdException w:name="toc 8" w:semiHidden="1" w:uiPriority="39" w:unhideWhenUsed="1"/>
-    <w:lsdException w:name="toc 9" w:semiHidden="1" w:uiPriority="39" w:unhideWhenUsed="1"/>
-    <w:lsdException w:name="Normal Indent" w:semiHidden="1" w:unhideWhenUsed="1"/>
-    <w:lsdException w:name="footnote text" w:semiHidden="1" w:unhideWhenUsed="1"/>
-    <w:lsdException w:name="annotation text" w:semiHidden="1" w:unhideWhenUsed="1"/>
-    <w:lsdException w:name="header" w:semiHidden="1" w:unhideWhenUsed="1"/>
-    <w:lsdException w:name="footer" w:semiHidden="1" w:unhideWhenUsed="1"/>
-    <w:lsdException w:name="index heading" w:semiHidden="1" w:unhideWhenUsed="1"/>
-    <w:lsdException w:name="caption" w:semiHidden="1" w:uiPriority="35" w:unhideWhenUsed="1" w:qFormat="1"/>
-    <w:lsdException w:name="table of figures" w:semiHidden="1" w:unhideWhenUsed="1"/>
-    <w:lsdException w:name="envelope address" w:semiHidden="1" w:unhideWhenUsed="1"/>
-    <w:lsdException w:name="envelope return" w:semiHidden="1" w:unhideWhenUsed="1"/>
-    <w:lsdException w:name="footnote reference" w:semiHidden="1" w:unhideWhenUsed="1"/>
-    <w:lsdException w:name="annotation reference" w:semiHidden="1" w:unhideWhenUsed="1"/>
-    <w:lsdException w:name="line number" w:semiHidden="1" w:unhideWhenUsed="1"/>
-    <w:lsdException w:name="page number" w:semiHidden="1" w:unhideWhenUsed="1"/>
-    <w:lsdException w:name="endnote reference" w:semiHidden="1" w:unhideWhenUsed="1"/>
-    <w:lsdException w:name="endnote text" w:semiHidden="1" w:unhideWhenUsed="1"/>
-    <w:lsdException w:name="table of authorities" w:semiHidden="1" w:unhideWhenUsed="1"/>
-    <w:lsdException w:name="macro" w:semiHidden="1" w:unhideWhenUsed="1"/>
-    <w:lsdException w:name="toa heading" w:semiHidden="1" w:unhideWhenUsed="1"/>
-    <w:lsdException w:name="List" w:semiHidden="1" w:unhideWhenUsed="1"/>
-    <w:lsdException w:name="List Bullet" w:semiHidden="1" w:unhideWhenUsed="1"/>
-    <w:lsdException w:name="List Number" w:semiHidden="1" w:unhideWhenUsed="1"/>
-    <w:lsdException w:name="List 2" w:semiHidden="1" w:unhideWhenUsed="1"/>
-    <w:lsdException w:name="List 3" w:semiHidden="1" w:unhideWhenUsed="1"/>
-    <w:lsdException w:name="List 4" w:semiHidden="1" w:unhideWhenUsed="1"/>
-    <w:lsdException w:name="List 5" w:semiHidden="1" w:unhideWhenUsed="1"/>
-    <w:lsdException w:name="List Bullet 2" w:semiHidden="1" w:unhideWhenUsed="1"/>
-    <w:lsdException w:name="List Bullet 3" w:semiHidden="1" w:unhideWhenUsed="1"/>
-    <w:lsdException w:name="List Bullet 4" w:semiHidden="1" w:unhideWhenUsed="1"/>
-    <w:lsdException w:name="List Bullet 5" w:semiHidden="1" w:unhideWhenUsed="1"/>
-    <w:lsdException w:name="List Number 2" w:semiHidden="1" w:unhideWhenUsed="1"/>
-    <w:lsdException w:name="List Number 3" w:semiHidden="1" w:unhideWhenUsed="1"/>
-    <w:lsdException w:name="List Number 4" w:semiHidden="1" w:unhideWhenUsed="1"/>
-    <w:lsdException w:name="List Number 5" w:semiHidden="1" w:unhideWhenUsed="1"/>
-    <w:lsdException w:name="Title" w:uiPriority="10" w:qFormat="1"/>
-    <w:lsdException w:name="Closing" w:semiHidden="1" w:unhideWhenUsed="1"/>
-    <w:lsdException w:name="Signature" w:semiHidden="1" w:unhideWhenUsed="1"/>
-    <w:lsdException w:name="Default Paragraph Font" w:semiHidden="1" w:uiPriority="1" w:unhideWhenUsed="1"/>
-    <w:lsdException w:name="Body Text" w:semiHidden="1" w:unhideWhenUsed="1"/>
-    <w:lsdException w:name="Body Text Indent" w:semiHidden="1" w:unhideWhenUsed="1"/>
-    <w:lsdException w:name="List Continue" w:semiHidden="1" w:unhideWhenUsed="1"/>
-    <w:lsdException w:name="List Continue 2" w:semiHidden="1" w:unhideWhenUsed="1"/>
-    <w:lsdException w:name="List Continue 3" w:semiHidden="1" w:unhideWhenUsed="1"/>
-    <w:lsdException w:name="List Continue 4" w:semiHidden="1" w:unhideWhenUsed="1"/>
-    <w:lsdException w:name="List Continue 5" w:semiHidden="1" w:unhideWhenUsed="1"/>
-    <w:lsdException w:name="Message Header" w:semiHidden="1" w:unhideWhenUsed="1"/>
-    <w:lsdException w:name="Subtitle" w:uiPriority="11" w:qFormat="1"/>
-    <w:lsdException w:name="Salutation" w:semiHidden="1" w:unhideWhenUsed="1"/>
-    <w:lsdException w:name="Date" w:semiHidden="1" w:unhideWhenUsed="1"/>
-    <w:lsdException w:name="Body Text First Indent" w:semiHidden="1" w:unhideWhenUsed="1"/>
-    <w:lsdException w:name="Body Text First Indent 2" w:semiHidden="1" w:unhideWhenUsed="1"/>
-    <w:lsdException w:name="Note Heading" w:semiHidden="1" w:unhideWhenUsed="1"/>
-    <w:lsdException w:name="Body Text 2" w:semiHidden="1" w:unhideWhenUsed="1"/>
-    <w:lsdException w:name="Body Text 3" w:semiHidden="1" w:unhideWhenUsed="1"/>
-    <w:lsdException w:name="Body Text Indent 2" w:semiHidden="1" w:unhideWhenUsed="1"/>
-    <w:lsdException w:name="Body Text Indent 3" w:semiHidden="1" w:unhideWhenUsed="1"/>
-    <w:lsdException w:name="Block Text" w:semiHidden="1" w:unhideWhenUsed="1"/>
-    <w:lsdException w:name="Hyperlink" w:semiHidden="1" w:unhideWhenUsed="1"/>
-    <w:lsdException w:name="FollowedHyperlink" w:semiHidden="1" w:unhideWhenUsed="1"/>
-    <w:lsdException w:name="Strong" w:uiPriority="22" w:qFormat="1"/>
-    <w:lsdException w:name="Emphasis" w:uiPriority="20" w:qFormat="1"/>
-    <w:lsdException w:name="Document Map" w:semiHidden="1" w:unhideWhenUsed="1"/>
-    <w:lsdException w:name="Plain Text" w:semiHidden="1" w:unhideWhenUsed="1"/>
-    <w:lsdException w:name="E-mail Signature" w:semiHidden="1" w:unhideWhenUsed="1"/>
-    <w:lsdException w:name="HTML Top of Form" w:semiHidden="1" w:unhideWhenUsed="1"/>
-    <w:lsdException w:name="HTML Bottom of Form" w:semiHidden="1" w:unhideWhenUsed="1"/>
-    <w:lsdException w:name="Normal (Web)" w:semiHidden="1" w:unhideWhenUsed="1"/>
-    <w:lsdException w:name="HTML Acronym" w:semiHidden="1" w:unhideWhenUsed="1"/>
-    <w:lsdException w:name="HTML Address" w:semiHidden="1" w:unhideWhenUsed="1"/>
-    <w:lsdException w:name="HTML Cite" w:semiHidden="1" w:unhideWhenUsed="1"/>
-    <w:lsdException w:name="HTML Code" w:semiHidden="1" w:unhideWhenUsed="1"/>
-    <w:lsdException w:name="HTML Definition" w:semiHidden="1" w:unhideWhenUsed="1"/>
-    <w:lsdException w:name="HTML Keyboard" w:semiHidden="1" w:unhideWhenUsed="1"/>
-    <w:lsdException w:name="HTML Preformatted" w:semiHidden="1" w:unhideWhenUsed="1"/>
-    <w:lsdException w:name="HTML Sample" w:semiHidden="1" w:unhideWhenUsed="1"/>
-    <w:lsdException w:name="HTML Typewriter" w:semiHidden="1" w:unhideWhenUsed="1"/>
-    <w:lsdException w:name="HTML Variable" w:semiHidden="1" w:unhideWhenUsed="1"/>
-    <w:lsdException w:name="Normal Table" w:semiHidden="1" w:unhideWhenUsed="1"/>
-    <w:lsdException w:name="annotation subject" w:semiHidden="1" w:unhideWhenUsed="1"/>
-    <w:lsdException w:name="No List" w:semiHidden="1" w:unhideWhenUsed="1"/>
-    <w:lsdException w:name="Outline List 1" w:semiHidden="1" w:unhideWhenUsed="1"/>
-    <w:lsdException w:name="Outline List 2" w:semiHidden="1" w:unhideWhenUsed="1"/>
-    <w:lsdException w:name="Outline List 3" w:semiHidden="1" w:unhideWhenUsed="1"/>
-    <w:lsdException w:name="Table Simple 1" w:semiHidden="1" w:unhideWhenUsed="1"/>
-    <w:lsdException w:name="Table Simple 2" w:semiHidden="1" w:unhideWhenUsed="1"/>
-    <w:lsdException w:name="Table Simple 3" w:semiHidden="1" w:unhideWhenUsed="1"/>
-    <w:lsdException w:name="Table Classic 1" w:semiHidden="1" w:unhideWhenUsed="1"/>
-    <w:lsdException w:name="Table Classic 2" w:semiHidden="1" w:unhideWhenUsed="1"/>
-    <w:lsdException w:name="Table Classic 3" w:semiHidden="1" w:unhideWhenUsed="1"/>
-    <w:lsdException w:name="Table Classic 4" w:semiHidden="1" w:unhideWhenUsed="1"/>
-    <w:lsdException w:name="Table Colorful 1" w:semiHidden="1" w:unhideWhenUsed="1"/>
-    <w:lsdException w:name="Table Colorful 2" w:semiHidden="1" w:unhideWhenUsed="1"/>
-    <w:lsdException w:name="Table Colorful 3" w:semiHidden="1" w:unhideWhenUsed="1"/>
-    <w:lsdException w:name="Table Columns 1" w:semiHidden="1" w:unhideWhenUsed="1"/>
-    <w:lsdException w:name="Table Columns 2" w:semiHidden="1" w:unhideWhenUsed="1"/>
-    <w:lsdException w:name="Table Columns 3" w:semiHidden="1" w:unhideWhenUsed="1"/>
-    <w:lsdException w:name="Table Columns 4" w:semiHidden="1" w:unhideWhenUsed="1"/>
-    <w:lsdException w:name="Table Columns 5" w:semiHidden="1" w:unhideWhenUsed="1"/>
-    <w:lsdException w:name="Table Grid 1" w:semiHidden="1" w:unhideWhenUsed="1"/>
-    <w:lsdException w:name="Table Grid 2" w:semiHidden="1" w:unhideWhenUsed="1"/>
-    <w:lsdException w:name="Table Grid 3" w:semiHidden="1" w:unhideWhenUsed="1"/>
-    <w:lsdException w:name="Table Grid 4" w:semiHidden="1" w:unhideWhenUsed="1"/>
-    <w:lsdException w:name="Table Grid 5" w:semiHidden="1" w:unhideWhenUsed="1"/>
-    <w:lsdException w:name="Table Grid 6" w:semiHidden="1" w:unhideWhenUsed="1"/>
-    <w:lsdException w:name="Table Grid 7" w:semiHidden="1" w:unhideWhenUsed="1"/>
-    <w:lsdException w:name="Table Grid 8" w:semiHidden="1" w:unhideWhenUsed="1"/>
-    <w:lsdException w:name="Table List 1" w:semiHidden="1" w:unhideWhenUsed="1"/>
-    <w:lsdException w:name="Table List 2" w:semiHidden="1" w:unhideWhenUsed="1"/>
-    <w:lsdException w:name="Table List 3" w:semiHidden="1" w:unhideWhenUsed="1"/>
-    <w:lsdException w:name="Table List 4" w:semiHidden="1" w:unhideWhenUsed="1"/>
-    <w:lsdException w:name="Table List 5" w:semiHidden="1" w:unhideWhenUsed="1"/>
-    <w:lsdException w:name="Table List 6" w:semiHidden="1" w:unhideWhenUsed="1"/>
-    <w:lsdException w:name="Table List 7" w:semiHidden="1" w:unhideWhenUsed="1"/>
-    <w:lsdException w:name="Table List 8" w:semiHidden="1" w:unhideWhenUsed="1"/>
-    <w:lsdException w:name="Table 3D effects 1" w:semiHidden="1" w:unhideWhenUsed="1"/>
-    <w:lsdException w:name="Table 3D effects 2" w:semiHidden="1" w:unhideWhenUsed="1"/>
-    <w:lsdException w:name="Table 3D effects 3" w:semiHidden="1" w:unhideWhenUsed="1"/>
-    <w:lsdException w:name="Table Contemporary" w:semiHidden="1" w:unhideWhenUsed="1"/>
-    <w:lsdException w:name="Table Elegant" w:semiHidden="1" w:unhideWhenUsed="1"/>
-    <w:lsdException w:name="Table Professional" w:semiHidden="1" w:unhideWhenUsed="1"/>
-    <w:lsdException w:name="Table Subtle 1" w:semiHidden="1" w:unhideWhenUsed="1"/>
-    <w:lsdException w:name="Table Subtle 2" w:semiHidden="1" w:unhideWhenUsed="1"/>
-    <w:lsdException w:name="Table Web 1" w:semiHidden="1" w:unhideWhenUsed="1"/>
-    <w:lsdException w:name="Table Web 2" w:semiHidden="1" w:unhideWhenUsed="1"/>
-    <w:lsdException w:name="Table Web 3" w:semiHidden="1" w:unhideWhenUsed="1"/>
-    <w:lsdException w:name="Balloon Text" w:semiHidden="1" w:unhideWhenUsed="1"/>
-    <w:lsdException w:name="Table Grid" w:uiPriority="39"/>
-    <w:lsdException w:name="Table Theme" w:semiHidden="1" w:unhideWhenUsed="1"/>
-    <w:lsdException w:name="Placeholder Text" w:semiHidden="1"/>
-    <w:lsdException w:name="No Spacing" w:uiPriority="1" w:qFormat="1"/>
-    <w:lsdException w:name="Light Shading" w:uiPriority="60"/>
-    <w:lsdException w:name="Light List" w:uiPriority="61"/>
-    <w:lsdException w:name="Light Grid" w:uiPriority="62"/>
-    <w:lsdException w:name="Medium Shading 1" w:uiPriority="63"/>
-    <w:lsdException w:name="Medium Shading 2" w:uiPriority="64"/>
-    <w:lsdException w:name="Medium List 1" w:uiPriority="65"/>
-    <w:lsdException w:name="Medium List 2" w:uiPriority="66"/>
-    <w:lsdException w:name="Medium Grid 1" w:uiPriority="67"/>
-    <w:lsdException w:name="Medium Grid 2" w:uiPriority="68"/>
-    <w:lsdException w:name="Medium Grid 3" w:uiPriority="69"/>
-    <w:lsdException w:name="Dark List" w:uiPriority="70"/>
-    <w:lsdException w:name="Colorful Shading" w:uiPriority="71"/>
-    <w:lsdException w:name="Colorful List" w:uiPriority="72"/>
-    <w:lsdException w:name="Colorful Grid" w:uiPriority="73"/>
-    <w:lsdException w:name="Light Shading Accent 1" w:uiPriority="60"/>
-    <w:lsdException w:name="Light List Accent 1" w:uiPriority="61"/>
-    <w:lsdException w:name="Light Grid Accent 1" w:uiPriority="62"/>
-    <w:lsdException w:name="Medium Shading 1 Accent 1" w:uiPriority="63"/>
-    <w:lsdException w:name="Medium Shading 2 Accent 1" w:uiPriority="64"/>
-    <w:lsdException w:name="Medium List 1 Accent 1" w:uiPriority="65"/>
-    <w:lsdException w:name="Revision" w:semiHidden="1"/>
-    <w:lsdException w:name="List Paragraph" w:uiPriority="34" w:qFormat="1"/>
-    <w:lsdException w:name="Quote" w:uiPriority="29" w:qFormat="1"/>
-    <w:lsdException w:name="Intense Quote" w:uiPriority="30" w:qFormat="1"/>
-    <w:lsdException w:name="Medium List 2 Accent 1" w:uiPriority="66"/>
-    <w:lsdException w:name="Medium Grid 1 Accent 1" w:uiPriority="67"/>
-    <w:lsdException w:name="Medium Grid 2 Accent 1" w:uiPriority="68"/>
-    <w:lsdException w:name="Medium Grid 3 Accent 1" w:uiPriority="69"/>
-    <w:lsdException w:name="Dark List Accent 1" w:uiPriority="70"/>
-    <w:lsdException w:name="Colorful Shading Accent 1" w:uiPriority="71"/>
-    <w:lsdException w:name="Colorful List Accent 1" w:uiPriority="72"/>
-    <w:lsdException w:name="Colorful Grid Accent 1" w:uiPriority="73"/>
-    <w:lsdException w:name="Light Shading Accent 2" w:uiPriority="60"/>
-    <w:lsdException w:name="Light List Accent 2" w:uiPriority="61"/>
-    <w:lsdException w:name="Light Grid Accent 2" w:uiPriority="62"/>
-    <w:lsdException w:name="Medium Shading 1 Accent 2" w:uiPriority="63"/>
-    <w:lsdException w:name="Medium Shading 2 Accent 2" w:uiPriority="64"/>
-    <w:lsdException w:name="Medium List 1 Accent 2" w:uiPriority="65"/>
-    <w:lsdException w:name="Medium List 2 Accent 2" w:uiPriority="66"/>
-    <w:lsdException w:name="Medium Grid 1 Accent 2" w:uiPriority="67"/>
-    <w:lsdException w:name="Medium Grid 2 Accent 2" w:uiPriority="68"/>
-    <w:lsdException w:name="Medium Grid 3 Accent 2" w:uiPriority="69"/>
-    <w:lsdException w:name="Dark List Accent 2" w:uiPriority="70"/>
-    <w:lsdException w:name="Colorful Shading Accent 2" w:uiPriority="71"/>
-    <w:lsdException w:name="Colorful List Accent 2" w:uiPriority="72"/>
-    <w:lsdException w:name="Colorful Grid Accent 2" w:uiPriority="73"/>
-    <w:lsdException w:name="Light Shading Accent 3" w:uiPriority="60"/>
-    <w:lsdException w:name="Light List Accent 3" w:uiPriority="61"/>
-    <w:lsdException w:name="Light Grid Accent 3" w:uiPriority="62"/>
-    <w:lsdException w:name="Medium Shading 1 Accent 3" w:uiPriority="63"/>
-    <w:lsdException w:name="Medium Shading 2 Accent 3" w:uiPriority="64"/>
-    <w:lsdException w:name="Medium List 1 Accent 3" w:uiPriority="65"/>
-    <w:lsdException w:name="Medium List 2 Accent 3" w:uiPriority="66"/>
-    <w:lsdException w:name="Medium Grid 1 Accent 3" w:uiPriority="67"/>
-    <w:lsdException w:name="Medium Grid 2 Accent 3" w:uiPriority="68"/>
-    <w:lsdException w:name="Medium Grid 3 Accent 3" w:uiPriority="69"/>
-    <w:lsdException w:name="Dark List Accent 3" w:uiPriority="70"/>
-    <w:lsdException w:name="Colorful Shading Accent 3" w:uiPriority="71"/>
-    <w:lsdException w:name="Colorful List Accent 3" w:uiPriority="72"/>
-    <w:lsdException w:name="Colorful Grid Accent 3" w:uiPriority="73"/>
-    <w:lsdException w:name="Light Shading Accent 4" w:uiPriority="60"/>
-    <w:lsdException w:name="Light List Accent 4" w:uiPriority="61"/>
-    <w:lsdException w:name="Light Grid Accent 4" w:uiPriority="62"/>
-    <w:lsdException w:name="Medium Shading 1 Accent 4" w:uiPriority="63"/>
-    <w:lsdException w:name="Medium Shading 2 Accent 4" w:uiPriority="64"/>
-    <w:lsdException w:name="Medium List 1 Accent 4" w:uiPriority="65"/>
-    <w:lsdException w:name="Medium List 2 Accent 4" w:uiPriority="66"/>
-    <w:lsdException w:name="Medium Grid 1 Accent 4" w:uiPriority="67"/>
-    <w:lsdException w:name="Medium Grid 2 Accent 4" w:uiPriority="68"/>
-    <w:lsdException w:name="Medium Grid 3 Accent 4" w:uiPriority="69"/>
-    <w:lsdException w:name="Dark List Accent 4" w:uiPriority="70"/>
-    <w:lsdException w:name="Colorful Shading Accent 4" w:uiPriority="71"/>
-    <w:lsdException w:name="Colorful List Accent 4" w:uiPriority="72"/>
-    <w:lsdException w:name="Colorful Grid Accent 4" w:uiPriority="73"/>
-    <w:lsdException w:name="Light Shading Accent 5" w:uiPriority="60"/>
-    <w:lsdException w:name="Light List Accent 5" w:uiPriority="61"/>
-    <w:lsdException w:name="Light Grid Accent 5" w:uiPriority="62"/>
-    <w:lsdException w:name="Medium Shading 1 Accent 5" w:uiPriority="63"/>
-    <w:lsdException w:name="Medium Shading 2 Accent 5" w:uiPriority="64"/>
-    <w:lsdException w:name="Medium List 1 Accent 5" w:uiPriority="65"/>
-    <w:lsdException w:name="Medium List 2 Accent 5" w:uiPriority="66"/>
-    <w:lsdException w:name="Medium Grid 1 Accent 5" w:uiPriority="67"/>
-    <w:lsdException w:name="Medium Grid 2 Accent 5" w:uiPriority="68"/>
-    <w:lsdException w:name="Medium Grid 3 Accent 5" w:uiPriority="69"/>
-    <w:lsdException w:name="Dark List Accent 5" w:uiPriority="70"/>
-    <w:lsdException w:name="Colorful Shading Accent 5" w:uiPriority="71"/>
-    <w:lsdException w:name="Colorful List Accent 5" w:uiPriority="72"/>
-    <w:lsdException w:name="Colorful Grid Accent 5" w:uiPriority="73"/>
-    <w:lsdException w:name="Light Shading Accent 6" w:uiPriority="60"/>
-    <w:lsdException w:name="Light List Accent 6" w:uiPriority="61"/>
-    <w:lsdException w:name="Light Grid Accent 6" w:uiPriority="62"/>
-    <w:lsdException w:name="Medium Shading 1 Accent 6" w:uiPriority="63"/>
-    <w:lsdException w:name="Medium Shading 2 Accent 6" w:uiPriority="64"/>
-    <w:lsdException w:name="Medium List 1 Accent 6" w:uiPriority="65"/>
-    <w:lsdException w:name="Medium List 2 Accent 6" w:uiPriority="66"/>
-    <w:lsdException w:name="Medium Grid 1 Accent 6" w:uiPriority="67"/>
-    <w:lsdException w:name="Medium Grid 2 Accent 6" w:uiPriority="68"/>
-    <w:lsdException w:name="Medium Grid 3 Accent 6" w:uiPriority="69"/>
-    <w:lsdException w:name="Dark List Accent 6" w:uiPriority="70"/>
-    <w:lsdException w:name="Colorful Shading Accent 6" w:uiPriority="71"/>
-    <w:lsdException w:name="Colorful List Accent 6" w:uiPriority="72"/>
-    <w:lsdException w:name="Colorful Grid Accent 6" w:uiPriority="73"/>
-    <w:lsdException w:name="Subtle Emphasis" w:uiPriority="19" w:qFormat="1"/>
-    <w:lsdException w:name="Intense Emphasis" w:uiPriority="21" w:qFormat="1"/>
-    <w:lsdException w:name="Subtle Reference" w:uiPriority="31" w:qFormat="1"/>
-    <w:lsdException w:name="Intense Reference" w:uiPriority="32" w:qFormat="1"/>
-    <w:lsdException w:name="Book Title" w:uiPriority="33" w:qFormat="1"/>
-    <w:lsdException w:name="Bibliography" w:semiHidden="1" w:uiPriority="37" w:unhideWhenUsed="1"/>
-    <w:lsdException w:name="TOC Heading" w:semiHidden="1" w:uiPriority="39" w:unhideWhenUsed="1" w:qFormat="1"/>
-    <w:lsdException w:name="Plain Table 1" w:uiPriority="41"/>
-    <w:lsdException w:name="Plain Table 2" w:uiPriority="42"/>
-    <w:lsdException w:name="Plain Table 3" w:uiPriority="43"/>
-    <w:lsdException w:name="Plain Table 4" w:uiPriority="44"/>
-    <w:lsdException w:name="Plain Table 5" w:uiPriority="45"/>
-    <w:lsdException w:name="Grid Table Light" w:uiPriority="40"/>
-    <w:lsdException w:name="Grid Table 1 Light" w:uiPriority="46"/>
-    <w:lsdException w:name="Grid Table 2" w:uiPriority="47"/>
-    <w:lsdException w:name="Grid Table 3" w:uiPriority="48"/>
-    <w:lsdException w:name="Grid Table 4" w:uiPriority="49"/>
-    <w:lsdException w:name="Grid Table 5 Dark" w:uiPriority="50"/>
-    <w:lsdException w:name="Grid Table 6 Colorful" w:uiPriority="51"/>
-    <w:lsdException w:name="Grid Table 7 Colorful" w:uiPriority="52"/>
-    <w:lsdException w:name="Grid Table 1 Light Accent 1" w:uiPriority="46"/>
-    <w:lsdException w:name="Grid Table 2 Accent 1" w:uiPriority="47"/>
-    <w:lsdException w:name="Grid Table 3 Accent 1" w:uiPriority="48"/>
-    <w:lsdException w:name="Grid Table 4 Accent 1" w:uiPriority="49"/>
-    <w:lsdException w:name="Grid Table 5 Dark Accent 1" w:uiPriority="50"/>
-    <w:lsdException w:name="Grid Table 6 Colorful Accent 1" w:uiPriority="51"/>
-    <w:lsdException w:name="Grid Table 7 Colorful Accent 1" w:uiPriority="52"/>
-    <w:lsdException w:name="Grid Table 1 Light Accent 2" w:uiPriority="46"/>
-    <w:lsdException w:name="Grid Table 2 Accent 2" w:uiPriority="47"/>
-    <w:lsdException w:name="Grid Table 3 Accent 2" w:uiPriority="48"/>
-    <w:lsdException w:name="Grid Table 4 Accent 2" w:uiPriority="49"/>
-    <w:lsdException w:name="Grid Table 5 Dark Accent 2" w:uiPriority="50"/>
-    <w:lsdException w:name="Grid Table 6 Colorful Accent 2" w:uiPriority="51"/>
-    <w:lsdException w:name="Grid Table 7 Colorful Accent 2" w:uiPriority="52"/>
-    <w:lsdException w:name="Grid Table 1 Light Accent 3" w:uiPriority="46"/>
-    <w:lsdException w:name="Grid Table 2 Accent 3" w:uiPriority="47"/>
-    <w:lsdException w:name="Grid Table 3 Accent 3" w:uiPriority="48"/>
-    <w:lsdException w:name="Grid Table 4 Accent 3" w:uiPriority="49"/>
-    <w:lsdException w:name="Grid Table 5 Dark Accent 3" w:uiPriority="50"/>
-    <w:lsdException w:name="Grid Table 6 Colorful Accent 3" w:uiPriority="51"/>
-    <w:lsdException w:name="Grid Table 7 Colorful Accent 3" w:uiPriority="52"/>
-    <w:lsdException w:name="Grid Table 1 Light Accent 4" w:uiPriority="46"/>
-    <w:lsdException w:name="Grid Table 2 Accent 4" w:uiPriority="47"/>
-    <w:lsdException w:name="Grid Table 3 Accent 4" w:uiPriority="48"/>
-    <w:lsdException w:name="Grid Table 4 Accent 4" w:uiPriority="49"/>
-    <w:lsdException w:name="Grid Table 5 Dark Accent 4" w:uiPriority="50"/>
-    <w:lsdException w:name="Grid Table 6 Colorful Accent 4" w:uiPriority="51"/>
-    <w:lsdException w:name="Grid Table 7 Colorful Accent 4" w:uiPriority="52"/>
-    <w:lsdException w:name="Grid Table 1 Light Accent 5" w:uiPriority="46"/>
-    <w:lsdException w:name="Grid Table 2 Accent 5" w:uiPriority="47"/>
-    <w:lsdException w:name="Grid Table 3 Accent 5" w:uiPriority="48"/>
-    <w:lsdException w:name="Grid Table 4 Accent 5" w:uiPriority="49"/>
-    <w:lsdException w:name="Grid Table 5 Dark Accent 5" w:uiPriority="50"/>
-    <w:lsdException w:name="Grid Table 6 Colorful Accent 5" w:uiPriority="51"/>
-    <w:lsdException w:name="Grid Table 7 Colorful Accent 5" w:uiPriority="52"/>
-    <w:lsdException w:name="Grid Table 1 Light Accent 6" w:uiPriority="46"/>
-    <w:lsdException w:name="Grid Table 2 Accent 6" w:uiPriority="47"/>
-    <w:lsdException w:name="Grid Table 3 Accent 6" w:uiPriority="48"/>
-    <w:lsdException w:name="Grid Table 4 Accent 6" w:uiPriority="49"/>
-    <w:lsdException w:name="Grid Table 5 Dark Accent 6" w:uiPriority="50"/>
-    <w:lsdException w:name="Grid Table 6 Colorful Accent 6" w:uiPriority="51"/>
-    <w:lsdException w:name="Grid Table 7 Colorful Accent 6" w:uiPriority="52"/>
-    <w:lsdException w:name="List Table 1 Light" w:uiPriority="46"/>
-    <w:lsdException w:name="List Table 2" w:uiPriority="47"/>
-    <w:lsdException w:name="List Table 3" w:uiPriority="48"/>
-    <w:lsdException w:name="List Table 4" w:uiPriority="49"/>
-    <w:lsdException w:name="List Table 5 Dark" w:uiPriority="50"/>
-    <w:lsdException w:name="List Table 6 Colorful" w:uiPriority="51"/>
-    <w:lsdException w:name="List Table 7 Colorful" w:uiPriority="52"/>
-    <w:lsdException w:name="List Table 1 Light Accent 1" w:uiPriority="46"/>
-    <w:lsdException w:name="List Table 2 Accent 1" w:uiPriority="47"/>
-    <w:lsdException w:name="List Table 3 Accent 1" w:uiPriority="48"/>
-    <w:lsdException w:name="List Table 4 Accent 1" w:uiPriority="49"/>
-    <w:lsdException w:name="List Table 5 Dark Accent 1" w:uiPriority="50"/>
-    <w:lsdException w:name="List Table 6 Colorful Accent 1" w:uiPriority="51"/>
-    <w:lsdException w:name="List Table 7 Colorful Accent 1" w:uiPriority="52"/>
-    <w:lsdException w:name="List Table 1 Light Accent 2" w:uiPriority="46"/>
-    <w:lsdException w:name="List Table 2 Accent 2" w:uiPriority="47"/>
-    <w:lsdException w:name="List Table 3 Accent 2" w:uiPriority="48"/>
-    <w:lsdException w:name="List Table 4 Accent 2" w:uiPriority="49"/>
-    <w:lsdException w:name="List Table 5 Dark Accent 2" w:uiPriority="50"/>
-    <w:lsdException w:name="List Table 6 Colorful Accent 2" w:uiPriority="51"/>
-    <w:lsdException w:name="List Table 7 Colorful Accent 2" w:uiPriority="52"/>
-    <w:lsdException w:name="List Table 1 Light Accent 3" w:uiPriority="46"/>
-    <w:lsdException w:name="List Table 2 Accent 3" w:uiPriority="47"/>
-    <w:lsdException w:name="List Table 3 Accent 3" w:uiPriority="48"/>
-    <w:lsdException w:name="List Table 4 Accent 3" w:uiPriority="49"/>
-    <w:lsdException w:name="List Table 5 Dark Accent 3" w:uiPriority="50"/>
-    <w:lsdException w:name="List Table 6 Colorful Accent 3" w:uiPriority="51"/>
-    <w:lsdException w:name="List Table 7 Colorful Accent 3" w:uiPriority="52"/>
-    <w:lsdException w:name="List Table 1 Light Accent 4" w:uiPriority="46"/>
-    <w:lsdException w:name="List Table 2 Accent 4" w:uiPriority="47"/>
-    <w:lsdException w:name="List Table 3 Accent 4" w:uiPriority="48"/>
-    <w:lsdException w:name="List Table 4 Accent 4" w:uiPriority="49"/>
-    <w:lsdException w:name="List Table 5 Dark Accent 4" w:uiPriority="50"/>
-    <w:lsdException w:name="List Table 6 Colorful Accent 4" w:uiPriority="51"/>
-    <w:lsdException w:name="List Table 7 Colorful Accent 4" w:uiPriority="52"/>
-    <w:lsdException w:name="List Table 1 Light Accent 5" w:uiPriority="46"/>
-    <w:lsdException w:name="List Table 2 Accent 5" w:uiPriority="47"/>
-    <w:lsdException w:name="List Table 3 Accent 5" w:uiPriority="48"/>
-    <w:lsdException w:name="List Table 4 Accent 5" w:uiPriority="49"/>
-    <w:lsdException w:name="List Table 5 Dark Accent 5" w:uiPriority="50"/>
-    <w:lsdException w:name="List Table 6 Colorful Accent 5" w:uiPriority="51"/>
-    <w:lsdException w:name="List Table 7 Colorful Accent 5" w:uiPriority="52"/>
-    <w:lsdException w:name="List Table 1 Light Accent 6" w:uiPriority="46"/>
-    <w:lsdException w:name="List Table 2 Accent 6" w:uiPriority="47"/>
-    <w:lsdException w:name="List Table 3 Accent 6" w:uiPriority="48"/>
-    <w:lsdException w:name="List Table 4 Accent 6" w:uiPriority="49"/>
-    <w:lsdException w:name="List Table 5 Dark Accent 6" w:uiPriority="50"/>
-    <w:lsdException w:name="List Table 6 Colorful Accent 6" w:uiPriority="51"/>
-    <w:lsdException w:name="List Table 7 Colorful Accent 6" w:uiPriority="52"/>
-    <w:lsdException w:name="Mention" w:semiHidden="1" w:unhideWhenUsed="1"/>
-    <w:lsdException w:name="Smart Hyperlink" w:semiHidden="1" w:unhideWhenUsed="1"/>
-    <w:lsdException w:name="Hashtag" w:semiHidden="1" w:unhideWhenUsed="1"/>
-    <w:lsdException w:name="Unresolved Mention" w:semiHidden="1" w:unhideWhenUsed="1"/>
-  </w:latentStyles>
-  <w:style w:type="paragraph" w:default="1" w:styleId="Normal">
-    <w:name w:val="Normal"/>
-    <w:qFormat/>
-  </w:style>
-  <w:style w:type="character" w:default="1" w:styleId="DefaultParagraphFont">
-    <w:name w:val="Default Paragraph Font"/>
-    <w:uiPriority w:val="1"/>
-    <w:semiHidden/>
-    <w:unhideWhenUsed/>
-  </w:style>
-  <w:style w:type="table" w:default="1" w:styleId="TableNormal">
-    <w:name w:val="Normal Table"/>
-    <w:uiPriority w:val="99"/>
-    <w:semiHidden/>
-    <w:unhideWhenUsed/>
-    <w:tblPr>
-      <w:tblInd w:w="0" w:type="dxa"/>
-      <w:tblCellMar>
-        <w:top w:w="0" w:type="dxa"/>
-        <w:left w:w="108" w:type="dxa"/>
-        <w:bottom w:w="0" w:type="dxa"/>
-        <w:right w:w="108" w:type="dxa"/>
-      </w:tblCellMar>
-    </w:tblPr>
-  </w:style>
-  <w:style w:type="numbering" w:default="1" w:styleId="NoList">
-    <w:name w:val="No List"/>
-    <w:uiPriority w:val="99"/>
-    <w:semiHidden/>
-    <w:unhideWhenUsed/>
-  </w:style>
-  <w:style w:type="paragraph" w:customStyle="1" w:styleId="F7642DC637F04DC183A51E1C31EC0276">
-    <w:name w:val="F7642DC637F04DC183A51E1C31EC0276"/>
-    <w:rsid w:val="00F60AB9"/>
-  </w:style>
-  <w:style w:type="paragraph" w:customStyle="1" w:styleId="7E7D6BA3D30D4026B6FE9CAD9E86756E">
-    <w:name w:val="7E7D6BA3D30D4026B6FE9CAD9E86756E"/>
-    <w:rsid w:val="00F60AB9"/>
-  </w:style>
-  <w:style w:type="paragraph" w:customStyle="1" w:styleId="79227A90C59F4A499FB675D43FD1F077">
-    <w:name w:val="79227A90C59F4A499FB675D43FD1F077"/>
-    <w:rsid w:val="00F60AB9"/>
-  </w:style>
-  <w:style w:type="paragraph" w:customStyle="1" w:styleId="4EF130BFA0904968A98A302C371B1362">
-    <w:name w:val="4EF130BFA0904968A98A302C371B1362"/>
-    <w:rsid w:val="00F60AB9"/>
-  </w:style>
-  <w:style w:type="paragraph" w:customStyle="1" w:styleId="D99F44B6D24A467DAEA02E00D366A481">
-    <w:name w:val="D99F44B6D24A467DAEA02E00D366A481"/>
-    <w:rsid w:val="00F60AB9"/>
-  </w:style>
-  <w:style w:type="paragraph" w:customStyle="1" w:styleId="1CD238BFEE2E45B0B9A19E5B0197B0BC">
-    <w:name w:val="1CD238BFEE2E45B0B9A19E5B0197B0BC"/>
-    <w:rsid w:val="00F60AB9"/>
-  </w:style>
-  <w:style w:type="paragraph" w:customStyle="1" w:styleId="3B7C2F41EC854CF79884AB7AC33D159F">
-    <w:name w:val="3B7C2F41EC854CF79884AB7AC33D159F"/>
-    <w:rsid w:val="00F60AB9"/>
-  </w:style>
-  <w:style w:type="paragraph" w:customStyle="1" w:styleId="3091DE56E5604AF3BD1DECFFC87F4C0D">
-    <w:name w:val="3091DE56E5604AF3BD1DECFFC87F4C0D"/>
-    <w:rsid w:val="00F60AB9"/>
-  </w:style>
-  <w:style w:type="paragraph" w:customStyle="1" w:styleId="7CC16C1F2E0142F09FFEB5370A9D3934">
-    <w:name w:val="7CC16C1F2E0142F09FFEB5370A9D3934"/>
-    <w:rsid w:val="00F60AB9"/>
-  </w:style>
-</w:styles>
-</file>
-
-<file path=word/glossary/webSettings.xml><?xml version="1.0" encoding="utf-8"?>
-<w:webSettings xmlns:mc="http://schemas.openxmlformats.org/markup-compatibility/2006" xmlns:r="http://schemas.openxmlformats.org/officeDocument/2006/relationships" xmlns:w="http://schemas.openxmlformats.org/wordprocessingml/2006/main" xmlns:w14="http://schemas.microsoft.com/office/word/2010/wordml" xmlns:w15="http://schemas.microsoft.com/office/word/2012/wordml" xmlns:w16cid="http://schemas.microsoft.com/office/word/2016/wordml/cid" xmlns:w16se="http://schemas.microsoft.com/office/word/2015/wordml/symex" mc:Ignorable="w14 w15 w16se w16cid">
-  <w:optimizeForBrowser/>
-  <w:allowPNG/>
-</w:webSettings>
 </file>
 
 <file path=word/theme/theme1.xml><?xml version="1.0" encoding="utf-8"?>
@@ -7012,7 +7950,7 @@
 </file>
 
 <file path=customXml/itemProps1.xml><?xml version="1.0" encoding="utf-8"?>
-<ds:datastoreItem xmlns:ds="http://schemas.openxmlformats.org/officeDocument/2006/customXml" ds:itemID="{C6483804-5BD9-4372-839F-D522793F8BEB}">
+<ds:datastoreItem xmlns:ds="http://schemas.openxmlformats.org/officeDocument/2006/customXml" ds:itemID="{554D6783-250A-46E4-821A-75EA70F5CEA7}">
   <ds:schemaRefs>
     <ds:schemaRef ds:uri="http://schemas.openxmlformats.org/officeDocument/2006/bibliography"/>
   </ds:schemaRefs>

</xml_diff>